<commit_message>
Modify Reason: implementation of case 2 Author: Aidan 20702503
</commit_message>
<xml_diff>
--- a/Data_Report.docx
+++ b/Data_Report.docx
@@ -44,10 +44,7 @@
         <w:t>Medium</w:t>
       </w:r>
       <w:r>
-        <w:t xml:space="preserve"> </w:t>
-      </w:r>
-      <w:r>
-        <w:t xml:space="preserve">(11 - 44) </w:t>
+        <w:t xml:space="preserve"> (11 - 44) </w:t>
       </w:r>
       <w:r>
         <w:t>High</w:t>
@@ -59,10 +56,7 @@
         <w:t>Critical</w:t>
       </w:r>
       <w:r>
-        <w:t xml:space="preserve"> </w:t>
-      </w:r>
-      <w:r>
-        <w:t xml:space="preserve">(55 - 88) </w:t>
+        <w:t xml:space="preserve"> (55 - 88) </w:t>
       </w:r>
       <w:r>
         <w:t>Emergency</w:t>
@@ -1644,6 +1638,8 @@
     <w:p/>
     <w:p/>
     <w:p>
+      <w:bookmarkStart w:id="0" w:name="OLE_LINK1"/>
+      <w:bookmarkStart w:id="1" w:name="OLE_LINK2"/>
       <w:r>
         <w:lastRenderedPageBreak/>
         <w:t xml:space="preserve">Peak </w:t>
@@ -2214,13 +2210,7 @@
               <w:rPr>
                 <w:rFonts w:ascii="Arial" w:hAnsi="Arial" w:cs="Arial"/>
               </w:rPr>
-              <w:t xml:space="preserve">27.5 </w:t>
-            </w:r>
-            <w:r>
-              <w:rPr>
-                <w:rFonts w:ascii="Arial" w:hAnsi="Arial" w:cs="Arial"/>
-              </w:rPr>
-              <w:t>± 5.5</w:t>
+              <w:t>27.5 ± 5.5</w:t>
             </w:r>
           </w:p>
         </w:tc>
@@ -2440,13 +2430,7 @@
               <w:rPr>
                 <w:rFonts w:ascii="Arial" w:hAnsi="Arial" w:cs="Arial"/>
               </w:rPr>
-              <w:t xml:space="preserve">49.5 </w:t>
-            </w:r>
-            <w:r>
-              <w:rPr>
-                <w:rFonts w:ascii="Arial" w:hAnsi="Arial" w:cs="Arial"/>
-              </w:rPr>
-              <w:t>± 5.5</w:t>
+              <w:t>49.5 ± 5.5</w:t>
             </w:r>
           </w:p>
         </w:tc>
@@ -2538,13 +2522,7 @@
               <w:rPr>
                 <w:rFonts w:ascii="Arial" w:hAnsi="Arial" w:cs="Arial"/>
               </w:rPr>
-              <w:t>50.000/</w:t>
-            </w:r>
-            <w:r>
-              <w:rPr>
-                <w:rFonts w:ascii="Arial" w:hAnsi="Arial" w:cs="Arial"/>
-              </w:rPr>
-              <w:t>49.997</w:t>
+              <w:t>50.000/49.997</w:t>
             </w:r>
           </w:p>
         </w:tc>
@@ -2782,13 +2760,7 @@
               <w:rPr>
                 <w:rFonts w:ascii="Arial" w:hAnsi="Arial" w:cs="Arial"/>
               </w:rPr>
-              <w:t xml:space="preserve">88 </w:t>
-            </w:r>
-            <w:r>
-              <w:rPr>
-                <w:rFonts w:ascii="Arial" w:hAnsi="Arial" w:cs="Arial"/>
-              </w:rPr>
-              <w:t>± 5.5</w:t>
+              <w:t>88 ± 5.5</w:t>
             </w:r>
           </w:p>
         </w:tc>
@@ -2880,13 +2852,7 @@
               <w:rPr>
                 <w:rFonts w:ascii="Arial" w:hAnsi="Arial" w:cs="Arial"/>
               </w:rPr>
-              <w:t>27.778/27.7</w:t>
-            </w:r>
-            <w:r>
-              <w:rPr>
-                <w:rFonts w:ascii="Arial" w:hAnsi="Arial" w:cs="Arial"/>
-              </w:rPr>
-              <w:t>81</w:t>
+              <w:t>27.778/27.781</w:t>
             </w:r>
           </w:p>
         </w:tc>
@@ -3472,13 +3438,7 @@
               <w:rPr>
                 <w:rFonts w:ascii="Arial" w:hAnsi="Arial" w:cs="Arial"/>
               </w:rPr>
-              <w:t xml:space="preserve">71.5 </w:t>
-            </w:r>
-            <w:r>
-              <w:rPr>
-                <w:rFonts w:ascii="Arial" w:hAnsi="Arial" w:cs="Arial"/>
-              </w:rPr>
-              <w:t>± 5.5</w:t>
+              <w:t>71.5 ± 5.5</w:t>
             </w:r>
           </w:p>
         </w:tc>
@@ -3790,13 +3750,7 @@
               <w:rPr>
                 <w:rFonts w:ascii="Arial" w:hAnsi="Arial" w:cs="Arial"/>
               </w:rPr>
-              <w:t>91.416/91.</w:t>
-            </w:r>
-            <w:r>
-              <w:rPr>
-                <w:rFonts w:ascii="Arial" w:hAnsi="Arial" w:cs="Arial"/>
-              </w:rPr>
-              <w:t>473</w:t>
+              <w:t>91.416/91.473</w:t>
             </w:r>
           </w:p>
         </w:tc>
@@ -3906,13 +3860,7 @@
               <w:rPr>
                 <w:rFonts w:ascii="Arial" w:hAnsi="Arial" w:cs="Arial"/>
               </w:rPr>
-              <w:t>50.001/50.00</w:t>
-            </w:r>
-            <w:r>
-              <w:rPr>
-                <w:rFonts w:ascii="Arial" w:hAnsi="Arial" w:cs="Arial"/>
-              </w:rPr>
-              <w:t>3</w:t>
+              <w:t>50.001/50.003</w:t>
             </w:r>
           </w:p>
         </w:tc>
@@ -4242,25 +4190,7 @@
               <w:rPr>
                 <w:rFonts w:ascii="Arial" w:hAnsi="Arial" w:cs="Arial"/>
               </w:rPr>
-              <w:t>72.22</w:t>
-            </w:r>
-            <w:r>
-              <w:rPr>
-                <w:rFonts w:ascii="Arial" w:hAnsi="Arial" w:cs="Arial"/>
-              </w:rPr>
-              <w:t>2</w:t>
-            </w:r>
-            <w:r>
-              <w:rPr>
-                <w:rFonts w:ascii="Arial" w:hAnsi="Arial" w:cs="Arial"/>
-              </w:rPr>
-              <w:t>/72.22</w:t>
-            </w:r>
-            <w:r>
-              <w:rPr>
-                <w:rFonts w:ascii="Arial" w:hAnsi="Arial" w:cs="Arial"/>
-              </w:rPr>
-              <w:t>2</w:t>
+              <w:t>72.222/72.222</w:t>
             </w:r>
           </w:p>
         </w:tc>
@@ -4590,25 +4520,7 @@
               <w:rPr>
                 <w:rFonts w:ascii="Arial" w:hAnsi="Arial" w:cs="Arial"/>
               </w:rPr>
-              <w:t>91.4</w:t>
-            </w:r>
-            <w:r>
-              <w:rPr>
-                <w:rFonts w:ascii="Arial" w:hAnsi="Arial" w:cs="Arial"/>
-              </w:rPr>
-              <w:t>16</w:t>
-            </w:r>
-            <w:r>
-              <w:rPr>
-                <w:rFonts w:ascii="Arial" w:hAnsi="Arial" w:cs="Arial"/>
-              </w:rPr>
-              <w:t>/91.4</w:t>
-            </w:r>
-            <w:r>
-              <w:rPr>
-                <w:rFonts w:ascii="Arial" w:hAnsi="Arial" w:cs="Arial"/>
-              </w:rPr>
-              <w:t>06</w:t>
+              <w:t>91.416/91.406</w:t>
             </w:r>
           </w:p>
         </w:tc>
@@ -4718,25 +4630,3172 @@
               <w:rPr>
                 <w:rFonts w:ascii="Arial" w:hAnsi="Arial" w:cs="Arial"/>
               </w:rPr>
-              <w:t>91.41</w:t>
-            </w:r>
-            <w:r>
-              <w:rPr>
-                <w:rFonts w:ascii="Arial" w:hAnsi="Arial" w:cs="Arial"/>
-              </w:rPr>
-              <w:t>6</w:t>
-            </w:r>
-            <w:r>
-              <w:rPr>
-                <w:rFonts w:ascii="Arial" w:hAnsi="Arial" w:cs="Arial"/>
-              </w:rPr>
-              <w:t>/91.4</w:t>
-            </w:r>
-            <w:r>
-              <w:rPr>
-                <w:rFonts w:ascii="Arial" w:hAnsi="Arial" w:cs="Arial"/>
-              </w:rPr>
-              <w:t>72</w:t>
+              <w:t>91.416/91.472</w:t>
+            </w:r>
+          </w:p>
+        </w:tc>
+        <w:tc>
+          <w:tcPr>
+            <w:tcW w:w="2075" w:type="dxa"/>
+          </w:tcPr>
+          <w:p>
+            <w:pPr>
+              <w:rPr>
+                <w:rFonts w:ascii="Arial" w:hAnsi="Arial" w:cs="Arial"/>
+              </w:rPr>
+            </w:pPr>
+            <w:r>
+              <w:rPr>
+                <w:rFonts w:ascii="Arial" w:hAnsi="Arial" w:cs="Arial"/>
+              </w:rPr>
+              <w:t>88 ± 5.5</w:t>
+            </w:r>
+          </w:p>
+        </w:tc>
+      </w:tr>
+      <w:tr>
+        <w:tc>
+          <w:tcPr>
+            <w:tcW w:w="1270" w:type="dxa"/>
+          </w:tcPr>
+          <w:p>
+            <w:pPr>
+              <w:rPr>
+                <w:rFonts w:ascii="Arial" w:hAnsi="Arial" w:cs="Arial"/>
+              </w:rPr>
+            </w:pPr>
+            <w:r>
+              <w:rPr>
+                <w:rFonts w:ascii="Arial" w:hAnsi="Arial" w:cs="Arial"/>
+              </w:rPr>
+              <w:t>Rule 27</w:t>
+            </w:r>
+          </w:p>
+        </w:tc>
+        <w:tc>
+          <w:tcPr>
+            <w:tcW w:w="1564" w:type="dxa"/>
+          </w:tcPr>
+          <w:p>
+            <w:pPr>
+              <w:rPr>
+                <w:rFonts w:ascii="Arial" w:hAnsi="Arial" w:cs="Arial"/>
+              </w:rPr>
+            </w:pPr>
+            <w:r>
+              <w:rPr>
+                <w:rFonts w:ascii="Arial" w:hAnsi="Arial" w:cs="Arial"/>
+              </w:rPr>
+              <w:t>34</w:t>
+            </w:r>
+          </w:p>
+        </w:tc>
+        <w:tc>
+          <w:tcPr>
+            <w:tcW w:w="1414" w:type="dxa"/>
+          </w:tcPr>
+          <w:p>
+            <w:pPr>
+              <w:rPr>
+                <w:rFonts w:ascii="Arial" w:hAnsi="Arial" w:cs="Arial"/>
+              </w:rPr>
+            </w:pPr>
+            <w:r>
+              <w:rPr>
+                <w:rFonts w:ascii="Arial" w:hAnsi="Arial" w:cs="Arial"/>
+              </w:rPr>
+              <w:t>9</w:t>
+            </w:r>
+          </w:p>
+        </w:tc>
+        <w:tc>
+          <w:tcPr>
+            <w:tcW w:w="709" w:type="dxa"/>
+          </w:tcPr>
+          <w:p>
+            <w:pPr>
+              <w:rPr>
+                <w:rFonts w:ascii="Arial" w:hAnsi="Arial" w:cs="Arial"/>
+              </w:rPr>
+            </w:pPr>
+            <w:r>
+              <w:rPr>
+                <w:rFonts w:ascii="Arial" w:hAnsi="Arial" w:cs="Arial"/>
+              </w:rPr>
+              <w:t>80</w:t>
+            </w:r>
+          </w:p>
+        </w:tc>
+        <w:tc>
+          <w:tcPr>
+            <w:tcW w:w="1984" w:type="dxa"/>
+          </w:tcPr>
+          <w:p>
+            <w:pPr>
+              <w:rPr>
+                <w:rFonts w:ascii="Arial" w:hAnsi="Arial" w:cs="Arial"/>
+              </w:rPr>
+            </w:pPr>
+            <w:r>
+              <w:rPr>
+                <w:rFonts w:ascii="Arial" w:hAnsi="Arial" w:cs="Arial"/>
+              </w:rPr>
+              <w:t>91.417/91.417</w:t>
+            </w:r>
+          </w:p>
+        </w:tc>
+        <w:tc>
+          <w:tcPr>
+            <w:tcW w:w="2075" w:type="dxa"/>
+          </w:tcPr>
+          <w:p>
+            <w:pPr>
+              <w:rPr>
+                <w:rFonts w:ascii="Arial" w:hAnsi="Arial" w:cs="Arial"/>
+              </w:rPr>
+            </w:pPr>
+            <w:r>
+              <w:rPr>
+                <w:rFonts w:ascii="Arial" w:hAnsi="Arial" w:cs="Arial"/>
+              </w:rPr>
+              <w:t>88 ± 5.5</w:t>
+            </w:r>
+          </w:p>
+        </w:tc>
+      </w:tr>
+    </w:tbl>
+    <w:p>
+      <w:pPr>
+        <w:rPr>
+          <w:rFonts w:ascii="Arial" w:hAnsi="Arial" w:cs="Arial"/>
+        </w:rPr>
+      </w:pPr>
+    </w:p>
+    <w:bookmarkEnd w:id="0"/>
+    <w:bookmarkEnd w:id="1"/>
+    <w:p>
+      <w:pPr>
+        <w:rPr>
+          <w:rFonts w:ascii="Arial" w:hAnsi="Arial" w:cs="Arial"/>
+        </w:rPr>
+      </w:pPr>
+    </w:p>
+    <w:p>
+      <w:pPr>
+        <w:rPr>
+          <w:rFonts w:ascii="Arial" w:hAnsi="Arial" w:cs="Arial"/>
+        </w:rPr>
+      </w:pPr>
+      <w:r>
+        <w:rPr>
+          <w:rFonts w:ascii="Arial" w:hAnsi="Arial" w:cs="Arial"/>
+        </w:rPr>
+        <w:br w:type="page"/>
+      </w:r>
+    </w:p>
+    <w:p>
+      <w:r>
+        <w:lastRenderedPageBreak/>
+        <w:t xml:space="preserve">Peak Data Sample Case </w:t>
+      </w:r>
+      <w:r>
+        <w:t>2</w:t>
+      </w:r>
+    </w:p>
+    <w:tbl>
+      <w:tblPr>
+        <w:tblStyle w:val="TableGrid"/>
+        <w:tblW w:w="0" w:type="auto"/>
+        <w:tblLook w:val="04A0" w:firstRow="1" w:lastRow="0" w:firstColumn="1" w:lastColumn="0" w:noHBand="0" w:noVBand="1"/>
+      </w:tblPr>
+      <w:tblGrid>
+        <w:gridCol w:w="1212"/>
+        <w:gridCol w:w="1564"/>
+        <w:gridCol w:w="1403"/>
+        <w:gridCol w:w="702"/>
+        <w:gridCol w:w="2177"/>
+        <w:gridCol w:w="1958"/>
+      </w:tblGrid>
+      <w:tr>
+        <w:tc>
+          <w:tcPr>
+            <w:tcW w:w="1270" w:type="dxa"/>
+          </w:tcPr>
+          <w:p>
+            <w:pPr>
+              <w:rPr>
+                <w:rFonts w:ascii="Arial" w:hAnsi="Arial" w:cs="Arial"/>
+              </w:rPr>
+            </w:pPr>
+          </w:p>
+        </w:tc>
+        <w:tc>
+          <w:tcPr>
+            <w:tcW w:w="1564" w:type="dxa"/>
+          </w:tcPr>
+          <w:p>
+            <w:pPr>
+              <w:rPr>
+                <w:rFonts w:ascii="Arial" w:hAnsi="Arial" w:cs="Arial"/>
+              </w:rPr>
+            </w:pPr>
+            <w:r>
+              <w:rPr>
+                <w:rFonts w:ascii="Arial" w:hAnsi="Arial" w:cs="Arial"/>
+              </w:rPr>
+              <w:t>Temperature</w:t>
+            </w:r>
+          </w:p>
+        </w:tc>
+        <w:tc>
+          <w:tcPr>
+            <w:tcW w:w="1414" w:type="dxa"/>
+          </w:tcPr>
+          <w:p>
+            <w:pPr>
+              <w:rPr>
+                <w:rFonts w:ascii="Arial" w:hAnsi="Arial" w:cs="Arial"/>
+              </w:rPr>
+            </w:pPr>
+            <w:r>
+              <w:rPr>
+                <w:rFonts w:ascii="Arial" w:hAnsi="Arial" w:cs="Arial"/>
+              </w:rPr>
+              <w:t>Headache</w:t>
+            </w:r>
+          </w:p>
+        </w:tc>
+        <w:tc>
+          <w:tcPr>
+            <w:tcW w:w="709" w:type="dxa"/>
+          </w:tcPr>
+          <w:p>
+            <w:pPr>
+              <w:rPr>
+                <w:rFonts w:ascii="Arial" w:hAnsi="Arial" w:cs="Arial"/>
+              </w:rPr>
+            </w:pPr>
+            <w:r>
+              <w:rPr>
+                <w:rFonts w:ascii="Arial" w:hAnsi="Arial" w:cs="Arial"/>
+              </w:rPr>
+              <w:t>Age</w:t>
+            </w:r>
+          </w:p>
+        </w:tc>
+        <w:tc>
+          <w:tcPr>
+            <w:tcW w:w="1984" w:type="dxa"/>
+          </w:tcPr>
+          <w:p>
+            <w:pPr>
+              <w:rPr>
+                <w:rFonts w:ascii="Arial" w:hAnsi="Arial" w:cs="Arial"/>
+              </w:rPr>
+            </w:pPr>
+            <w:r>
+              <w:rPr>
+                <w:rFonts w:ascii="Arial" w:hAnsi="Arial" w:cs="Arial"/>
+              </w:rPr>
+              <w:t>Urgency</w:t>
+            </w:r>
+            <w:r>
+              <w:rPr>
+                <w:rFonts w:ascii="Arial" w:hAnsi="Arial" w:cs="Arial"/>
+              </w:rPr>
+              <w:t>(</w:t>
+            </w:r>
+            <w:proofErr w:type="spellStart"/>
+            <w:r>
+              <w:rPr>
+                <w:rFonts w:ascii="Arial" w:hAnsi="Arial" w:cs="Arial"/>
+              </w:rPr>
+              <w:t>avg</w:t>
+            </w:r>
+            <w:proofErr w:type="spellEnd"/>
+            <w:r>
+              <w:rPr>
+                <w:rFonts w:ascii="Arial" w:hAnsi="Arial" w:cs="Arial"/>
+              </w:rPr>
+              <w:t>/max)</w:t>
+            </w:r>
+          </w:p>
+        </w:tc>
+        <w:tc>
+          <w:tcPr>
+            <w:tcW w:w="2075" w:type="dxa"/>
+          </w:tcPr>
+          <w:p>
+            <w:pPr>
+              <w:rPr>
+                <w:rFonts w:ascii="Arial" w:hAnsi="Arial" w:cs="Arial"/>
+              </w:rPr>
+            </w:pPr>
+            <w:r>
+              <w:rPr>
+                <w:rFonts w:ascii="Arial" w:hAnsi="Arial" w:cs="Arial"/>
+              </w:rPr>
+              <w:t>Predict</w:t>
+            </w:r>
+          </w:p>
+        </w:tc>
+      </w:tr>
+      <w:tr>
+        <w:tc>
+          <w:tcPr>
+            <w:tcW w:w="1270" w:type="dxa"/>
+          </w:tcPr>
+          <w:p>
+            <w:pPr>
+              <w:rPr>
+                <w:rFonts w:ascii="Arial" w:hAnsi="Arial" w:cs="Arial"/>
+              </w:rPr>
+            </w:pPr>
+            <w:r>
+              <w:rPr>
+                <w:rFonts w:ascii="Arial" w:hAnsi="Arial" w:cs="Arial"/>
+              </w:rPr>
+              <w:t>Rule 1</w:t>
+            </w:r>
+          </w:p>
+        </w:tc>
+        <w:tc>
+          <w:tcPr>
+            <w:tcW w:w="1564" w:type="dxa"/>
+          </w:tcPr>
+          <w:p>
+            <w:pPr>
+              <w:rPr>
+                <w:rFonts w:ascii="Arial" w:hAnsi="Arial" w:cs="Arial"/>
+              </w:rPr>
+            </w:pPr>
+            <w:r>
+              <w:rPr>
+                <w:rFonts w:ascii="Arial" w:hAnsi="Arial" w:cs="Arial"/>
+              </w:rPr>
+              <w:t>36.</w:t>
+            </w:r>
+            <w:r>
+              <w:rPr>
+                <w:rFonts w:ascii="Arial" w:hAnsi="Arial" w:cs="Arial"/>
+              </w:rPr>
+              <w:t>4-36.6</w:t>
+            </w:r>
+          </w:p>
+        </w:tc>
+        <w:tc>
+          <w:tcPr>
+            <w:tcW w:w="1414" w:type="dxa"/>
+          </w:tcPr>
+          <w:p>
+            <w:pPr>
+              <w:rPr>
+                <w:rFonts w:ascii="Arial" w:hAnsi="Arial" w:cs="Arial"/>
+              </w:rPr>
+            </w:pPr>
+            <w:r>
+              <w:rPr>
+                <w:rFonts w:ascii="Arial" w:hAnsi="Arial" w:cs="Arial"/>
+              </w:rPr>
+              <w:t>0-2</w:t>
+            </w:r>
+          </w:p>
+        </w:tc>
+        <w:tc>
+          <w:tcPr>
+            <w:tcW w:w="709" w:type="dxa"/>
+          </w:tcPr>
+          <w:p>
+            <w:pPr>
+              <w:rPr>
+                <w:rFonts w:ascii="Arial" w:hAnsi="Arial" w:cs="Arial"/>
+              </w:rPr>
+            </w:pPr>
+            <w:r>
+              <w:rPr>
+                <w:rFonts w:ascii="Arial" w:hAnsi="Arial" w:cs="Arial"/>
+              </w:rPr>
+              <w:t>0-17</w:t>
+            </w:r>
+          </w:p>
+        </w:tc>
+        <w:tc>
+          <w:tcPr>
+            <w:tcW w:w="1984" w:type="dxa"/>
+          </w:tcPr>
+          <w:p>
+            <w:pPr>
+              <w:rPr>
+                <w:rFonts w:ascii="Arial" w:hAnsi="Arial" w:cs="Arial"/>
+              </w:rPr>
+            </w:pPr>
+            <w:r>
+              <w:rPr>
+                <w:rFonts w:ascii="Arial" w:hAnsi="Arial" w:cs="Arial"/>
+              </w:rPr>
+              <w:t>8.5599</w:t>
+            </w:r>
+            <w:r>
+              <w:rPr>
+                <w:rFonts w:ascii="Arial" w:hAnsi="Arial" w:cs="Arial"/>
+              </w:rPr>
+              <w:t>/</w:t>
+            </w:r>
+            <w:r>
+              <w:rPr>
+                <w:rFonts w:ascii="Arial" w:hAnsi="Arial" w:cs="Arial"/>
+              </w:rPr>
+              <w:t>8.5836</w:t>
+            </w:r>
+          </w:p>
+        </w:tc>
+        <w:tc>
+          <w:tcPr>
+            <w:tcW w:w="2075" w:type="dxa"/>
+          </w:tcPr>
+          <w:p>
+            <w:pPr>
+              <w:rPr>
+                <w:rFonts w:ascii="Arial" w:hAnsi="Arial" w:cs="Arial"/>
+              </w:rPr>
+            </w:pPr>
+            <w:r>
+              <w:rPr>
+                <w:rFonts w:ascii="Arial" w:hAnsi="Arial" w:cs="Arial"/>
+              </w:rPr>
+              <w:t>11 ± 5.5</w:t>
+            </w:r>
+          </w:p>
+        </w:tc>
+      </w:tr>
+      <w:tr>
+        <w:tc>
+          <w:tcPr>
+            <w:tcW w:w="1270" w:type="dxa"/>
+          </w:tcPr>
+          <w:p>
+            <w:pPr>
+              <w:rPr>
+                <w:rFonts w:ascii="Arial" w:hAnsi="Arial" w:cs="Arial"/>
+              </w:rPr>
+            </w:pPr>
+            <w:r>
+              <w:rPr>
+                <w:rFonts w:ascii="Arial" w:hAnsi="Arial" w:cs="Arial"/>
+              </w:rPr>
+              <w:t>Rule 2</w:t>
+            </w:r>
+          </w:p>
+        </w:tc>
+        <w:tc>
+          <w:tcPr>
+            <w:tcW w:w="1564" w:type="dxa"/>
+          </w:tcPr>
+          <w:p>
+            <w:pPr>
+              <w:rPr>
+                <w:rFonts w:ascii="Arial" w:hAnsi="Arial" w:cs="Arial"/>
+              </w:rPr>
+            </w:pPr>
+            <w:r>
+              <w:rPr>
+                <w:rFonts w:ascii="Arial" w:hAnsi="Arial" w:cs="Arial"/>
+              </w:rPr>
+              <w:t>36.5</w:t>
+            </w:r>
+          </w:p>
+        </w:tc>
+        <w:tc>
+          <w:tcPr>
+            <w:tcW w:w="1414" w:type="dxa"/>
+          </w:tcPr>
+          <w:p>
+            <w:pPr>
+              <w:rPr>
+                <w:rFonts w:ascii="Arial" w:hAnsi="Arial" w:cs="Arial"/>
+              </w:rPr>
+            </w:pPr>
+            <w:r>
+              <w:rPr>
+                <w:rFonts w:ascii="Arial" w:hAnsi="Arial" w:cs="Arial"/>
+              </w:rPr>
+              <w:t>1</w:t>
+            </w:r>
+          </w:p>
+        </w:tc>
+        <w:tc>
+          <w:tcPr>
+            <w:tcW w:w="709" w:type="dxa"/>
+          </w:tcPr>
+          <w:p>
+            <w:pPr>
+              <w:rPr>
+                <w:rFonts w:ascii="Arial" w:hAnsi="Arial" w:cs="Arial"/>
+              </w:rPr>
+            </w:pPr>
+            <w:r>
+              <w:rPr>
+                <w:rFonts w:ascii="Arial" w:hAnsi="Arial" w:cs="Arial"/>
+              </w:rPr>
+              <w:t>50</w:t>
+            </w:r>
+          </w:p>
+        </w:tc>
+        <w:tc>
+          <w:tcPr>
+            <w:tcW w:w="1984" w:type="dxa"/>
+          </w:tcPr>
+          <w:p>
+            <w:pPr>
+              <w:rPr>
+                <w:rFonts w:ascii="Arial" w:hAnsi="Arial" w:cs="Arial"/>
+              </w:rPr>
+            </w:pPr>
+            <w:r>
+              <w:rPr>
+                <w:rFonts w:ascii="Arial" w:hAnsi="Arial" w:cs="Arial"/>
+              </w:rPr>
+              <w:t>8.584/8.527</w:t>
+            </w:r>
+          </w:p>
+        </w:tc>
+        <w:tc>
+          <w:tcPr>
+            <w:tcW w:w="2075" w:type="dxa"/>
+          </w:tcPr>
+          <w:p>
+            <w:pPr>
+              <w:rPr>
+                <w:rFonts w:ascii="Arial" w:hAnsi="Arial" w:cs="Arial"/>
+              </w:rPr>
+            </w:pPr>
+            <w:r>
+              <w:rPr>
+                <w:rFonts w:ascii="Arial" w:hAnsi="Arial" w:cs="Arial"/>
+              </w:rPr>
+              <w:t>11 ± 5.5</w:t>
+            </w:r>
+          </w:p>
+        </w:tc>
+      </w:tr>
+      <w:tr>
+        <w:tc>
+          <w:tcPr>
+            <w:tcW w:w="1270" w:type="dxa"/>
+          </w:tcPr>
+          <w:p>
+            <w:pPr>
+              <w:rPr>
+                <w:rFonts w:ascii="Arial" w:hAnsi="Arial" w:cs="Arial"/>
+              </w:rPr>
+            </w:pPr>
+            <w:r>
+              <w:rPr>
+                <w:rFonts w:ascii="Arial" w:hAnsi="Arial" w:cs="Arial"/>
+              </w:rPr>
+              <w:t>Rule 3</w:t>
+            </w:r>
+          </w:p>
+        </w:tc>
+        <w:tc>
+          <w:tcPr>
+            <w:tcW w:w="1564" w:type="dxa"/>
+          </w:tcPr>
+          <w:p>
+            <w:pPr>
+              <w:rPr>
+                <w:rFonts w:ascii="Arial" w:hAnsi="Arial" w:cs="Arial"/>
+              </w:rPr>
+            </w:pPr>
+            <w:r>
+              <w:rPr>
+                <w:rFonts w:ascii="Arial" w:hAnsi="Arial" w:cs="Arial"/>
+              </w:rPr>
+              <w:t>36.5</w:t>
+            </w:r>
+          </w:p>
+        </w:tc>
+        <w:tc>
+          <w:tcPr>
+            <w:tcW w:w="1414" w:type="dxa"/>
+          </w:tcPr>
+          <w:p>
+            <w:pPr>
+              <w:rPr>
+                <w:rFonts w:ascii="Arial" w:hAnsi="Arial" w:cs="Arial"/>
+              </w:rPr>
+            </w:pPr>
+            <w:r>
+              <w:rPr>
+                <w:rFonts w:ascii="Arial" w:hAnsi="Arial" w:cs="Arial"/>
+              </w:rPr>
+              <w:t>1</w:t>
+            </w:r>
+          </w:p>
+        </w:tc>
+        <w:tc>
+          <w:tcPr>
+            <w:tcW w:w="709" w:type="dxa"/>
+          </w:tcPr>
+          <w:p>
+            <w:pPr>
+              <w:rPr>
+                <w:rFonts w:ascii="Arial" w:hAnsi="Arial" w:cs="Arial"/>
+              </w:rPr>
+            </w:pPr>
+            <w:r>
+              <w:rPr>
+                <w:rFonts w:ascii="Arial" w:hAnsi="Arial" w:cs="Arial"/>
+              </w:rPr>
+              <w:t>80</w:t>
+            </w:r>
+          </w:p>
+        </w:tc>
+        <w:tc>
+          <w:tcPr>
+            <w:tcW w:w="1984" w:type="dxa"/>
+          </w:tcPr>
+          <w:p>
+            <w:pPr>
+              <w:rPr>
+                <w:rFonts w:ascii="Arial" w:hAnsi="Arial" w:cs="Arial"/>
+              </w:rPr>
+            </w:pPr>
+            <w:r>
+              <w:rPr>
+                <w:rFonts w:ascii="Arial" w:hAnsi="Arial" w:cs="Arial"/>
+              </w:rPr>
+              <w:t>8.584/8.467</w:t>
+            </w:r>
+          </w:p>
+        </w:tc>
+        <w:tc>
+          <w:tcPr>
+            <w:tcW w:w="2075" w:type="dxa"/>
+          </w:tcPr>
+          <w:p>
+            <w:pPr>
+              <w:rPr>
+                <w:rFonts w:ascii="Arial" w:hAnsi="Arial" w:cs="Arial"/>
+              </w:rPr>
+            </w:pPr>
+            <w:r>
+              <w:rPr>
+                <w:rFonts w:ascii="Arial" w:hAnsi="Arial" w:cs="Arial"/>
+              </w:rPr>
+              <w:t>11 ± 5.5</w:t>
+            </w:r>
+          </w:p>
+        </w:tc>
+      </w:tr>
+      <w:tr>
+        <w:tc>
+          <w:tcPr>
+            <w:tcW w:w="1270" w:type="dxa"/>
+          </w:tcPr>
+          <w:p>
+            <w:pPr>
+              <w:rPr>
+                <w:rFonts w:ascii="Arial" w:hAnsi="Arial" w:cs="Arial"/>
+              </w:rPr>
+            </w:pPr>
+            <w:r>
+              <w:rPr>
+                <w:rFonts w:ascii="Arial" w:hAnsi="Arial" w:cs="Arial"/>
+              </w:rPr>
+              <w:t>Rule 4</w:t>
+            </w:r>
+          </w:p>
+        </w:tc>
+        <w:tc>
+          <w:tcPr>
+            <w:tcW w:w="1564" w:type="dxa"/>
+          </w:tcPr>
+          <w:p>
+            <w:pPr>
+              <w:rPr>
+                <w:rFonts w:ascii="Arial" w:hAnsi="Arial" w:cs="Arial"/>
+              </w:rPr>
+            </w:pPr>
+            <w:r>
+              <w:rPr>
+                <w:rFonts w:ascii="Arial" w:hAnsi="Arial" w:cs="Arial"/>
+              </w:rPr>
+              <w:t>36.5</w:t>
+            </w:r>
+          </w:p>
+        </w:tc>
+        <w:tc>
+          <w:tcPr>
+            <w:tcW w:w="1414" w:type="dxa"/>
+          </w:tcPr>
+          <w:p>
+            <w:pPr>
+              <w:rPr>
+                <w:rFonts w:ascii="Arial" w:hAnsi="Arial" w:cs="Arial"/>
+              </w:rPr>
+            </w:pPr>
+            <w:r>
+              <w:rPr>
+                <w:rFonts w:ascii="Arial" w:hAnsi="Arial" w:cs="Arial"/>
+              </w:rPr>
+              <w:t>5</w:t>
+            </w:r>
+          </w:p>
+        </w:tc>
+        <w:tc>
+          <w:tcPr>
+            <w:tcW w:w="709" w:type="dxa"/>
+          </w:tcPr>
+          <w:p>
+            <w:pPr>
+              <w:rPr>
+                <w:rFonts w:ascii="Arial" w:hAnsi="Arial" w:cs="Arial"/>
+              </w:rPr>
+            </w:pPr>
+            <w:r>
+              <w:rPr>
+                <w:rFonts w:ascii="Arial" w:hAnsi="Arial" w:cs="Arial"/>
+              </w:rPr>
+              <w:t>20</w:t>
+            </w:r>
+          </w:p>
+        </w:tc>
+        <w:tc>
+          <w:tcPr>
+            <w:tcW w:w="1984" w:type="dxa"/>
+          </w:tcPr>
+          <w:p>
+            <w:pPr>
+              <w:rPr>
+                <w:rFonts w:ascii="Arial" w:hAnsi="Arial" w:cs="Arial"/>
+              </w:rPr>
+            </w:pPr>
+            <w:r>
+              <w:rPr>
+                <w:rFonts w:ascii="Arial" w:hAnsi="Arial" w:cs="Arial"/>
+              </w:rPr>
+              <w:t>27.778/27.778</w:t>
+            </w:r>
+          </w:p>
+        </w:tc>
+        <w:tc>
+          <w:tcPr>
+            <w:tcW w:w="2075" w:type="dxa"/>
+          </w:tcPr>
+          <w:p>
+            <w:pPr>
+              <w:rPr>
+                <w:rFonts w:ascii="Arial" w:hAnsi="Arial" w:cs="Arial"/>
+              </w:rPr>
+            </w:pPr>
+            <w:r>
+              <w:rPr>
+                <w:rFonts w:ascii="Arial" w:hAnsi="Arial" w:cs="Arial"/>
+              </w:rPr>
+              <w:t>27.5 ± 5.5</w:t>
+            </w:r>
+          </w:p>
+        </w:tc>
+      </w:tr>
+      <w:tr>
+        <w:tc>
+          <w:tcPr>
+            <w:tcW w:w="1270" w:type="dxa"/>
+          </w:tcPr>
+          <w:p>
+            <w:pPr>
+              <w:rPr>
+                <w:rFonts w:ascii="Arial" w:hAnsi="Arial" w:cs="Arial"/>
+              </w:rPr>
+            </w:pPr>
+            <w:r>
+              <w:rPr>
+                <w:rFonts w:ascii="Arial" w:hAnsi="Arial" w:cs="Arial"/>
+              </w:rPr>
+              <w:t>Rule 5</w:t>
+            </w:r>
+          </w:p>
+        </w:tc>
+        <w:tc>
+          <w:tcPr>
+            <w:tcW w:w="1564" w:type="dxa"/>
+          </w:tcPr>
+          <w:p>
+            <w:pPr>
+              <w:rPr>
+                <w:rFonts w:ascii="Arial" w:hAnsi="Arial" w:cs="Arial"/>
+              </w:rPr>
+            </w:pPr>
+            <w:r>
+              <w:rPr>
+                <w:rFonts w:ascii="Arial" w:hAnsi="Arial" w:cs="Arial"/>
+              </w:rPr>
+              <w:t>36.5</w:t>
+            </w:r>
+          </w:p>
+        </w:tc>
+        <w:tc>
+          <w:tcPr>
+            <w:tcW w:w="1414" w:type="dxa"/>
+          </w:tcPr>
+          <w:p>
+            <w:pPr>
+              <w:rPr>
+                <w:rFonts w:ascii="Arial" w:hAnsi="Arial" w:cs="Arial"/>
+              </w:rPr>
+            </w:pPr>
+            <w:r>
+              <w:rPr>
+                <w:rFonts w:ascii="Arial" w:hAnsi="Arial" w:cs="Arial"/>
+              </w:rPr>
+              <w:t>5</w:t>
+            </w:r>
+          </w:p>
+        </w:tc>
+        <w:tc>
+          <w:tcPr>
+            <w:tcW w:w="709" w:type="dxa"/>
+          </w:tcPr>
+          <w:p>
+            <w:pPr>
+              <w:rPr>
+                <w:rFonts w:ascii="Arial" w:hAnsi="Arial" w:cs="Arial"/>
+              </w:rPr>
+            </w:pPr>
+            <w:r>
+              <w:rPr>
+                <w:rFonts w:ascii="Arial" w:hAnsi="Arial" w:cs="Arial"/>
+              </w:rPr>
+              <w:t>50</w:t>
+            </w:r>
+          </w:p>
+        </w:tc>
+        <w:tc>
+          <w:tcPr>
+            <w:tcW w:w="1984" w:type="dxa"/>
+          </w:tcPr>
+          <w:p>
+            <w:pPr>
+              <w:rPr>
+                <w:rFonts w:ascii="Arial" w:hAnsi="Arial" w:cs="Arial"/>
+              </w:rPr>
+            </w:pPr>
+            <w:r>
+              <w:rPr>
+                <w:rFonts w:ascii="Arial" w:hAnsi="Arial" w:cs="Arial"/>
+              </w:rPr>
+              <w:t>27.778/27.778</w:t>
+            </w:r>
+          </w:p>
+        </w:tc>
+        <w:tc>
+          <w:tcPr>
+            <w:tcW w:w="2075" w:type="dxa"/>
+          </w:tcPr>
+          <w:p>
+            <w:pPr>
+              <w:rPr>
+                <w:rFonts w:ascii="Arial" w:hAnsi="Arial" w:cs="Arial"/>
+              </w:rPr>
+            </w:pPr>
+            <w:r>
+              <w:rPr>
+                <w:rFonts w:ascii="Arial" w:hAnsi="Arial" w:cs="Arial"/>
+              </w:rPr>
+              <w:t>27.5 ± 5.5</w:t>
+            </w:r>
+          </w:p>
+        </w:tc>
+      </w:tr>
+      <w:tr>
+        <w:tc>
+          <w:tcPr>
+            <w:tcW w:w="1270" w:type="dxa"/>
+          </w:tcPr>
+          <w:p>
+            <w:pPr>
+              <w:rPr>
+                <w:rFonts w:ascii="Arial" w:hAnsi="Arial" w:cs="Arial"/>
+              </w:rPr>
+            </w:pPr>
+            <w:r>
+              <w:rPr>
+                <w:rFonts w:ascii="Arial" w:hAnsi="Arial" w:cs="Arial"/>
+              </w:rPr>
+              <w:t>Rule 6</w:t>
+            </w:r>
+          </w:p>
+        </w:tc>
+        <w:tc>
+          <w:tcPr>
+            <w:tcW w:w="1564" w:type="dxa"/>
+          </w:tcPr>
+          <w:p>
+            <w:pPr>
+              <w:rPr>
+                <w:rFonts w:ascii="Arial" w:hAnsi="Arial" w:cs="Arial"/>
+              </w:rPr>
+            </w:pPr>
+            <w:r>
+              <w:rPr>
+                <w:rFonts w:ascii="Arial" w:hAnsi="Arial" w:cs="Arial"/>
+              </w:rPr>
+              <w:t>36.5</w:t>
+            </w:r>
+          </w:p>
+        </w:tc>
+        <w:tc>
+          <w:tcPr>
+            <w:tcW w:w="1414" w:type="dxa"/>
+          </w:tcPr>
+          <w:p>
+            <w:pPr>
+              <w:rPr>
+                <w:rFonts w:ascii="Arial" w:hAnsi="Arial" w:cs="Arial"/>
+              </w:rPr>
+            </w:pPr>
+            <w:r>
+              <w:rPr>
+                <w:rFonts w:ascii="Arial" w:hAnsi="Arial" w:cs="Arial"/>
+              </w:rPr>
+              <w:t>5</w:t>
+            </w:r>
+          </w:p>
+        </w:tc>
+        <w:tc>
+          <w:tcPr>
+            <w:tcW w:w="709" w:type="dxa"/>
+          </w:tcPr>
+          <w:p>
+            <w:pPr>
+              <w:rPr>
+                <w:rFonts w:ascii="Arial" w:hAnsi="Arial" w:cs="Arial"/>
+              </w:rPr>
+            </w:pPr>
+            <w:r>
+              <w:rPr>
+                <w:rFonts w:ascii="Arial" w:hAnsi="Arial" w:cs="Arial"/>
+              </w:rPr>
+              <w:t>80</w:t>
+            </w:r>
+          </w:p>
+        </w:tc>
+        <w:tc>
+          <w:tcPr>
+            <w:tcW w:w="1984" w:type="dxa"/>
+          </w:tcPr>
+          <w:p>
+            <w:pPr>
+              <w:rPr>
+                <w:rFonts w:ascii="Arial" w:hAnsi="Arial" w:cs="Arial"/>
+              </w:rPr>
+            </w:pPr>
+            <w:r>
+              <w:rPr>
+                <w:rFonts w:ascii="Arial" w:hAnsi="Arial" w:cs="Arial"/>
+              </w:rPr>
+              <w:t>50.000/50.000</w:t>
+            </w:r>
+          </w:p>
+        </w:tc>
+        <w:tc>
+          <w:tcPr>
+            <w:tcW w:w="2075" w:type="dxa"/>
+          </w:tcPr>
+          <w:p>
+            <w:pPr>
+              <w:rPr>
+                <w:rFonts w:ascii="Arial" w:hAnsi="Arial" w:cs="Arial"/>
+              </w:rPr>
+            </w:pPr>
+            <w:r>
+              <w:rPr>
+                <w:rFonts w:ascii="Arial" w:hAnsi="Arial" w:cs="Arial"/>
+              </w:rPr>
+              <w:t>49.5 ± 5.5</w:t>
+            </w:r>
+          </w:p>
+        </w:tc>
+      </w:tr>
+      <w:tr>
+        <w:tc>
+          <w:tcPr>
+            <w:tcW w:w="1270" w:type="dxa"/>
+          </w:tcPr>
+          <w:p>
+            <w:pPr>
+              <w:rPr>
+                <w:rFonts w:ascii="Arial" w:hAnsi="Arial" w:cs="Arial"/>
+              </w:rPr>
+            </w:pPr>
+            <w:r>
+              <w:rPr>
+                <w:rFonts w:ascii="Arial" w:hAnsi="Arial" w:cs="Arial"/>
+              </w:rPr>
+              <w:t>Rule 7</w:t>
+            </w:r>
+          </w:p>
+        </w:tc>
+        <w:tc>
+          <w:tcPr>
+            <w:tcW w:w="1564" w:type="dxa"/>
+          </w:tcPr>
+          <w:p>
+            <w:pPr>
+              <w:rPr>
+                <w:rFonts w:ascii="Arial" w:hAnsi="Arial" w:cs="Arial"/>
+              </w:rPr>
+            </w:pPr>
+            <w:r>
+              <w:rPr>
+                <w:rFonts w:ascii="Arial" w:hAnsi="Arial" w:cs="Arial"/>
+              </w:rPr>
+              <w:t>36.5</w:t>
+            </w:r>
+          </w:p>
+        </w:tc>
+        <w:tc>
+          <w:tcPr>
+            <w:tcW w:w="1414" w:type="dxa"/>
+          </w:tcPr>
+          <w:p>
+            <w:pPr>
+              <w:rPr>
+                <w:rFonts w:ascii="Arial" w:hAnsi="Arial" w:cs="Arial"/>
+              </w:rPr>
+            </w:pPr>
+            <w:r>
+              <w:rPr>
+                <w:rFonts w:ascii="Arial" w:hAnsi="Arial" w:cs="Arial"/>
+              </w:rPr>
+              <w:t>9</w:t>
+            </w:r>
+          </w:p>
+        </w:tc>
+        <w:tc>
+          <w:tcPr>
+            <w:tcW w:w="709" w:type="dxa"/>
+          </w:tcPr>
+          <w:p>
+            <w:pPr>
+              <w:rPr>
+                <w:rFonts w:ascii="Arial" w:hAnsi="Arial" w:cs="Arial"/>
+              </w:rPr>
+            </w:pPr>
+            <w:r>
+              <w:rPr>
+                <w:rFonts w:ascii="Arial" w:hAnsi="Arial" w:cs="Arial"/>
+              </w:rPr>
+              <w:t>20</w:t>
+            </w:r>
+          </w:p>
+        </w:tc>
+        <w:tc>
+          <w:tcPr>
+            <w:tcW w:w="1984" w:type="dxa"/>
+          </w:tcPr>
+          <w:p>
+            <w:pPr>
+              <w:rPr>
+                <w:rFonts w:ascii="Arial" w:hAnsi="Arial" w:cs="Arial"/>
+              </w:rPr>
+            </w:pPr>
+            <w:r>
+              <w:rPr>
+                <w:rFonts w:ascii="Arial" w:hAnsi="Arial" w:cs="Arial"/>
+              </w:rPr>
+              <w:t>50.000/49.997</w:t>
+            </w:r>
+          </w:p>
+        </w:tc>
+        <w:tc>
+          <w:tcPr>
+            <w:tcW w:w="2075" w:type="dxa"/>
+          </w:tcPr>
+          <w:p>
+            <w:pPr>
+              <w:rPr>
+                <w:rFonts w:ascii="Arial" w:hAnsi="Arial" w:cs="Arial"/>
+              </w:rPr>
+            </w:pPr>
+            <w:r>
+              <w:rPr>
+                <w:rFonts w:ascii="Arial" w:hAnsi="Arial" w:cs="Arial"/>
+              </w:rPr>
+              <w:t>49.5 ± 5.5</w:t>
+            </w:r>
+          </w:p>
+        </w:tc>
+      </w:tr>
+      <w:tr>
+        <w:tc>
+          <w:tcPr>
+            <w:tcW w:w="1270" w:type="dxa"/>
+          </w:tcPr>
+          <w:p>
+            <w:pPr>
+              <w:rPr>
+                <w:rFonts w:ascii="Arial" w:hAnsi="Arial" w:cs="Arial"/>
+              </w:rPr>
+            </w:pPr>
+            <w:r>
+              <w:rPr>
+                <w:rFonts w:ascii="Arial" w:hAnsi="Arial" w:cs="Arial"/>
+              </w:rPr>
+              <w:t>Rule 8</w:t>
+            </w:r>
+          </w:p>
+        </w:tc>
+        <w:tc>
+          <w:tcPr>
+            <w:tcW w:w="1564" w:type="dxa"/>
+          </w:tcPr>
+          <w:p>
+            <w:pPr>
+              <w:rPr>
+                <w:rFonts w:ascii="Arial" w:hAnsi="Arial" w:cs="Arial"/>
+              </w:rPr>
+            </w:pPr>
+            <w:r>
+              <w:rPr>
+                <w:rFonts w:ascii="Arial" w:hAnsi="Arial" w:cs="Arial"/>
+              </w:rPr>
+              <w:t>36.5</w:t>
+            </w:r>
+          </w:p>
+        </w:tc>
+        <w:tc>
+          <w:tcPr>
+            <w:tcW w:w="1414" w:type="dxa"/>
+          </w:tcPr>
+          <w:p>
+            <w:pPr>
+              <w:rPr>
+                <w:rFonts w:ascii="Arial" w:hAnsi="Arial" w:cs="Arial"/>
+              </w:rPr>
+            </w:pPr>
+            <w:r>
+              <w:rPr>
+                <w:rFonts w:ascii="Arial" w:hAnsi="Arial" w:cs="Arial"/>
+              </w:rPr>
+              <w:t>9</w:t>
+            </w:r>
+          </w:p>
+        </w:tc>
+        <w:tc>
+          <w:tcPr>
+            <w:tcW w:w="709" w:type="dxa"/>
+          </w:tcPr>
+          <w:p>
+            <w:pPr>
+              <w:rPr>
+                <w:rFonts w:ascii="Arial" w:hAnsi="Arial" w:cs="Arial"/>
+              </w:rPr>
+            </w:pPr>
+            <w:r>
+              <w:rPr>
+                <w:rFonts w:ascii="Arial" w:hAnsi="Arial" w:cs="Arial"/>
+              </w:rPr>
+              <w:t>50</w:t>
+            </w:r>
+          </w:p>
+        </w:tc>
+        <w:tc>
+          <w:tcPr>
+            <w:tcW w:w="1984" w:type="dxa"/>
+          </w:tcPr>
+          <w:p>
+            <w:pPr>
+              <w:rPr>
+                <w:rFonts w:ascii="Arial" w:hAnsi="Arial" w:cs="Arial"/>
+              </w:rPr>
+            </w:pPr>
+            <w:r>
+              <w:rPr>
+                <w:rFonts w:ascii="Arial" w:hAnsi="Arial" w:cs="Arial"/>
+              </w:rPr>
+              <w:t>50.000/49.997</w:t>
+            </w:r>
+          </w:p>
+        </w:tc>
+        <w:tc>
+          <w:tcPr>
+            <w:tcW w:w="2075" w:type="dxa"/>
+          </w:tcPr>
+          <w:p>
+            <w:pPr>
+              <w:rPr>
+                <w:rFonts w:ascii="Arial" w:hAnsi="Arial" w:cs="Arial"/>
+              </w:rPr>
+            </w:pPr>
+            <w:r>
+              <w:rPr>
+                <w:rFonts w:ascii="Arial" w:hAnsi="Arial" w:cs="Arial"/>
+              </w:rPr>
+              <w:t>49.5 ± 5.5</w:t>
+            </w:r>
+          </w:p>
+        </w:tc>
+      </w:tr>
+      <w:tr>
+        <w:tc>
+          <w:tcPr>
+            <w:tcW w:w="1270" w:type="dxa"/>
+          </w:tcPr>
+          <w:p>
+            <w:pPr>
+              <w:rPr>
+                <w:rFonts w:ascii="Arial" w:hAnsi="Arial" w:cs="Arial"/>
+              </w:rPr>
+            </w:pPr>
+            <w:r>
+              <w:rPr>
+                <w:rFonts w:ascii="Arial" w:hAnsi="Arial" w:cs="Arial"/>
+              </w:rPr>
+              <w:t>Rule 9</w:t>
+            </w:r>
+          </w:p>
+        </w:tc>
+        <w:tc>
+          <w:tcPr>
+            <w:tcW w:w="1564" w:type="dxa"/>
+          </w:tcPr>
+          <w:p>
+            <w:pPr>
+              <w:rPr>
+                <w:rFonts w:ascii="Arial" w:hAnsi="Arial" w:cs="Arial"/>
+              </w:rPr>
+            </w:pPr>
+            <w:r>
+              <w:rPr>
+                <w:rFonts w:ascii="Arial" w:hAnsi="Arial" w:cs="Arial"/>
+              </w:rPr>
+              <w:t>36.5</w:t>
+            </w:r>
+          </w:p>
+        </w:tc>
+        <w:tc>
+          <w:tcPr>
+            <w:tcW w:w="1414" w:type="dxa"/>
+          </w:tcPr>
+          <w:p>
+            <w:pPr>
+              <w:rPr>
+                <w:rFonts w:ascii="Arial" w:hAnsi="Arial" w:cs="Arial"/>
+              </w:rPr>
+            </w:pPr>
+            <w:r>
+              <w:rPr>
+                <w:rFonts w:ascii="Arial" w:hAnsi="Arial" w:cs="Arial"/>
+              </w:rPr>
+              <w:t>9</w:t>
+            </w:r>
+          </w:p>
+        </w:tc>
+        <w:tc>
+          <w:tcPr>
+            <w:tcW w:w="709" w:type="dxa"/>
+          </w:tcPr>
+          <w:p>
+            <w:pPr>
+              <w:rPr>
+                <w:rFonts w:ascii="Arial" w:hAnsi="Arial" w:cs="Arial"/>
+              </w:rPr>
+            </w:pPr>
+            <w:r>
+              <w:rPr>
+                <w:rFonts w:ascii="Arial" w:hAnsi="Arial" w:cs="Arial"/>
+              </w:rPr>
+              <w:t>80</w:t>
+            </w:r>
+          </w:p>
+        </w:tc>
+        <w:tc>
+          <w:tcPr>
+            <w:tcW w:w="1984" w:type="dxa"/>
+          </w:tcPr>
+          <w:p>
+            <w:pPr>
+              <w:rPr>
+                <w:rFonts w:ascii="Arial" w:hAnsi="Arial" w:cs="Arial"/>
+              </w:rPr>
+            </w:pPr>
+            <w:r>
+              <w:rPr>
+                <w:rFonts w:ascii="Arial" w:hAnsi="Arial" w:cs="Arial"/>
+              </w:rPr>
+              <w:t>91.416/91.533</w:t>
+            </w:r>
+          </w:p>
+        </w:tc>
+        <w:tc>
+          <w:tcPr>
+            <w:tcW w:w="2075" w:type="dxa"/>
+          </w:tcPr>
+          <w:p>
+            <w:pPr>
+              <w:rPr>
+                <w:rFonts w:ascii="Arial" w:hAnsi="Arial" w:cs="Arial"/>
+              </w:rPr>
+            </w:pPr>
+            <w:r>
+              <w:rPr>
+                <w:rFonts w:ascii="Arial" w:hAnsi="Arial" w:cs="Arial"/>
+              </w:rPr>
+              <w:t>88 ± 5.5</w:t>
+            </w:r>
+          </w:p>
+        </w:tc>
+      </w:tr>
+      <w:tr>
+        <w:tc>
+          <w:tcPr>
+            <w:tcW w:w="1270" w:type="dxa"/>
+          </w:tcPr>
+          <w:p>
+            <w:pPr>
+              <w:rPr>
+                <w:rFonts w:ascii="Arial" w:hAnsi="Arial" w:cs="Arial"/>
+              </w:rPr>
+            </w:pPr>
+            <w:r>
+              <w:rPr>
+                <w:rFonts w:ascii="Arial" w:hAnsi="Arial" w:cs="Arial"/>
+              </w:rPr>
+              <w:t>Rule 10</w:t>
+            </w:r>
+          </w:p>
+        </w:tc>
+        <w:tc>
+          <w:tcPr>
+            <w:tcW w:w="1564" w:type="dxa"/>
+          </w:tcPr>
+          <w:p>
+            <w:pPr>
+              <w:rPr>
+                <w:rFonts w:ascii="Arial" w:hAnsi="Arial" w:cs="Arial"/>
+              </w:rPr>
+            </w:pPr>
+            <w:r>
+              <w:rPr>
+                <w:rFonts w:ascii="Arial" w:hAnsi="Arial" w:cs="Arial"/>
+              </w:rPr>
+              <w:t>39</w:t>
+            </w:r>
+          </w:p>
+        </w:tc>
+        <w:tc>
+          <w:tcPr>
+            <w:tcW w:w="1414" w:type="dxa"/>
+          </w:tcPr>
+          <w:p>
+            <w:pPr>
+              <w:rPr>
+                <w:rFonts w:ascii="Arial" w:hAnsi="Arial" w:cs="Arial"/>
+              </w:rPr>
+            </w:pPr>
+            <w:r>
+              <w:rPr>
+                <w:rFonts w:ascii="Arial" w:hAnsi="Arial" w:cs="Arial"/>
+              </w:rPr>
+              <w:t>1</w:t>
+            </w:r>
+          </w:p>
+        </w:tc>
+        <w:tc>
+          <w:tcPr>
+            <w:tcW w:w="709" w:type="dxa"/>
+          </w:tcPr>
+          <w:p>
+            <w:pPr>
+              <w:rPr>
+                <w:rFonts w:ascii="Arial" w:hAnsi="Arial" w:cs="Arial"/>
+              </w:rPr>
+            </w:pPr>
+            <w:r>
+              <w:rPr>
+                <w:rFonts w:ascii="Arial" w:hAnsi="Arial" w:cs="Arial"/>
+              </w:rPr>
+              <w:t>20</w:t>
+            </w:r>
+          </w:p>
+        </w:tc>
+        <w:tc>
+          <w:tcPr>
+            <w:tcW w:w="1984" w:type="dxa"/>
+          </w:tcPr>
+          <w:p>
+            <w:pPr>
+              <w:rPr>
+                <w:rFonts w:ascii="Arial" w:hAnsi="Arial" w:cs="Arial"/>
+              </w:rPr>
+            </w:pPr>
+            <w:r>
+              <w:rPr>
+                <w:rFonts w:ascii="Arial" w:hAnsi="Arial" w:cs="Arial"/>
+              </w:rPr>
+              <w:t>27.778/27.781</w:t>
+            </w:r>
+          </w:p>
+        </w:tc>
+        <w:tc>
+          <w:tcPr>
+            <w:tcW w:w="2075" w:type="dxa"/>
+          </w:tcPr>
+          <w:p>
+            <w:pPr>
+              <w:rPr>
+                <w:rFonts w:ascii="Arial" w:hAnsi="Arial" w:cs="Arial"/>
+              </w:rPr>
+            </w:pPr>
+            <w:r>
+              <w:rPr>
+                <w:rFonts w:ascii="Arial" w:hAnsi="Arial" w:cs="Arial"/>
+              </w:rPr>
+              <w:t>27.5 ± 5.5</w:t>
+            </w:r>
+          </w:p>
+        </w:tc>
+      </w:tr>
+      <w:tr>
+        <w:tc>
+          <w:tcPr>
+            <w:tcW w:w="1270" w:type="dxa"/>
+          </w:tcPr>
+          <w:p>
+            <w:pPr>
+              <w:rPr>
+                <w:rFonts w:ascii="Arial" w:hAnsi="Arial" w:cs="Arial"/>
+              </w:rPr>
+            </w:pPr>
+            <w:r>
+              <w:rPr>
+                <w:rFonts w:ascii="Arial" w:hAnsi="Arial" w:cs="Arial"/>
+              </w:rPr>
+              <w:t>Rule 11</w:t>
+            </w:r>
+          </w:p>
+        </w:tc>
+        <w:tc>
+          <w:tcPr>
+            <w:tcW w:w="1564" w:type="dxa"/>
+          </w:tcPr>
+          <w:p>
+            <w:pPr>
+              <w:rPr>
+                <w:rFonts w:ascii="Arial" w:hAnsi="Arial" w:cs="Arial"/>
+              </w:rPr>
+            </w:pPr>
+            <w:r>
+              <w:rPr>
+                <w:rFonts w:ascii="Arial" w:hAnsi="Arial" w:cs="Arial"/>
+              </w:rPr>
+              <w:t>39</w:t>
+            </w:r>
+          </w:p>
+        </w:tc>
+        <w:tc>
+          <w:tcPr>
+            <w:tcW w:w="1414" w:type="dxa"/>
+          </w:tcPr>
+          <w:p>
+            <w:pPr>
+              <w:rPr>
+                <w:rFonts w:ascii="Arial" w:hAnsi="Arial" w:cs="Arial"/>
+              </w:rPr>
+            </w:pPr>
+            <w:r>
+              <w:rPr>
+                <w:rFonts w:ascii="Arial" w:hAnsi="Arial" w:cs="Arial"/>
+              </w:rPr>
+              <w:t>1</w:t>
+            </w:r>
+          </w:p>
+        </w:tc>
+        <w:tc>
+          <w:tcPr>
+            <w:tcW w:w="709" w:type="dxa"/>
+          </w:tcPr>
+          <w:p>
+            <w:pPr>
+              <w:rPr>
+                <w:rFonts w:ascii="Arial" w:hAnsi="Arial" w:cs="Arial"/>
+              </w:rPr>
+            </w:pPr>
+            <w:r>
+              <w:rPr>
+                <w:rFonts w:ascii="Arial" w:hAnsi="Arial" w:cs="Arial"/>
+              </w:rPr>
+              <w:t>50</w:t>
+            </w:r>
+          </w:p>
+        </w:tc>
+        <w:tc>
+          <w:tcPr>
+            <w:tcW w:w="1984" w:type="dxa"/>
+          </w:tcPr>
+          <w:p>
+            <w:pPr>
+              <w:rPr>
+                <w:rFonts w:ascii="Arial" w:hAnsi="Arial" w:cs="Arial"/>
+              </w:rPr>
+            </w:pPr>
+            <w:r>
+              <w:rPr>
+                <w:rFonts w:ascii="Arial" w:hAnsi="Arial" w:cs="Arial"/>
+              </w:rPr>
+              <w:t>27.778/27.781</w:t>
+            </w:r>
+          </w:p>
+        </w:tc>
+        <w:tc>
+          <w:tcPr>
+            <w:tcW w:w="2075" w:type="dxa"/>
+          </w:tcPr>
+          <w:p>
+            <w:pPr>
+              <w:rPr>
+                <w:rFonts w:ascii="Arial" w:hAnsi="Arial" w:cs="Arial"/>
+              </w:rPr>
+            </w:pPr>
+            <w:r>
+              <w:rPr>
+                <w:rFonts w:ascii="Arial" w:hAnsi="Arial" w:cs="Arial"/>
+              </w:rPr>
+              <w:t>27.5 ± 5.5</w:t>
+            </w:r>
+          </w:p>
+        </w:tc>
+      </w:tr>
+      <w:tr>
+        <w:tc>
+          <w:tcPr>
+            <w:tcW w:w="1270" w:type="dxa"/>
+          </w:tcPr>
+          <w:p>
+            <w:pPr>
+              <w:rPr>
+                <w:rFonts w:ascii="Arial" w:hAnsi="Arial" w:cs="Arial"/>
+              </w:rPr>
+            </w:pPr>
+            <w:r>
+              <w:rPr>
+                <w:rFonts w:ascii="Arial" w:hAnsi="Arial" w:cs="Arial"/>
+              </w:rPr>
+              <w:t>Rule 12</w:t>
+            </w:r>
+          </w:p>
+        </w:tc>
+        <w:tc>
+          <w:tcPr>
+            <w:tcW w:w="1564" w:type="dxa"/>
+          </w:tcPr>
+          <w:p>
+            <w:pPr>
+              <w:rPr>
+                <w:rFonts w:ascii="Arial" w:hAnsi="Arial" w:cs="Arial"/>
+              </w:rPr>
+            </w:pPr>
+            <w:r>
+              <w:rPr>
+                <w:rFonts w:ascii="Arial" w:hAnsi="Arial" w:cs="Arial"/>
+              </w:rPr>
+              <w:t>39</w:t>
+            </w:r>
+          </w:p>
+        </w:tc>
+        <w:tc>
+          <w:tcPr>
+            <w:tcW w:w="1414" w:type="dxa"/>
+          </w:tcPr>
+          <w:p>
+            <w:pPr>
+              <w:rPr>
+                <w:rFonts w:ascii="Arial" w:hAnsi="Arial" w:cs="Arial"/>
+              </w:rPr>
+            </w:pPr>
+            <w:r>
+              <w:rPr>
+                <w:rFonts w:ascii="Arial" w:hAnsi="Arial" w:cs="Arial"/>
+              </w:rPr>
+              <w:t>1</w:t>
+            </w:r>
+          </w:p>
+        </w:tc>
+        <w:tc>
+          <w:tcPr>
+            <w:tcW w:w="709" w:type="dxa"/>
+          </w:tcPr>
+          <w:p>
+            <w:pPr>
+              <w:rPr>
+                <w:rFonts w:ascii="Arial" w:hAnsi="Arial" w:cs="Arial"/>
+              </w:rPr>
+            </w:pPr>
+            <w:r>
+              <w:rPr>
+                <w:rFonts w:ascii="Arial" w:hAnsi="Arial" w:cs="Arial"/>
+              </w:rPr>
+              <w:t>80</w:t>
+            </w:r>
+          </w:p>
+        </w:tc>
+        <w:tc>
+          <w:tcPr>
+            <w:tcW w:w="1984" w:type="dxa"/>
+          </w:tcPr>
+          <w:p>
+            <w:pPr>
+              <w:rPr>
+                <w:rFonts w:ascii="Arial" w:hAnsi="Arial" w:cs="Arial"/>
+              </w:rPr>
+            </w:pPr>
+            <w:r>
+              <w:rPr>
+                <w:rFonts w:ascii="Arial" w:hAnsi="Arial" w:cs="Arial"/>
+              </w:rPr>
+              <w:t>50.001/50.002</w:t>
+            </w:r>
+          </w:p>
+        </w:tc>
+        <w:tc>
+          <w:tcPr>
+            <w:tcW w:w="2075" w:type="dxa"/>
+          </w:tcPr>
+          <w:p>
+            <w:pPr>
+              <w:rPr>
+                <w:rFonts w:ascii="Arial" w:hAnsi="Arial" w:cs="Arial"/>
+              </w:rPr>
+            </w:pPr>
+            <w:r>
+              <w:rPr>
+                <w:rFonts w:ascii="Arial" w:hAnsi="Arial" w:cs="Arial"/>
+              </w:rPr>
+              <w:t>49.5 ± 5.5</w:t>
+            </w:r>
+          </w:p>
+        </w:tc>
+      </w:tr>
+      <w:tr>
+        <w:tc>
+          <w:tcPr>
+            <w:tcW w:w="1270" w:type="dxa"/>
+          </w:tcPr>
+          <w:p>
+            <w:pPr>
+              <w:rPr>
+                <w:rFonts w:ascii="Arial" w:hAnsi="Arial" w:cs="Arial"/>
+              </w:rPr>
+            </w:pPr>
+            <w:r>
+              <w:rPr>
+                <w:rFonts w:ascii="Arial" w:hAnsi="Arial" w:cs="Arial"/>
+              </w:rPr>
+              <w:t>Rule 13</w:t>
+            </w:r>
+          </w:p>
+        </w:tc>
+        <w:tc>
+          <w:tcPr>
+            <w:tcW w:w="1564" w:type="dxa"/>
+          </w:tcPr>
+          <w:p>
+            <w:pPr>
+              <w:rPr>
+                <w:rFonts w:ascii="Arial" w:hAnsi="Arial" w:cs="Arial"/>
+              </w:rPr>
+            </w:pPr>
+            <w:r>
+              <w:rPr>
+                <w:rFonts w:ascii="Arial" w:hAnsi="Arial" w:cs="Arial"/>
+              </w:rPr>
+              <w:t>39</w:t>
+            </w:r>
+          </w:p>
+        </w:tc>
+        <w:tc>
+          <w:tcPr>
+            <w:tcW w:w="1414" w:type="dxa"/>
+          </w:tcPr>
+          <w:p>
+            <w:pPr>
+              <w:rPr>
+                <w:rFonts w:ascii="Arial" w:hAnsi="Arial" w:cs="Arial"/>
+              </w:rPr>
+            </w:pPr>
+            <w:r>
+              <w:rPr>
+                <w:rFonts w:ascii="Arial" w:hAnsi="Arial" w:cs="Arial"/>
+              </w:rPr>
+              <w:t>5</w:t>
+            </w:r>
+          </w:p>
+        </w:tc>
+        <w:tc>
+          <w:tcPr>
+            <w:tcW w:w="709" w:type="dxa"/>
+          </w:tcPr>
+          <w:p>
+            <w:pPr>
+              <w:rPr>
+                <w:rFonts w:ascii="Arial" w:hAnsi="Arial" w:cs="Arial"/>
+              </w:rPr>
+            </w:pPr>
+            <w:r>
+              <w:rPr>
+                <w:rFonts w:ascii="Arial" w:hAnsi="Arial" w:cs="Arial"/>
+              </w:rPr>
+              <w:t>20</w:t>
+            </w:r>
+          </w:p>
+        </w:tc>
+        <w:tc>
+          <w:tcPr>
+            <w:tcW w:w="1984" w:type="dxa"/>
+          </w:tcPr>
+          <w:p>
+            <w:pPr>
+              <w:rPr>
+                <w:rFonts w:ascii="Arial" w:hAnsi="Arial" w:cs="Arial"/>
+              </w:rPr>
+            </w:pPr>
+            <w:r>
+              <w:rPr>
+                <w:rFonts w:ascii="Arial" w:hAnsi="Arial" w:cs="Arial"/>
+              </w:rPr>
+              <w:t>50.000/50.000</w:t>
+            </w:r>
+          </w:p>
+        </w:tc>
+        <w:tc>
+          <w:tcPr>
+            <w:tcW w:w="2075" w:type="dxa"/>
+          </w:tcPr>
+          <w:p>
+            <w:pPr>
+              <w:rPr>
+                <w:rFonts w:ascii="Arial" w:hAnsi="Arial" w:cs="Arial"/>
+              </w:rPr>
+            </w:pPr>
+            <w:r>
+              <w:rPr>
+                <w:rFonts w:ascii="Arial" w:hAnsi="Arial" w:cs="Arial"/>
+              </w:rPr>
+              <w:t>49.5 ± 5.5</w:t>
+            </w:r>
+          </w:p>
+        </w:tc>
+      </w:tr>
+      <w:tr>
+        <w:tc>
+          <w:tcPr>
+            <w:tcW w:w="1270" w:type="dxa"/>
+          </w:tcPr>
+          <w:p>
+            <w:pPr>
+              <w:rPr>
+                <w:rFonts w:ascii="Arial" w:hAnsi="Arial" w:cs="Arial"/>
+              </w:rPr>
+            </w:pPr>
+            <w:r>
+              <w:rPr>
+                <w:rFonts w:ascii="Arial" w:hAnsi="Arial" w:cs="Arial"/>
+              </w:rPr>
+              <w:t>Rule 14</w:t>
+            </w:r>
+          </w:p>
+        </w:tc>
+        <w:tc>
+          <w:tcPr>
+            <w:tcW w:w="1564" w:type="dxa"/>
+          </w:tcPr>
+          <w:p>
+            <w:pPr>
+              <w:rPr>
+                <w:rFonts w:ascii="Arial" w:hAnsi="Arial" w:cs="Arial"/>
+              </w:rPr>
+            </w:pPr>
+            <w:r>
+              <w:rPr>
+                <w:rFonts w:ascii="Arial" w:hAnsi="Arial" w:cs="Arial"/>
+              </w:rPr>
+              <w:t>39</w:t>
+            </w:r>
+          </w:p>
+        </w:tc>
+        <w:tc>
+          <w:tcPr>
+            <w:tcW w:w="1414" w:type="dxa"/>
+          </w:tcPr>
+          <w:p>
+            <w:pPr>
+              <w:rPr>
+                <w:rFonts w:ascii="Arial" w:hAnsi="Arial" w:cs="Arial"/>
+              </w:rPr>
+            </w:pPr>
+            <w:r>
+              <w:rPr>
+                <w:rFonts w:ascii="Arial" w:hAnsi="Arial" w:cs="Arial"/>
+              </w:rPr>
+              <w:t>5</w:t>
+            </w:r>
+          </w:p>
+        </w:tc>
+        <w:tc>
+          <w:tcPr>
+            <w:tcW w:w="709" w:type="dxa"/>
+          </w:tcPr>
+          <w:p>
+            <w:pPr>
+              <w:rPr>
+                <w:rFonts w:ascii="Arial" w:hAnsi="Arial" w:cs="Arial"/>
+              </w:rPr>
+            </w:pPr>
+            <w:r>
+              <w:rPr>
+                <w:rFonts w:ascii="Arial" w:hAnsi="Arial" w:cs="Arial"/>
+              </w:rPr>
+              <w:t>50</w:t>
+            </w:r>
+          </w:p>
+        </w:tc>
+        <w:tc>
+          <w:tcPr>
+            <w:tcW w:w="1984" w:type="dxa"/>
+          </w:tcPr>
+          <w:p>
+            <w:pPr>
+              <w:rPr>
+                <w:rFonts w:ascii="Arial" w:hAnsi="Arial" w:cs="Arial"/>
+              </w:rPr>
+            </w:pPr>
+            <w:r>
+              <w:rPr>
+                <w:rFonts w:ascii="Arial" w:hAnsi="Arial" w:cs="Arial"/>
+              </w:rPr>
+              <w:t>50.000/50.000</w:t>
+            </w:r>
+          </w:p>
+        </w:tc>
+        <w:tc>
+          <w:tcPr>
+            <w:tcW w:w="2075" w:type="dxa"/>
+          </w:tcPr>
+          <w:p>
+            <w:pPr>
+              <w:rPr>
+                <w:rFonts w:ascii="Arial" w:hAnsi="Arial" w:cs="Arial"/>
+              </w:rPr>
+            </w:pPr>
+            <w:r>
+              <w:rPr>
+                <w:rFonts w:ascii="Arial" w:hAnsi="Arial" w:cs="Arial"/>
+              </w:rPr>
+              <w:t>49.5 ± 5.5</w:t>
+            </w:r>
+          </w:p>
+        </w:tc>
+      </w:tr>
+      <w:tr>
+        <w:tc>
+          <w:tcPr>
+            <w:tcW w:w="1270" w:type="dxa"/>
+          </w:tcPr>
+          <w:p>
+            <w:pPr>
+              <w:rPr>
+                <w:rFonts w:ascii="Arial" w:hAnsi="Arial" w:cs="Arial"/>
+              </w:rPr>
+            </w:pPr>
+            <w:r>
+              <w:rPr>
+                <w:rFonts w:ascii="Arial" w:hAnsi="Arial" w:cs="Arial"/>
+              </w:rPr>
+              <w:t>Rule 15</w:t>
+            </w:r>
+          </w:p>
+        </w:tc>
+        <w:tc>
+          <w:tcPr>
+            <w:tcW w:w="1564" w:type="dxa"/>
+          </w:tcPr>
+          <w:p>
+            <w:pPr>
+              <w:rPr>
+                <w:rFonts w:ascii="Arial" w:hAnsi="Arial" w:cs="Arial"/>
+              </w:rPr>
+            </w:pPr>
+            <w:r>
+              <w:rPr>
+                <w:rFonts w:ascii="Arial" w:hAnsi="Arial" w:cs="Arial"/>
+              </w:rPr>
+              <w:t>39</w:t>
+            </w:r>
+          </w:p>
+        </w:tc>
+        <w:tc>
+          <w:tcPr>
+            <w:tcW w:w="1414" w:type="dxa"/>
+          </w:tcPr>
+          <w:p>
+            <w:pPr>
+              <w:rPr>
+                <w:rFonts w:ascii="Arial" w:hAnsi="Arial" w:cs="Arial"/>
+              </w:rPr>
+            </w:pPr>
+            <w:r>
+              <w:rPr>
+                <w:rFonts w:ascii="Arial" w:hAnsi="Arial" w:cs="Arial"/>
+              </w:rPr>
+              <w:t>5</w:t>
+            </w:r>
+          </w:p>
+        </w:tc>
+        <w:tc>
+          <w:tcPr>
+            <w:tcW w:w="709" w:type="dxa"/>
+          </w:tcPr>
+          <w:p>
+            <w:pPr>
+              <w:rPr>
+                <w:rFonts w:ascii="Arial" w:hAnsi="Arial" w:cs="Arial"/>
+              </w:rPr>
+            </w:pPr>
+            <w:r>
+              <w:rPr>
+                <w:rFonts w:ascii="Arial" w:hAnsi="Arial" w:cs="Arial"/>
+              </w:rPr>
+              <w:t>80</w:t>
+            </w:r>
+          </w:p>
+        </w:tc>
+        <w:tc>
+          <w:tcPr>
+            <w:tcW w:w="1984" w:type="dxa"/>
+          </w:tcPr>
+          <w:p>
+            <w:pPr>
+              <w:rPr>
+                <w:rFonts w:ascii="Arial" w:hAnsi="Arial" w:cs="Arial"/>
+              </w:rPr>
+            </w:pPr>
+            <w:r>
+              <w:rPr>
+                <w:rFonts w:ascii="Arial" w:hAnsi="Arial" w:cs="Arial"/>
+              </w:rPr>
+              <w:t>72.222/72.222</w:t>
+            </w:r>
+          </w:p>
+        </w:tc>
+        <w:tc>
+          <w:tcPr>
+            <w:tcW w:w="2075" w:type="dxa"/>
+          </w:tcPr>
+          <w:p>
+            <w:pPr>
+              <w:rPr>
+                <w:rFonts w:ascii="Arial" w:hAnsi="Arial" w:cs="Arial"/>
+              </w:rPr>
+            </w:pPr>
+            <w:r>
+              <w:rPr>
+                <w:rFonts w:ascii="Arial" w:hAnsi="Arial" w:cs="Arial"/>
+              </w:rPr>
+              <w:t>71.5 ± 5.5</w:t>
+            </w:r>
+          </w:p>
+        </w:tc>
+      </w:tr>
+      <w:tr>
+        <w:tc>
+          <w:tcPr>
+            <w:tcW w:w="1270" w:type="dxa"/>
+          </w:tcPr>
+          <w:p>
+            <w:pPr>
+              <w:rPr>
+                <w:rFonts w:ascii="Arial" w:hAnsi="Arial" w:cs="Arial"/>
+              </w:rPr>
+            </w:pPr>
+            <w:r>
+              <w:rPr>
+                <w:rFonts w:ascii="Arial" w:hAnsi="Arial" w:cs="Arial"/>
+              </w:rPr>
+              <w:t>Rule 16</w:t>
+            </w:r>
+          </w:p>
+        </w:tc>
+        <w:tc>
+          <w:tcPr>
+            <w:tcW w:w="1564" w:type="dxa"/>
+          </w:tcPr>
+          <w:p>
+            <w:pPr>
+              <w:rPr>
+                <w:rFonts w:ascii="Arial" w:hAnsi="Arial" w:cs="Arial"/>
+              </w:rPr>
+            </w:pPr>
+            <w:r>
+              <w:rPr>
+                <w:rFonts w:ascii="Arial" w:hAnsi="Arial" w:cs="Arial"/>
+              </w:rPr>
+              <w:t>39</w:t>
+            </w:r>
+          </w:p>
+        </w:tc>
+        <w:tc>
+          <w:tcPr>
+            <w:tcW w:w="1414" w:type="dxa"/>
+          </w:tcPr>
+          <w:p>
+            <w:pPr>
+              <w:rPr>
+                <w:rFonts w:ascii="Arial" w:hAnsi="Arial" w:cs="Arial"/>
+              </w:rPr>
+            </w:pPr>
+            <w:r>
+              <w:rPr>
+                <w:rFonts w:ascii="Arial" w:hAnsi="Arial" w:cs="Arial"/>
+              </w:rPr>
+              <w:t>9</w:t>
+            </w:r>
+          </w:p>
+        </w:tc>
+        <w:tc>
+          <w:tcPr>
+            <w:tcW w:w="709" w:type="dxa"/>
+          </w:tcPr>
+          <w:p>
+            <w:pPr>
+              <w:rPr>
+                <w:rFonts w:ascii="Arial" w:hAnsi="Arial" w:cs="Arial"/>
+              </w:rPr>
+            </w:pPr>
+            <w:r>
+              <w:rPr>
+                <w:rFonts w:ascii="Arial" w:hAnsi="Arial" w:cs="Arial"/>
+              </w:rPr>
+              <w:t>20</w:t>
+            </w:r>
+          </w:p>
+        </w:tc>
+        <w:tc>
+          <w:tcPr>
+            <w:tcW w:w="1984" w:type="dxa"/>
+          </w:tcPr>
+          <w:p>
+            <w:pPr>
+              <w:rPr>
+                <w:rFonts w:ascii="Arial" w:hAnsi="Arial" w:cs="Arial"/>
+              </w:rPr>
+            </w:pPr>
+            <w:r>
+              <w:rPr>
+                <w:rFonts w:ascii="Arial" w:hAnsi="Arial" w:cs="Arial"/>
+              </w:rPr>
+              <w:t>72.222/72.219</w:t>
+            </w:r>
+          </w:p>
+        </w:tc>
+        <w:tc>
+          <w:tcPr>
+            <w:tcW w:w="2075" w:type="dxa"/>
+          </w:tcPr>
+          <w:p>
+            <w:pPr>
+              <w:rPr>
+                <w:rFonts w:ascii="Arial" w:hAnsi="Arial" w:cs="Arial"/>
+              </w:rPr>
+            </w:pPr>
+            <w:r>
+              <w:rPr>
+                <w:rFonts w:ascii="Arial" w:hAnsi="Arial" w:cs="Arial"/>
+              </w:rPr>
+              <w:t>71.5 ± 5.5</w:t>
+            </w:r>
+          </w:p>
+        </w:tc>
+      </w:tr>
+      <w:tr>
+        <w:tc>
+          <w:tcPr>
+            <w:tcW w:w="1270" w:type="dxa"/>
+          </w:tcPr>
+          <w:p>
+            <w:pPr>
+              <w:rPr>
+                <w:rFonts w:ascii="Arial" w:hAnsi="Arial" w:cs="Arial"/>
+              </w:rPr>
+            </w:pPr>
+            <w:r>
+              <w:rPr>
+                <w:rFonts w:ascii="Arial" w:hAnsi="Arial" w:cs="Arial"/>
+              </w:rPr>
+              <w:t>Rule 17</w:t>
+            </w:r>
+          </w:p>
+        </w:tc>
+        <w:tc>
+          <w:tcPr>
+            <w:tcW w:w="1564" w:type="dxa"/>
+          </w:tcPr>
+          <w:p>
+            <w:pPr>
+              <w:rPr>
+                <w:rFonts w:ascii="Arial" w:hAnsi="Arial" w:cs="Arial"/>
+              </w:rPr>
+            </w:pPr>
+            <w:r>
+              <w:rPr>
+                <w:rFonts w:ascii="Arial" w:hAnsi="Arial" w:cs="Arial"/>
+              </w:rPr>
+              <w:t>39</w:t>
+            </w:r>
+          </w:p>
+        </w:tc>
+        <w:tc>
+          <w:tcPr>
+            <w:tcW w:w="1414" w:type="dxa"/>
+          </w:tcPr>
+          <w:p>
+            <w:pPr>
+              <w:rPr>
+                <w:rFonts w:ascii="Arial" w:hAnsi="Arial" w:cs="Arial"/>
+              </w:rPr>
+            </w:pPr>
+            <w:r>
+              <w:rPr>
+                <w:rFonts w:ascii="Arial" w:hAnsi="Arial" w:cs="Arial"/>
+              </w:rPr>
+              <w:t>9</w:t>
+            </w:r>
+          </w:p>
+        </w:tc>
+        <w:tc>
+          <w:tcPr>
+            <w:tcW w:w="709" w:type="dxa"/>
+          </w:tcPr>
+          <w:p>
+            <w:pPr>
+              <w:rPr>
+                <w:rFonts w:ascii="Arial" w:hAnsi="Arial" w:cs="Arial"/>
+              </w:rPr>
+            </w:pPr>
+            <w:r>
+              <w:rPr>
+                <w:rFonts w:ascii="Arial" w:hAnsi="Arial" w:cs="Arial"/>
+              </w:rPr>
+              <w:t>50</w:t>
+            </w:r>
+          </w:p>
+        </w:tc>
+        <w:tc>
+          <w:tcPr>
+            <w:tcW w:w="1984" w:type="dxa"/>
+          </w:tcPr>
+          <w:p>
+            <w:pPr>
+              <w:rPr>
+                <w:rFonts w:ascii="Arial" w:hAnsi="Arial" w:cs="Arial"/>
+              </w:rPr>
+            </w:pPr>
+            <w:r>
+              <w:rPr>
+                <w:rFonts w:ascii="Arial" w:hAnsi="Arial" w:cs="Arial"/>
+              </w:rPr>
+              <w:t>91.416/91.533</w:t>
+            </w:r>
+          </w:p>
+        </w:tc>
+        <w:tc>
+          <w:tcPr>
+            <w:tcW w:w="2075" w:type="dxa"/>
+          </w:tcPr>
+          <w:p>
+            <w:pPr>
+              <w:rPr>
+                <w:rFonts w:ascii="Arial" w:hAnsi="Arial" w:cs="Arial"/>
+              </w:rPr>
+            </w:pPr>
+            <w:r>
+              <w:rPr>
+                <w:rFonts w:ascii="Arial" w:hAnsi="Arial" w:cs="Arial"/>
+              </w:rPr>
+              <w:t>88 ± 5.5</w:t>
+            </w:r>
+          </w:p>
+        </w:tc>
+      </w:tr>
+      <w:tr>
+        <w:tc>
+          <w:tcPr>
+            <w:tcW w:w="1270" w:type="dxa"/>
+          </w:tcPr>
+          <w:p>
+            <w:pPr>
+              <w:rPr>
+                <w:rFonts w:ascii="Arial" w:hAnsi="Arial" w:cs="Arial"/>
+              </w:rPr>
+            </w:pPr>
+            <w:r>
+              <w:rPr>
+                <w:rFonts w:ascii="Arial" w:hAnsi="Arial" w:cs="Arial"/>
+              </w:rPr>
+              <w:t>Rule 18</w:t>
+            </w:r>
+          </w:p>
+        </w:tc>
+        <w:tc>
+          <w:tcPr>
+            <w:tcW w:w="1564" w:type="dxa"/>
+          </w:tcPr>
+          <w:p>
+            <w:pPr>
+              <w:rPr>
+                <w:rFonts w:ascii="Arial" w:hAnsi="Arial" w:cs="Arial"/>
+              </w:rPr>
+            </w:pPr>
+            <w:r>
+              <w:rPr>
+                <w:rFonts w:ascii="Arial" w:hAnsi="Arial" w:cs="Arial"/>
+              </w:rPr>
+              <w:t>39</w:t>
+            </w:r>
+          </w:p>
+        </w:tc>
+        <w:tc>
+          <w:tcPr>
+            <w:tcW w:w="1414" w:type="dxa"/>
+          </w:tcPr>
+          <w:p>
+            <w:pPr>
+              <w:rPr>
+                <w:rFonts w:ascii="Arial" w:hAnsi="Arial" w:cs="Arial"/>
+              </w:rPr>
+            </w:pPr>
+            <w:r>
+              <w:rPr>
+                <w:rFonts w:ascii="Arial" w:hAnsi="Arial" w:cs="Arial"/>
+              </w:rPr>
+              <w:t>9</w:t>
+            </w:r>
+          </w:p>
+        </w:tc>
+        <w:tc>
+          <w:tcPr>
+            <w:tcW w:w="709" w:type="dxa"/>
+          </w:tcPr>
+          <w:p>
+            <w:pPr>
+              <w:rPr>
+                <w:rFonts w:ascii="Arial" w:hAnsi="Arial" w:cs="Arial"/>
+              </w:rPr>
+            </w:pPr>
+            <w:r>
+              <w:rPr>
+                <w:rFonts w:ascii="Arial" w:hAnsi="Arial" w:cs="Arial"/>
+              </w:rPr>
+              <w:t>80</w:t>
+            </w:r>
+          </w:p>
+        </w:tc>
+        <w:tc>
+          <w:tcPr>
+            <w:tcW w:w="1984" w:type="dxa"/>
+          </w:tcPr>
+          <w:p>
+            <w:pPr>
+              <w:rPr>
+                <w:rFonts w:ascii="Arial" w:hAnsi="Arial" w:cs="Arial"/>
+              </w:rPr>
+            </w:pPr>
+            <w:r>
+              <w:rPr>
+                <w:rFonts w:ascii="Arial" w:hAnsi="Arial" w:cs="Arial"/>
+              </w:rPr>
+              <w:t>91.416/91.473</w:t>
+            </w:r>
+          </w:p>
+        </w:tc>
+        <w:tc>
+          <w:tcPr>
+            <w:tcW w:w="2075" w:type="dxa"/>
+          </w:tcPr>
+          <w:p>
+            <w:pPr>
+              <w:rPr>
+                <w:rFonts w:ascii="Arial" w:hAnsi="Arial" w:cs="Arial"/>
+              </w:rPr>
+            </w:pPr>
+            <w:r>
+              <w:rPr>
+                <w:rFonts w:ascii="Arial" w:hAnsi="Arial" w:cs="Arial"/>
+              </w:rPr>
+              <w:t>88 ± 5.5</w:t>
+            </w:r>
+          </w:p>
+        </w:tc>
+      </w:tr>
+      <w:tr>
+        <w:tc>
+          <w:tcPr>
+            <w:tcW w:w="1270" w:type="dxa"/>
+          </w:tcPr>
+          <w:p>
+            <w:pPr>
+              <w:rPr>
+                <w:rFonts w:ascii="Arial" w:hAnsi="Arial" w:cs="Arial"/>
+              </w:rPr>
+            </w:pPr>
+            <w:r>
+              <w:rPr>
+                <w:rFonts w:ascii="Arial" w:hAnsi="Arial" w:cs="Arial"/>
+              </w:rPr>
+              <w:t>Rule 19</w:t>
+            </w:r>
+          </w:p>
+        </w:tc>
+        <w:tc>
+          <w:tcPr>
+            <w:tcW w:w="1564" w:type="dxa"/>
+          </w:tcPr>
+          <w:p>
+            <w:pPr>
+              <w:rPr>
+                <w:rFonts w:ascii="Arial" w:hAnsi="Arial" w:cs="Arial"/>
+              </w:rPr>
+            </w:pPr>
+            <w:r>
+              <w:rPr>
+                <w:rFonts w:ascii="Arial" w:hAnsi="Arial" w:cs="Arial"/>
+              </w:rPr>
+              <w:t>34</w:t>
+            </w:r>
+          </w:p>
+        </w:tc>
+        <w:tc>
+          <w:tcPr>
+            <w:tcW w:w="1414" w:type="dxa"/>
+          </w:tcPr>
+          <w:p>
+            <w:pPr>
+              <w:rPr>
+                <w:rFonts w:ascii="Arial" w:hAnsi="Arial" w:cs="Arial"/>
+              </w:rPr>
+            </w:pPr>
+            <w:r>
+              <w:rPr>
+                <w:rFonts w:ascii="Arial" w:hAnsi="Arial" w:cs="Arial"/>
+              </w:rPr>
+              <w:t>1</w:t>
+            </w:r>
+          </w:p>
+        </w:tc>
+        <w:tc>
+          <w:tcPr>
+            <w:tcW w:w="709" w:type="dxa"/>
+          </w:tcPr>
+          <w:p>
+            <w:pPr>
+              <w:rPr>
+                <w:rFonts w:ascii="Arial" w:hAnsi="Arial" w:cs="Arial"/>
+              </w:rPr>
+            </w:pPr>
+            <w:r>
+              <w:rPr>
+                <w:rFonts w:ascii="Arial" w:hAnsi="Arial" w:cs="Arial"/>
+              </w:rPr>
+              <w:t>20</w:t>
+            </w:r>
+          </w:p>
+        </w:tc>
+        <w:tc>
+          <w:tcPr>
+            <w:tcW w:w="1984" w:type="dxa"/>
+          </w:tcPr>
+          <w:p>
+            <w:pPr>
+              <w:rPr>
+                <w:rFonts w:ascii="Arial" w:hAnsi="Arial" w:cs="Arial"/>
+              </w:rPr>
+            </w:pPr>
+            <w:r>
+              <w:rPr>
+                <w:rFonts w:ascii="Arial" w:hAnsi="Arial" w:cs="Arial"/>
+              </w:rPr>
+              <w:t>50.001/50.003</w:t>
+            </w:r>
+          </w:p>
+        </w:tc>
+        <w:tc>
+          <w:tcPr>
+            <w:tcW w:w="2075" w:type="dxa"/>
+          </w:tcPr>
+          <w:p>
+            <w:pPr>
+              <w:rPr>
+                <w:rFonts w:ascii="Arial" w:hAnsi="Arial" w:cs="Arial"/>
+              </w:rPr>
+            </w:pPr>
+            <w:r>
+              <w:rPr>
+                <w:rFonts w:ascii="Arial" w:hAnsi="Arial" w:cs="Arial"/>
+              </w:rPr>
+              <w:t>49.5 ± 5.5</w:t>
+            </w:r>
+          </w:p>
+        </w:tc>
+      </w:tr>
+      <w:tr>
+        <w:tc>
+          <w:tcPr>
+            <w:tcW w:w="1270" w:type="dxa"/>
+          </w:tcPr>
+          <w:p>
+            <w:pPr>
+              <w:rPr>
+                <w:rFonts w:ascii="Arial" w:hAnsi="Arial" w:cs="Arial"/>
+              </w:rPr>
+            </w:pPr>
+            <w:r>
+              <w:rPr>
+                <w:rFonts w:ascii="Arial" w:hAnsi="Arial" w:cs="Arial"/>
+              </w:rPr>
+              <w:t>Rule 20</w:t>
+            </w:r>
+          </w:p>
+        </w:tc>
+        <w:tc>
+          <w:tcPr>
+            <w:tcW w:w="1564" w:type="dxa"/>
+          </w:tcPr>
+          <w:p>
+            <w:pPr>
+              <w:rPr>
+                <w:rFonts w:ascii="Arial" w:hAnsi="Arial" w:cs="Arial"/>
+              </w:rPr>
+            </w:pPr>
+            <w:r>
+              <w:rPr>
+                <w:rFonts w:ascii="Arial" w:hAnsi="Arial" w:cs="Arial"/>
+              </w:rPr>
+              <w:t>34</w:t>
+            </w:r>
+          </w:p>
+        </w:tc>
+        <w:tc>
+          <w:tcPr>
+            <w:tcW w:w="1414" w:type="dxa"/>
+          </w:tcPr>
+          <w:p>
+            <w:pPr>
+              <w:rPr>
+                <w:rFonts w:ascii="Arial" w:hAnsi="Arial" w:cs="Arial"/>
+              </w:rPr>
+            </w:pPr>
+            <w:r>
+              <w:rPr>
+                <w:rFonts w:ascii="Arial" w:hAnsi="Arial" w:cs="Arial"/>
+              </w:rPr>
+              <w:t>1</w:t>
+            </w:r>
+          </w:p>
+        </w:tc>
+        <w:tc>
+          <w:tcPr>
+            <w:tcW w:w="709" w:type="dxa"/>
+          </w:tcPr>
+          <w:p>
+            <w:pPr>
+              <w:rPr>
+                <w:rFonts w:ascii="Arial" w:hAnsi="Arial" w:cs="Arial"/>
+              </w:rPr>
+            </w:pPr>
+            <w:r>
+              <w:rPr>
+                <w:rFonts w:ascii="Arial" w:hAnsi="Arial" w:cs="Arial"/>
+              </w:rPr>
+              <w:t>50</w:t>
+            </w:r>
+          </w:p>
+        </w:tc>
+        <w:tc>
+          <w:tcPr>
+            <w:tcW w:w="1984" w:type="dxa"/>
+          </w:tcPr>
+          <w:p>
+            <w:pPr>
+              <w:rPr>
+                <w:rFonts w:ascii="Arial" w:hAnsi="Arial" w:cs="Arial"/>
+              </w:rPr>
+            </w:pPr>
+            <w:r>
+              <w:rPr>
+                <w:rFonts w:ascii="Arial" w:hAnsi="Arial" w:cs="Arial"/>
+              </w:rPr>
+              <w:t>50.001/50.003</w:t>
+            </w:r>
+          </w:p>
+        </w:tc>
+        <w:tc>
+          <w:tcPr>
+            <w:tcW w:w="2075" w:type="dxa"/>
+          </w:tcPr>
+          <w:p>
+            <w:pPr>
+              <w:rPr>
+                <w:rFonts w:ascii="Arial" w:hAnsi="Arial" w:cs="Arial"/>
+              </w:rPr>
+            </w:pPr>
+            <w:r>
+              <w:rPr>
+                <w:rFonts w:ascii="Arial" w:hAnsi="Arial" w:cs="Arial"/>
+              </w:rPr>
+              <w:t>49.5 ± 5.5</w:t>
+            </w:r>
+          </w:p>
+        </w:tc>
+      </w:tr>
+      <w:tr>
+        <w:tc>
+          <w:tcPr>
+            <w:tcW w:w="1270" w:type="dxa"/>
+          </w:tcPr>
+          <w:p>
+            <w:pPr>
+              <w:rPr>
+                <w:rFonts w:ascii="Arial" w:hAnsi="Arial" w:cs="Arial"/>
+              </w:rPr>
+            </w:pPr>
+            <w:r>
+              <w:rPr>
+                <w:rFonts w:ascii="Arial" w:hAnsi="Arial" w:cs="Arial"/>
+              </w:rPr>
+              <w:t>Rule 21</w:t>
+            </w:r>
+          </w:p>
+        </w:tc>
+        <w:tc>
+          <w:tcPr>
+            <w:tcW w:w="1564" w:type="dxa"/>
+          </w:tcPr>
+          <w:p>
+            <w:pPr>
+              <w:rPr>
+                <w:rFonts w:ascii="Arial" w:hAnsi="Arial" w:cs="Arial"/>
+              </w:rPr>
+            </w:pPr>
+            <w:r>
+              <w:rPr>
+                <w:rFonts w:ascii="Arial" w:hAnsi="Arial" w:cs="Arial"/>
+              </w:rPr>
+              <w:t>34</w:t>
+            </w:r>
+          </w:p>
+        </w:tc>
+        <w:tc>
+          <w:tcPr>
+            <w:tcW w:w="1414" w:type="dxa"/>
+          </w:tcPr>
+          <w:p>
+            <w:pPr>
+              <w:rPr>
+                <w:rFonts w:ascii="Arial" w:hAnsi="Arial" w:cs="Arial"/>
+              </w:rPr>
+            </w:pPr>
+            <w:r>
+              <w:rPr>
+                <w:rFonts w:ascii="Arial" w:hAnsi="Arial" w:cs="Arial"/>
+              </w:rPr>
+              <w:t>1</w:t>
+            </w:r>
+          </w:p>
+        </w:tc>
+        <w:tc>
+          <w:tcPr>
+            <w:tcW w:w="709" w:type="dxa"/>
+          </w:tcPr>
+          <w:p>
+            <w:pPr>
+              <w:rPr>
+                <w:rFonts w:ascii="Arial" w:hAnsi="Arial" w:cs="Arial"/>
+              </w:rPr>
+            </w:pPr>
+            <w:r>
+              <w:rPr>
+                <w:rFonts w:ascii="Arial" w:hAnsi="Arial" w:cs="Arial"/>
+              </w:rPr>
+              <w:t>80</w:t>
+            </w:r>
+          </w:p>
+        </w:tc>
+        <w:tc>
+          <w:tcPr>
+            <w:tcW w:w="1984" w:type="dxa"/>
+          </w:tcPr>
+          <w:p>
+            <w:pPr>
+              <w:rPr>
+                <w:rFonts w:ascii="Arial" w:hAnsi="Arial" w:cs="Arial"/>
+              </w:rPr>
+            </w:pPr>
+            <w:r>
+              <w:rPr>
+                <w:rFonts w:ascii="Arial" w:hAnsi="Arial" w:cs="Arial"/>
+              </w:rPr>
+              <w:t>72.223/72.224</w:t>
+            </w:r>
+          </w:p>
+        </w:tc>
+        <w:tc>
+          <w:tcPr>
+            <w:tcW w:w="2075" w:type="dxa"/>
+          </w:tcPr>
+          <w:p>
+            <w:pPr>
+              <w:rPr>
+                <w:rFonts w:ascii="Arial" w:hAnsi="Arial" w:cs="Arial"/>
+              </w:rPr>
+            </w:pPr>
+            <w:r>
+              <w:rPr>
+                <w:rFonts w:ascii="Arial" w:hAnsi="Arial" w:cs="Arial"/>
+              </w:rPr>
+              <w:t>71.5 ± 5.5</w:t>
+            </w:r>
+          </w:p>
+        </w:tc>
+      </w:tr>
+      <w:tr>
+        <w:tc>
+          <w:tcPr>
+            <w:tcW w:w="1270" w:type="dxa"/>
+          </w:tcPr>
+          <w:p>
+            <w:pPr>
+              <w:rPr>
+                <w:rFonts w:ascii="Arial" w:hAnsi="Arial" w:cs="Arial"/>
+              </w:rPr>
+            </w:pPr>
+            <w:r>
+              <w:rPr>
+                <w:rFonts w:ascii="Arial" w:hAnsi="Arial" w:cs="Arial"/>
+              </w:rPr>
+              <w:t>Rule 22</w:t>
+            </w:r>
+          </w:p>
+        </w:tc>
+        <w:tc>
+          <w:tcPr>
+            <w:tcW w:w="1564" w:type="dxa"/>
+          </w:tcPr>
+          <w:p>
+            <w:pPr>
+              <w:rPr>
+                <w:rFonts w:ascii="Arial" w:hAnsi="Arial" w:cs="Arial"/>
+              </w:rPr>
+            </w:pPr>
+            <w:r>
+              <w:rPr>
+                <w:rFonts w:ascii="Arial" w:hAnsi="Arial" w:cs="Arial"/>
+              </w:rPr>
+              <w:t>34</w:t>
+            </w:r>
+          </w:p>
+        </w:tc>
+        <w:tc>
+          <w:tcPr>
+            <w:tcW w:w="1414" w:type="dxa"/>
+          </w:tcPr>
+          <w:p>
+            <w:pPr>
+              <w:rPr>
+                <w:rFonts w:ascii="Arial" w:hAnsi="Arial" w:cs="Arial"/>
+              </w:rPr>
+            </w:pPr>
+            <w:r>
+              <w:rPr>
+                <w:rFonts w:ascii="Arial" w:hAnsi="Arial" w:cs="Arial"/>
+              </w:rPr>
+              <w:t>5</w:t>
+            </w:r>
+          </w:p>
+        </w:tc>
+        <w:tc>
+          <w:tcPr>
+            <w:tcW w:w="709" w:type="dxa"/>
+          </w:tcPr>
+          <w:p>
+            <w:pPr>
+              <w:rPr>
+                <w:rFonts w:ascii="Arial" w:hAnsi="Arial" w:cs="Arial"/>
+              </w:rPr>
+            </w:pPr>
+            <w:r>
+              <w:rPr>
+                <w:rFonts w:ascii="Arial" w:hAnsi="Arial" w:cs="Arial"/>
+              </w:rPr>
+              <w:t>20</w:t>
+            </w:r>
+          </w:p>
+        </w:tc>
+        <w:tc>
+          <w:tcPr>
+            <w:tcW w:w="1984" w:type="dxa"/>
+          </w:tcPr>
+          <w:p>
+            <w:pPr>
+              <w:rPr>
+                <w:rFonts w:ascii="Arial" w:hAnsi="Arial" w:cs="Arial"/>
+              </w:rPr>
+            </w:pPr>
+            <w:r>
+              <w:rPr>
+                <w:rFonts w:ascii="Arial" w:hAnsi="Arial" w:cs="Arial"/>
+              </w:rPr>
+              <w:t>72.222/72.222</w:t>
+            </w:r>
+          </w:p>
+        </w:tc>
+        <w:tc>
+          <w:tcPr>
+            <w:tcW w:w="2075" w:type="dxa"/>
+          </w:tcPr>
+          <w:p>
+            <w:pPr>
+              <w:rPr>
+                <w:rFonts w:ascii="Arial" w:hAnsi="Arial" w:cs="Arial"/>
+              </w:rPr>
+            </w:pPr>
+            <w:r>
+              <w:rPr>
+                <w:rFonts w:ascii="Arial" w:hAnsi="Arial" w:cs="Arial"/>
+              </w:rPr>
+              <w:t>71.5 ± 5.5</w:t>
+            </w:r>
+          </w:p>
+        </w:tc>
+      </w:tr>
+      <w:tr>
+        <w:tc>
+          <w:tcPr>
+            <w:tcW w:w="1270" w:type="dxa"/>
+          </w:tcPr>
+          <w:p>
+            <w:pPr>
+              <w:rPr>
+                <w:rFonts w:ascii="Arial" w:hAnsi="Arial" w:cs="Arial"/>
+              </w:rPr>
+            </w:pPr>
+            <w:r>
+              <w:rPr>
+                <w:rFonts w:ascii="Arial" w:hAnsi="Arial" w:cs="Arial"/>
+              </w:rPr>
+              <w:t>Rule 23</w:t>
+            </w:r>
+          </w:p>
+        </w:tc>
+        <w:tc>
+          <w:tcPr>
+            <w:tcW w:w="1564" w:type="dxa"/>
+          </w:tcPr>
+          <w:p>
+            <w:pPr>
+              <w:rPr>
+                <w:rFonts w:ascii="Arial" w:hAnsi="Arial" w:cs="Arial"/>
+              </w:rPr>
+            </w:pPr>
+            <w:r>
+              <w:rPr>
+                <w:rFonts w:ascii="Arial" w:hAnsi="Arial" w:cs="Arial"/>
+              </w:rPr>
+              <w:t>34</w:t>
+            </w:r>
+          </w:p>
+        </w:tc>
+        <w:tc>
+          <w:tcPr>
+            <w:tcW w:w="1414" w:type="dxa"/>
+          </w:tcPr>
+          <w:p>
+            <w:pPr>
+              <w:rPr>
+                <w:rFonts w:ascii="Arial" w:hAnsi="Arial" w:cs="Arial"/>
+              </w:rPr>
+            </w:pPr>
+            <w:r>
+              <w:rPr>
+                <w:rFonts w:ascii="Arial" w:hAnsi="Arial" w:cs="Arial"/>
+              </w:rPr>
+              <w:t>5</w:t>
+            </w:r>
+          </w:p>
+        </w:tc>
+        <w:tc>
+          <w:tcPr>
+            <w:tcW w:w="709" w:type="dxa"/>
+          </w:tcPr>
+          <w:p>
+            <w:pPr>
+              <w:rPr>
+                <w:rFonts w:ascii="Arial" w:hAnsi="Arial" w:cs="Arial"/>
+              </w:rPr>
+            </w:pPr>
+            <w:r>
+              <w:rPr>
+                <w:rFonts w:ascii="Arial" w:hAnsi="Arial" w:cs="Arial"/>
+              </w:rPr>
+              <w:t>50</w:t>
+            </w:r>
+          </w:p>
+        </w:tc>
+        <w:tc>
+          <w:tcPr>
+            <w:tcW w:w="1984" w:type="dxa"/>
+          </w:tcPr>
+          <w:p>
+            <w:pPr>
+              <w:rPr>
+                <w:rFonts w:ascii="Arial" w:hAnsi="Arial" w:cs="Arial"/>
+              </w:rPr>
+            </w:pPr>
+            <w:r>
+              <w:rPr>
+                <w:rFonts w:ascii="Arial" w:hAnsi="Arial" w:cs="Arial"/>
+              </w:rPr>
+              <w:t>72.222/72.222</w:t>
+            </w:r>
+          </w:p>
+        </w:tc>
+        <w:tc>
+          <w:tcPr>
+            <w:tcW w:w="2075" w:type="dxa"/>
+          </w:tcPr>
+          <w:p>
+            <w:pPr>
+              <w:rPr>
+                <w:rFonts w:ascii="Arial" w:hAnsi="Arial" w:cs="Arial"/>
+              </w:rPr>
+            </w:pPr>
+            <w:r>
+              <w:rPr>
+                <w:rFonts w:ascii="Arial" w:hAnsi="Arial" w:cs="Arial"/>
+              </w:rPr>
+              <w:t>71.5 ± 5.5</w:t>
+            </w:r>
+          </w:p>
+        </w:tc>
+      </w:tr>
+      <w:tr>
+        <w:tc>
+          <w:tcPr>
+            <w:tcW w:w="1270" w:type="dxa"/>
+          </w:tcPr>
+          <w:p>
+            <w:pPr>
+              <w:rPr>
+                <w:rFonts w:ascii="Arial" w:hAnsi="Arial" w:cs="Arial"/>
+              </w:rPr>
+            </w:pPr>
+            <w:r>
+              <w:rPr>
+                <w:rFonts w:ascii="Arial" w:hAnsi="Arial" w:cs="Arial"/>
+              </w:rPr>
+              <w:t>Rule 24</w:t>
+            </w:r>
+          </w:p>
+        </w:tc>
+        <w:tc>
+          <w:tcPr>
+            <w:tcW w:w="1564" w:type="dxa"/>
+          </w:tcPr>
+          <w:p>
+            <w:pPr>
+              <w:rPr>
+                <w:rFonts w:ascii="Arial" w:hAnsi="Arial" w:cs="Arial"/>
+              </w:rPr>
+            </w:pPr>
+            <w:r>
+              <w:rPr>
+                <w:rFonts w:ascii="Arial" w:hAnsi="Arial" w:cs="Arial"/>
+              </w:rPr>
+              <w:t>34</w:t>
+            </w:r>
+          </w:p>
+        </w:tc>
+        <w:tc>
+          <w:tcPr>
+            <w:tcW w:w="1414" w:type="dxa"/>
+          </w:tcPr>
+          <w:p>
+            <w:pPr>
+              <w:rPr>
+                <w:rFonts w:ascii="Arial" w:hAnsi="Arial" w:cs="Arial"/>
+              </w:rPr>
+            </w:pPr>
+            <w:r>
+              <w:rPr>
+                <w:rFonts w:ascii="Arial" w:hAnsi="Arial" w:cs="Arial"/>
+              </w:rPr>
+              <w:t>5</w:t>
+            </w:r>
+          </w:p>
+        </w:tc>
+        <w:tc>
+          <w:tcPr>
+            <w:tcW w:w="709" w:type="dxa"/>
+          </w:tcPr>
+          <w:p>
+            <w:pPr>
+              <w:rPr>
+                <w:rFonts w:ascii="Arial" w:hAnsi="Arial" w:cs="Arial"/>
+              </w:rPr>
+            </w:pPr>
+            <w:r>
+              <w:rPr>
+                <w:rFonts w:ascii="Arial" w:hAnsi="Arial" w:cs="Arial"/>
+              </w:rPr>
+              <w:t>80</w:t>
+            </w:r>
+          </w:p>
+        </w:tc>
+        <w:tc>
+          <w:tcPr>
+            <w:tcW w:w="1984" w:type="dxa"/>
+          </w:tcPr>
+          <w:p>
+            <w:pPr>
+              <w:rPr>
+                <w:rFonts w:ascii="Arial" w:hAnsi="Arial" w:cs="Arial"/>
+              </w:rPr>
+            </w:pPr>
+            <w:r>
+              <w:rPr>
+                <w:rFonts w:ascii="Arial" w:hAnsi="Arial" w:cs="Arial"/>
+              </w:rPr>
+              <w:t>91.417/91.417</w:t>
+            </w:r>
+          </w:p>
+        </w:tc>
+        <w:tc>
+          <w:tcPr>
+            <w:tcW w:w="2075" w:type="dxa"/>
+          </w:tcPr>
+          <w:p>
+            <w:pPr>
+              <w:rPr>
+                <w:rFonts w:ascii="Arial" w:hAnsi="Arial" w:cs="Arial"/>
+              </w:rPr>
+            </w:pPr>
+            <w:r>
+              <w:rPr>
+                <w:rFonts w:ascii="Arial" w:hAnsi="Arial" w:cs="Arial"/>
+              </w:rPr>
+              <w:t>88 ± 5.5</w:t>
+            </w:r>
+          </w:p>
+        </w:tc>
+      </w:tr>
+      <w:tr>
+        <w:tc>
+          <w:tcPr>
+            <w:tcW w:w="1270" w:type="dxa"/>
+          </w:tcPr>
+          <w:p>
+            <w:pPr>
+              <w:rPr>
+                <w:rFonts w:ascii="Arial" w:hAnsi="Arial" w:cs="Arial"/>
+              </w:rPr>
+            </w:pPr>
+            <w:r>
+              <w:rPr>
+                <w:rFonts w:ascii="Arial" w:hAnsi="Arial" w:cs="Arial"/>
+              </w:rPr>
+              <w:t>Rule 25</w:t>
+            </w:r>
+          </w:p>
+        </w:tc>
+        <w:tc>
+          <w:tcPr>
+            <w:tcW w:w="1564" w:type="dxa"/>
+          </w:tcPr>
+          <w:p>
+            <w:pPr>
+              <w:rPr>
+                <w:rFonts w:ascii="Arial" w:hAnsi="Arial" w:cs="Arial"/>
+              </w:rPr>
+            </w:pPr>
+            <w:r>
+              <w:rPr>
+                <w:rFonts w:ascii="Arial" w:hAnsi="Arial" w:cs="Arial"/>
+              </w:rPr>
+              <w:t>34</w:t>
+            </w:r>
+          </w:p>
+        </w:tc>
+        <w:tc>
+          <w:tcPr>
+            <w:tcW w:w="1414" w:type="dxa"/>
+          </w:tcPr>
+          <w:p>
+            <w:pPr>
+              <w:rPr>
+                <w:rFonts w:ascii="Arial" w:hAnsi="Arial" w:cs="Arial"/>
+              </w:rPr>
+            </w:pPr>
+            <w:r>
+              <w:rPr>
+                <w:rFonts w:ascii="Arial" w:hAnsi="Arial" w:cs="Arial"/>
+              </w:rPr>
+              <w:t>9</w:t>
+            </w:r>
+          </w:p>
+        </w:tc>
+        <w:tc>
+          <w:tcPr>
+            <w:tcW w:w="709" w:type="dxa"/>
+          </w:tcPr>
+          <w:p>
+            <w:pPr>
+              <w:rPr>
+                <w:rFonts w:ascii="Arial" w:hAnsi="Arial" w:cs="Arial"/>
+              </w:rPr>
+            </w:pPr>
+            <w:r>
+              <w:rPr>
+                <w:rFonts w:ascii="Arial" w:hAnsi="Arial" w:cs="Arial"/>
+              </w:rPr>
+              <w:t>20</w:t>
+            </w:r>
+          </w:p>
+        </w:tc>
+        <w:tc>
+          <w:tcPr>
+            <w:tcW w:w="1984" w:type="dxa"/>
+          </w:tcPr>
+          <w:p>
+            <w:pPr>
+              <w:rPr>
+                <w:rFonts w:ascii="Arial" w:hAnsi="Arial" w:cs="Arial"/>
+              </w:rPr>
+            </w:pPr>
+            <w:r>
+              <w:rPr>
+                <w:rFonts w:ascii="Arial" w:hAnsi="Arial" w:cs="Arial"/>
+              </w:rPr>
+              <w:t>91.416/91.406</w:t>
+            </w:r>
+          </w:p>
+        </w:tc>
+        <w:tc>
+          <w:tcPr>
+            <w:tcW w:w="2075" w:type="dxa"/>
+          </w:tcPr>
+          <w:p>
+            <w:pPr>
+              <w:rPr>
+                <w:rFonts w:ascii="Arial" w:hAnsi="Arial" w:cs="Arial"/>
+              </w:rPr>
+            </w:pPr>
+            <w:r>
+              <w:rPr>
+                <w:rFonts w:ascii="Arial" w:hAnsi="Arial" w:cs="Arial"/>
+              </w:rPr>
+              <w:t>88 ± 5.5</w:t>
+            </w:r>
+          </w:p>
+        </w:tc>
+      </w:tr>
+      <w:tr>
+        <w:tc>
+          <w:tcPr>
+            <w:tcW w:w="1270" w:type="dxa"/>
+          </w:tcPr>
+          <w:p>
+            <w:pPr>
+              <w:rPr>
+                <w:rFonts w:ascii="Arial" w:hAnsi="Arial" w:cs="Arial"/>
+              </w:rPr>
+            </w:pPr>
+            <w:r>
+              <w:rPr>
+                <w:rFonts w:ascii="Arial" w:hAnsi="Arial" w:cs="Arial"/>
+              </w:rPr>
+              <w:t>Rule 26</w:t>
+            </w:r>
+          </w:p>
+        </w:tc>
+        <w:tc>
+          <w:tcPr>
+            <w:tcW w:w="1564" w:type="dxa"/>
+          </w:tcPr>
+          <w:p>
+            <w:pPr>
+              <w:rPr>
+                <w:rFonts w:ascii="Arial" w:hAnsi="Arial" w:cs="Arial"/>
+              </w:rPr>
+            </w:pPr>
+            <w:r>
+              <w:rPr>
+                <w:rFonts w:ascii="Arial" w:hAnsi="Arial" w:cs="Arial"/>
+              </w:rPr>
+              <w:t>34</w:t>
+            </w:r>
+          </w:p>
+        </w:tc>
+        <w:tc>
+          <w:tcPr>
+            <w:tcW w:w="1414" w:type="dxa"/>
+          </w:tcPr>
+          <w:p>
+            <w:pPr>
+              <w:rPr>
+                <w:rFonts w:ascii="Arial" w:hAnsi="Arial" w:cs="Arial"/>
+              </w:rPr>
+            </w:pPr>
+            <w:r>
+              <w:rPr>
+                <w:rFonts w:ascii="Arial" w:hAnsi="Arial" w:cs="Arial"/>
+              </w:rPr>
+              <w:t>9</w:t>
+            </w:r>
+          </w:p>
+        </w:tc>
+        <w:tc>
+          <w:tcPr>
+            <w:tcW w:w="709" w:type="dxa"/>
+          </w:tcPr>
+          <w:p>
+            <w:pPr>
+              <w:rPr>
+                <w:rFonts w:ascii="Arial" w:hAnsi="Arial" w:cs="Arial"/>
+              </w:rPr>
+            </w:pPr>
+            <w:r>
+              <w:rPr>
+                <w:rFonts w:ascii="Arial" w:hAnsi="Arial" w:cs="Arial"/>
+              </w:rPr>
+              <w:t>50</w:t>
+            </w:r>
+          </w:p>
+        </w:tc>
+        <w:tc>
+          <w:tcPr>
+            <w:tcW w:w="1984" w:type="dxa"/>
+          </w:tcPr>
+          <w:p>
+            <w:pPr>
+              <w:rPr>
+                <w:rFonts w:ascii="Arial" w:hAnsi="Arial" w:cs="Arial"/>
+              </w:rPr>
+            </w:pPr>
+            <w:r>
+              <w:rPr>
+                <w:rFonts w:ascii="Arial" w:hAnsi="Arial" w:cs="Arial"/>
+              </w:rPr>
+              <w:t>91.416/91.472</w:t>
             </w:r>
           </w:p>
         </w:tc>
@@ -4950,10 +8009,7 @@
     <w:p>
       <w:r>
         <w:lastRenderedPageBreak/>
-        <w:t xml:space="preserve">Non-Peak </w:t>
-      </w:r>
-      <w:r>
-        <w:t>Data Sample Case 1</w:t>
+        <w:t>Non-Peak Data Sample Case 1</w:t>
       </w:r>
     </w:p>
     <w:p>
@@ -6545,13 +9601,7 @@
               <w:rPr>
                 <w:rFonts w:ascii="Arial" w:hAnsi="Arial" w:cs="Arial"/>
               </w:rPr>
-              <w:t>37</w:t>
-            </w:r>
-            <w:r>
-              <w:rPr>
-                <w:rFonts w:ascii="Arial" w:hAnsi="Arial" w:cs="Arial"/>
-              </w:rPr>
-              <w:t>.2</w:t>
+              <w:t>37.2</w:t>
             </w:r>
           </w:p>
         </w:tc>
@@ -8066,6 +11116,7 @@
   <w:style w:type="paragraph" w:default="1" w:styleId="Normal">
     <w:name w:val="Normal"/>
     <w:qFormat/>
+    <w:rsid w:val="00933312"/>
   </w:style>
   <w:style w:type="paragraph" w:styleId="Heading1">
     <w:name w:val="heading 1"/>

</xml_diff>

<commit_message>
update the resources, membership function and data report
</commit_message>
<xml_diff>
--- a/Data_Report.docx
+++ b/Data_Report.docx
@@ -22,7 +22,15 @@
     </w:p>
     <w:p>
       <w:r>
-        <w:t>Age: Young (0 - 45)  Mid (40 - 65) Old (60 - 130)</w:t>
+        <w:t>Age: Young (0 - 45</w:t>
+      </w:r>
+      <w:proofErr w:type="gramStart"/>
+      <w:r>
+        <w:t>)  Mid</w:t>
+      </w:r>
+      <w:proofErr w:type="gramEnd"/>
+      <w:r>
+        <w:t xml:space="preserve"> (40 - 65) Old (60 - 130)</w:t>
       </w:r>
     </w:p>
     <w:p>
@@ -4966,6 +4974,11 @@
       </w:r>
     </w:p>
     <w:p>
+      <w:r>
+        <w:t>Data must be over 0.5 degree</w:t>
+      </w:r>
+    </w:p>
+    <w:p>
       <w:pPr>
         <w:rPr>
           <w:color w:val="000000"/>
@@ -4978,13 +4991,19 @@
         <w:rPr>
           <w:highlight w:val="cyan"/>
         </w:rPr>
-        <w:t>Cold (35.</w:t>
+        <w:t>Cold (35</w:t>
       </w:r>
       <w:r>
         <w:rPr>
           <w:highlight w:val="cyan"/>
         </w:rPr>
-        <w:t>3</w:t>
+        <w:t>.</w:t>
+      </w:r>
+      <w:r>
+        <w:rPr>
+          <w:highlight w:val="cyan"/>
+        </w:rPr>
+        <w:t>1</w:t>
       </w:r>
       <w:r>
         <w:rPr>
@@ -4996,19 +5015,31 @@
         <w:rPr>
           <w:highlight w:val="cyan"/>
         </w:rPr>
-        <w:t>7</w:t>
+        <w:t>4</w:t>
       </w:r>
       <w:r>
         <w:rPr>
           <w:highlight w:val="cyan"/>
         </w:rPr>
-        <w:t>, 36.</w:t>
+        <w:t>, 3</w:t>
       </w:r>
       <w:r>
         <w:rPr>
           <w:highlight w:val="cyan"/>
         </w:rPr>
-        <w:t>1</w:t>
+        <w:t>5</w:t>
+      </w:r>
+      <w:r>
+        <w:rPr>
+          <w:highlight w:val="cyan"/>
+        </w:rPr>
+        <w:t>.</w:t>
+      </w:r>
+      <w:r>
+        <w:rPr>
+          <w:highlight w:val="cyan"/>
+        </w:rPr>
+        <w:t>7</w:t>
       </w:r>
       <w:r>
         <w:rPr>
@@ -5029,7 +5060,25 @@
         <w:rPr>
           <w:highlight w:val="green"/>
         </w:rPr>
-        <w:t>35.6</w:t>
+        <w:t>3</w:t>
+      </w:r>
+      <w:r>
+        <w:rPr>
+          <w:highlight w:val="green"/>
+        </w:rPr>
+        <w:t>6</w:t>
+      </w:r>
+      <w:r>
+        <w:rPr>
+          <w:highlight w:val="green"/>
+        </w:rPr>
+        <w:t>.</w:t>
+      </w:r>
+      <w:r>
+        <w:rPr>
+          <w:highlight w:val="green"/>
+        </w:rPr>
+        <w:t>0</w:t>
       </w:r>
       <w:r>
         <w:rPr>
@@ -5047,13 +5096,7 @@
         <w:rPr>
           <w:highlight w:val="green"/>
         </w:rPr>
-        <w:t>.</w:t>
-      </w:r>
-      <w:r>
-        <w:rPr>
-          <w:highlight w:val="green"/>
-        </w:rPr>
-        <w:t>5</w:t>
+        <w:t>.0</w:t>
       </w:r>
       <w:r>
         <w:rPr>
@@ -5065,7 +5108,7 @@
         <w:rPr>
           <w:highlight w:val="green"/>
         </w:rPr>
-        <w:t>8</w:t>
+        <w:t>3</w:t>
       </w:r>
       <w:r>
         <w:rPr>
@@ -5088,7 +5131,7 @@
           <w:color w:val="000000"/>
           <w:highlight w:val="red"/>
         </w:rPr>
-        <w:t>6</w:t>
+        <w:t>7</w:t>
       </w:r>
       <w:r>
         <w:rPr>
@@ -5102,7 +5145,7 @@
           <w:color w:val="000000"/>
           <w:highlight w:val="red"/>
         </w:rPr>
-        <w:t>9</w:t>
+        <w:t>4</w:t>
       </w:r>
       <w:r>
         <w:rPr>
@@ -5116,7 +5159,7 @@
           <w:color w:val="000000"/>
           <w:highlight w:val="red"/>
         </w:rPr>
-        <w:t>3</w:t>
+        <w:t>7</w:t>
       </w:r>
       <w:r>
         <w:rPr>
@@ -5137,7 +5180,21 @@
           <w:color w:val="000000"/>
           <w:highlight w:val="red"/>
         </w:rPr>
-        <w:t>.7)</w:t>
+        <w:t>.</w:t>
+      </w:r>
+      <w:r>
+        <w:rPr>
+          <w:color w:val="000000"/>
+          <w:highlight w:val="red"/>
+        </w:rPr>
+        <w:t>9</w:t>
+      </w:r>
+      <w:r>
+        <w:rPr>
+          <w:color w:val="000000"/>
+          <w:highlight w:val="red"/>
+        </w:rPr>
+        <w:t>)</w:t>
       </w:r>
     </w:p>
     <w:p>
@@ -5148,7 +5205,43 @@
         <w:rPr>
           <w:highlight w:val="green"/>
         </w:rPr>
-        <w:t>Slightly (</w:t>
+        <w:t xml:space="preserve">Mild </w:t>
+      </w:r>
+      <w:r>
+        <w:rPr>
+          <w:highlight w:val="green"/>
+        </w:rPr>
+        <w:t>(</w:t>
+      </w:r>
+      <w:r>
+        <w:rPr>
+          <w:highlight w:val="green"/>
+        </w:rPr>
+        <w:t>2.5</w:t>
+      </w:r>
+      <w:r>
+        <w:rPr>
+          <w:highlight w:val="green"/>
+        </w:rPr>
+        <w:t>,</w:t>
+      </w:r>
+      <w:r>
+        <w:rPr>
+          <w:highlight w:val="green"/>
+        </w:rPr>
+        <w:t xml:space="preserve"> 3.</w:t>
+      </w:r>
+      <w:r>
+        <w:rPr>
+          <w:highlight w:val="green"/>
+        </w:rPr>
+        <w:t>0</w:t>
+      </w:r>
+      <w:r>
+        <w:rPr>
+          <w:highlight w:val="green"/>
+        </w:rPr>
+        <w:t xml:space="preserve">, </w:t>
       </w:r>
       <w:r>
         <w:rPr>
@@ -5166,25 +5259,13 @@
         <w:rPr>
           <w:highlight w:val="green"/>
         </w:rPr>
-        <w:t>0,</w:t>
+        <w:t>5</w:t>
       </w:r>
       <w:r>
         <w:rPr>
           <w:highlight w:val="green"/>
         </w:rPr>
-        <w:t xml:space="preserve"> 3.</w:t>
-      </w:r>
-      <w:r>
-        <w:rPr>
-          <w:highlight w:val="green"/>
-        </w:rPr>
-        <w:t>9</w:t>
-      </w:r>
-      <w:r>
-        <w:rPr>
-          <w:highlight w:val="green"/>
-        </w:rPr>
-        <w:t>, 4.5)</w:t>
+        <w:t>)</w:t>
       </w:r>
       <w:r>
         <w:t xml:space="preserve"> </w:t>
@@ -5193,7 +5274,13 @@
         <w:rPr>
           <w:highlight w:val="yellow"/>
         </w:rPr>
-        <w:t>Mild (</w:t>
+        <w:t>Moderate</w:t>
+      </w:r>
+      <w:r>
+        <w:rPr>
+          <w:highlight w:val="yellow"/>
+        </w:rPr>
+        <w:t xml:space="preserve"> (</w:t>
       </w:r>
       <w:r>
         <w:rPr>
@@ -5211,7 +5298,7 @@
         <w:rPr>
           <w:highlight w:val="yellow"/>
         </w:rPr>
-        <w:t>7</w:t>
+        <w:t>8</w:t>
       </w:r>
       <w:r>
         <w:rPr>
@@ -5223,7 +5310,7 @@
         <w:rPr>
           <w:highlight w:val="yellow"/>
         </w:rPr>
-        <w:t>5</w:t>
+        <w:t>6</w:t>
       </w:r>
       <w:r>
         <w:rPr>
@@ -5235,7 +5322,7 @@
         <w:rPr>
           <w:highlight w:val="yellow"/>
         </w:rPr>
-        <w:t>5</w:t>
+        <w:t>0</w:t>
       </w:r>
       <w:r>
         <w:rPr>
@@ -5247,7 +5334,7 @@
         <w:rPr>
           <w:highlight w:val="yellow"/>
         </w:rPr>
-        <w:t>5</w:t>
+        <w:t>6</w:t>
       </w:r>
       <w:r>
         <w:rPr>
@@ -5259,7 +5346,7 @@
         <w:rPr>
           <w:highlight w:val="yellow"/>
         </w:rPr>
-        <w:t>9</w:t>
+        <w:t>3</w:t>
       </w:r>
       <w:r>
         <w:rPr>
@@ -5292,7 +5379,7 @@
         <w:rPr>
           <w:highlight w:val="red"/>
         </w:rPr>
-        <w:t>5</w:t>
+        <w:t>6</w:t>
       </w:r>
       <w:r>
         <w:rPr>
@@ -5304,7 +5391,19 @@
         <w:rPr>
           <w:highlight w:val="red"/>
         </w:rPr>
-        <w:t>6.1</w:t>
+        <w:t>7</w:t>
+      </w:r>
+      <w:r>
+        <w:rPr>
+          <w:highlight w:val="red"/>
+        </w:rPr>
+        <w:t>.</w:t>
+      </w:r>
+      <w:r>
+        <w:rPr>
+          <w:highlight w:val="red"/>
+        </w:rPr>
+        <w:t>0</w:t>
       </w:r>
       <w:r>
         <w:rPr>
@@ -5328,7 +5427,7 @@
         <w:rPr>
           <w:highlight w:val="red"/>
         </w:rPr>
-        <w:t>0</w:t>
+        <w:t>5</w:t>
       </w:r>
       <w:r>
         <w:rPr>
@@ -5359,7 +5458,7 @@
         <w:rPr>
           <w:highlight w:val="green"/>
         </w:rPr>
-        <w:t>24</w:t>
+        <w:t>11</w:t>
       </w:r>
       <w:r>
         <w:rPr>
@@ -5371,7 +5470,7 @@
         <w:rPr>
           <w:highlight w:val="green"/>
         </w:rPr>
-        <w:t>31</w:t>
+        <w:t>13.5</w:t>
       </w:r>
       <w:r>
         <w:rPr>
@@ -5383,7 +5482,7 @@
         <w:rPr>
           <w:highlight w:val="green"/>
         </w:rPr>
-        <w:t>38</w:t>
+        <w:t>15</w:t>
       </w:r>
       <w:r>
         <w:rPr>
@@ -5404,13 +5503,25 @@
         <w:rPr>
           <w:highlight w:val="yellow"/>
         </w:rPr>
-        <w:t>4</w:t>
+        <w:t>16.5</w:t>
       </w:r>
       <w:r>
         <w:rPr>
           <w:highlight w:val="yellow"/>
         </w:rPr>
-        <w:t>3.7</w:t>
+        <w:t>,</w:t>
+      </w:r>
+      <w:r>
+        <w:rPr>
+          <w:highlight w:val="yellow"/>
+        </w:rPr>
+        <w:t xml:space="preserve"> 63</w:t>
+      </w:r>
+      <w:r>
+        <w:rPr>
+          <w:highlight w:val="yellow"/>
+        </w:rPr>
+        <w:t>.5</w:t>
       </w:r>
       <w:r>
         <w:rPr>
@@ -5422,19 +5533,13 @@
         <w:rPr>
           <w:highlight w:val="yellow"/>
         </w:rPr>
-        <w:t>44.5</w:t>
+        <w:t>6</w:t>
       </w:r>
       <w:r>
         <w:rPr>
           <w:highlight w:val="yellow"/>
         </w:rPr>
-        <w:t xml:space="preserve">, </w:t>
-      </w:r>
-      <w:r>
-        <w:rPr>
-          <w:highlight w:val="yellow"/>
-        </w:rPr>
-        <w:t>62</w:t>
+        <w:t>6.5</w:t>
       </w:r>
       <w:r>
         <w:rPr>
@@ -5461,7 +5566,7 @@
         <w:rPr>
           <w:highlight w:val="red"/>
         </w:rPr>
-        <w:t>4</w:t>
+        <w:t>7</w:t>
       </w:r>
       <w:r>
         <w:rPr>
@@ -5473,30 +5578,25 @@
         <w:rPr>
           <w:highlight w:val="red"/>
         </w:rPr>
-        <w:t>6</w:t>
+        <w:t>8</w:t>
       </w:r>
       <w:r>
         <w:rPr>
           <w:highlight w:val="red"/>
         </w:rPr>
-        <w:t>, 68</w:t>
+        <w:t>,</w:t>
       </w:r>
       <w:r>
         <w:rPr>
           <w:highlight w:val="red"/>
         </w:rPr>
-        <w:t>.5</w:t>
+        <w:t xml:space="preserve"> 69</w:t>
       </w:r>
       <w:r>
         <w:rPr>
           <w:highlight w:val="red"/>
         </w:rPr>
         <w:t>)</w:t>
-      </w:r>
-    </w:p>
-    <w:p>
-      <w:r>
-        <w:t>*error message</w:t>
       </w:r>
     </w:p>
     <w:tbl>
@@ -5652,88 +5752,53 @@
                 <w:rFonts w:ascii="Arial" w:hAnsi="Arial" w:cs="Arial"/>
                 <w:highlight w:val="green"/>
               </w:rPr>
-              <w:t>37.8 (0.2</w:t>
-            </w:r>
-            <w:r>
+              <w:t>36.0</w:t>
+            </w:r>
+          </w:p>
+        </w:tc>
+        <w:tc>
+          <w:tcPr>
+            <w:tcW w:w="1404" w:type="dxa"/>
+          </w:tcPr>
+          <w:p>
+            <w:pPr>
               <w:rPr>
                 <w:rFonts w:ascii="Arial" w:hAnsi="Arial" w:cs="Arial"/>
                 <w:highlight w:val="green"/>
               </w:rPr>
-              <w:t>)</w:t>
-            </w:r>
-          </w:p>
-        </w:tc>
-        <w:tc>
-          <w:tcPr>
-            <w:tcW w:w="1404" w:type="dxa"/>
-          </w:tcPr>
-          <w:p>
-            <w:pPr>
+            </w:pPr>
+            <w:r>
               <w:rPr>
                 <w:rFonts w:ascii="Arial" w:hAnsi="Arial" w:cs="Arial"/>
                 <w:highlight w:val="green"/>
               </w:rPr>
-            </w:pPr>
+              <w:t>2</w:t>
+            </w:r>
             <w:r>
               <w:rPr>
                 <w:rFonts w:ascii="Arial" w:hAnsi="Arial" w:cs="Arial"/>
                 <w:highlight w:val="green"/>
               </w:rPr>
-              <w:t>4</w:t>
-            </w:r>
+              <w:t>.5</w:t>
+            </w:r>
+          </w:p>
+        </w:tc>
+        <w:tc>
+          <w:tcPr>
+            <w:tcW w:w="1343" w:type="dxa"/>
+          </w:tcPr>
+          <w:p>
+            <w:pPr>
+              <w:rPr>
+                <w:rFonts w:ascii="Arial" w:hAnsi="Arial" w:cs="Arial"/>
+              </w:rPr>
+            </w:pPr>
             <w:r>
               <w:rPr>
                 <w:rFonts w:ascii="Arial" w:hAnsi="Arial" w:cs="Arial"/>
                 <w:highlight w:val="green"/>
               </w:rPr>
-              <w:t>.5</w:t>
-            </w:r>
-            <w:r>
-              <w:rPr>
-                <w:rFonts w:ascii="Arial" w:hAnsi="Arial" w:cs="Arial"/>
-                <w:highlight w:val="green"/>
-              </w:rPr>
-              <w:t xml:space="preserve"> (0.2)</w:t>
-            </w:r>
-          </w:p>
-        </w:tc>
-        <w:tc>
-          <w:tcPr>
-            <w:tcW w:w="1343" w:type="dxa"/>
-          </w:tcPr>
-          <w:p>
-            <w:pPr>
-              <w:rPr>
-                <w:rFonts w:ascii="Arial" w:hAnsi="Arial" w:cs="Arial"/>
-              </w:rPr>
-            </w:pPr>
-            <w:r>
-              <w:rPr>
-                <w:rFonts w:ascii="Arial" w:hAnsi="Arial" w:cs="Arial"/>
-                <w:highlight w:val="green"/>
-              </w:rPr>
-              <w:t>3</w:t>
-            </w:r>
-            <w:r>
-              <w:rPr>
-                <w:rFonts w:ascii="Arial" w:hAnsi="Arial" w:cs="Arial"/>
-                <w:highlight w:val="green"/>
-              </w:rPr>
-              <w:t>1</w:t>
-            </w:r>
-            <w:r>
-              <w:rPr>
-                <w:rFonts w:ascii="Arial" w:hAnsi="Arial" w:cs="Arial"/>
-                <w:highlight w:val="green"/>
-              </w:rPr>
-              <w:t xml:space="preserve"> </w:t>
-            </w:r>
-            <w:r>
-              <w:rPr>
-                <w:rFonts w:ascii="Arial" w:hAnsi="Arial" w:cs="Arial"/>
-                <w:highlight w:val="green"/>
-              </w:rPr>
-              <w:t>(0.5)</w:t>
+              <w:t>13.5</w:t>
             </w:r>
           </w:p>
         </w:tc>
@@ -5751,25 +5816,19 @@
               <w:rPr>
                 <w:rFonts w:ascii="Arial" w:hAnsi="Arial" w:cs="Arial"/>
               </w:rPr>
-              <w:t>34.93</w:t>
-            </w:r>
-            <w:r>
-              <w:rPr>
-                <w:rFonts w:ascii="Arial" w:hAnsi="Arial" w:cs="Arial"/>
-              </w:rPr>
-              <w:t>3</w:t>
-            </w:r>
-            <w:r>
-              <w:rPr>
-                <w:rFonts w:ascii="Arial" w:hAnsi="Arial" w:cs="Arial"/>
-              </w:rPr>
-              <w:t>/39.32</w:t>
-            </w:r>
-            <w:r>
-              <w:rPr>
-                <w:rFonts w:ascii="Arial" w:hAnsi="Arial" w:cs="Arial"/>
-              </w:rPr>
-              <w:t>9</w:t>
+              <w:t>19.640</w:t>
+            </w:r>
+            <w:r>
+              <w:rPr>
+                <w:rFonts w:ascii="Arial" w:hAnsi="Arial" w:cs="Arial"/>
+              </w:rPr>
+              <w:t>/</w:t>
+            </w:r>
+            <w:r>
+              <w:rPr>
+                <w:rFonts w:ascii="Arial" w:hAnsi="Arial" w:cs="Arial"/>
+              </w:rPr>
+              <w:t>25.939</w:t>
             </w:r>
           </w:p>
         </w:tc>
@@ -5783,6 +5842,24 @@
                 <w:rFonts w:ascii="Arial" w:hAnsi="Arial" w:cs="Arial"/>
               </w:rPr>
             </w:pPr>
+            <w:r>
+              <w:rPr>
+                <w:rFonts w:ascii="Arial" w:hAnsi="Arial" w:cs="Arial"/>
+              </w:rPr>
+              <w:t xml:space="preserve">25 </w:t>
+            </w:r>
+            <w:r>
+              <w:rPr>
+                <w:rFonts w:ascii="Arial" w:hAnsi="Arial" w:cs="Arial"/>
+              </w:rPr>
+              <w:t xml:space="preserve">± </w:t>
+            </w:r>
+            <w:r>
+              <w:rPr>
+                <w:rFonts w:ascii="Arial" w:hAnsi="Arial" w:cs="Arial"/>
+              </w:rPr>
+              <w:t>10</w:t>
+            </w:r>
           </w:p>
         </w:tc>
       </w:tr>
@@ -5821,7 +5898,7 @@
                 <w:rFonts w:ascii="Arial" w:hAnsi="Arial" w:cs="Arial"/>
                 <w:highlight w:val="green"/>
               </w:rPr>
-              <w:t>37.5 (0.5)</w:t>
+              <w:t>37.0</w:t>
             </w:r>
           </w:p>
         </w:tc>
@@ -5848,7 +5925,7 @@
                 <w:rFonts w:ascii="Arial" w:hAnsi="Arial" w:cs="Arial"/>
                 <w:highlight w:val="green"/>
               </w:rPr>
-              <w:t>9 (0.5)</w:t>
+              <w:t>0</w:t>
             </w:r>
           </w:p>
         </w:tc>
@@ -5868,7 +5945,7 @@
                 <w:rFonts w:ascii="Arial" w:hAnsi="Arial" w:cs="Arial"/>
                 <w:highlight w:val="yellow"/>
               </w:rPr>
-              <w:t>44</w:t>
+              <w:t>66</w:t>
             </w:r>
             <w:r>
               <w:rPr>
@@ -5877,13 +5954,6 @@
               </w:rPr>
               <w:t>.5</w:t>
             </w:r>
-            <w:r>
-              <w:rPr>
-                <w:rFonts w:ascii="Arial" w:hAnsi="Arial" w:cs="Arial"/>
-                <w:highlight w:val="yellow"/>
-              </w:rPr>
-              <w:t xml:space="preserve"> (0.8)</w:t>
-            </w:r>
           </w:p>
         </w:tc>
         <w:tc>
@@ -5900,25 +5970,19 @@
               <w:rPr>
                 <w:rFonts w:ascii="Arial" w:hAnsi="Arial" w:cs="Arial"/>
               </w:rPr>
-              <w:t>27.</w:t>
-            </w:r>
-            <w:r>
-              <w:rPr>
-                <w:rFonts w:ascii="Arial" w:hAnsi="Arial" w:cs="Arial"/>
-              </w:rPr>
-              <w:t xml:space="preserve">446 </w:t>
-            </w:r>
-            <w:r>
-              <w:rPr>
-                <w:rFonts w:ascii="Arial" w:hAnsi="Arial" w:cs="Arial"/>
-              </w:rPr>
-              <w:t>/30.</w:t>
-            </w:r>
-            <w:r>
-              <w:rPr>
-                <w:rFonts w:ascii="Arial" w:hAnsi="Arial" w:cs="Arial"/>
-              </w:rPr>
-              <w:t>608</w:t>
+              <w:t>19.704</w:t>
+            </w:r>
+            <w:r>
+              <w:rPr>
+                <w:rFonts w:ascii="Arial" w:hAnsi="Arial" w:cs="Arial"/>
+              </w:rPr>
+              <w:t>/</w:t>
+            </w:r>
+            <w:r>
+              <w:rPr>
+                <w:rFonts w:ascii="Arial" w:hAnsi="Arial" w:cs="Arial"/>
+              </w:rPr>
+              <w:t>28.001</w:t>
             </w:r>
           </w:p>
         </w:tc>
@@ -5932,6 +5996,24 @@
                 <w:rFonts w:ascii="Arial" w:hAnsi="Arial" w:cs="Arial"/>
               </w:rPr>
             </w:pPr>
+            <w:r>
+              <w:rPr>
+                <w:rFonts w:ascii="Arial" w:hAnsi="Arial" w:cs="Arial"/>
+              </w:rPr>
+              <w:t xml:space="preserve">30 </w:t>
+            </w:r>
+            <w:r>
+              <w:rPr>
+                <w:rFonts w:ascii="Arial" w:hAnsi="Arial" w:cs="Arial"/>
+              </w:rPr>
+              <w:t xml:space="preserve">± </w:t>
+            </w:r>
+            <w:r>
+              <w:rPr>
+                <w:rFonts w:ascii="Arial" w:hAnsi="Arial" w:cs="Arial"/>
+              </w:rPr>
+              <w:t>10</w:t>
+            </w:r>
           </w:p>
         </w:tc>
       </w:tr>
@@ -5970,7 +6052,7 @@
                 <w:rFonts w:ascii="Arial" w:hAnsi="Arial" w:cs="Arial"/>
                 <w:highlight w:val="green"/>
               </w:rPr>
-              <w:t>35.6 (0.8)</w:t>
+              <w:t>37.3</w:t>
             </w:r>
           </w:p>
         </w:tc>
@@ -5990,7 +6072,14 @@
                 <w:rFonts w:ascii="Arial" w:hAnsi="Arial" w:cs="Arial"/>
                 <w:highlight w:val="green"/>
               </w:rPr>
-              <w:t>3.0 (0.8)</w:t>
+              <w:t>3.</w:t>
+            </w:r>
+            <w:r>
+              <w:rPr>
+                <w:rFonts w:ascii="Arial" w:hAnsi="Arial" w:cs="Arial"/>
+                <w:highlight w:val="green"/>
+              </w:rPr>
+              <w:t>5</w:t>
             </w:r>
           </w:p>
         </w:tc>
@@ -6016,14 +6105,7 @@
                 <w:rFonts w:ascii="Arial" w:hAnsi="Arial" w:cs="Arial"/>
                 <w:highlight w:val="red"/>
               </w:rPr>
-              <w:t>4</w:t>
-            </w:r>
-            <w:r>
-              <w:rPr>
-                <w:rFonts w:ascii="Arial" w:hAnsi="Arial" w:cs="Arial"/>
-                <w:highlight w:val="red"/>
-              </w:rPr>
-              <w:t xml:space="preserve"> (0.2)</w:t>
+              <w:t>7</w:t>
             </w:r>
           </w:p>
         </w:tc>
@@ -6041,25 +6123,7 @@
               <w:rPr>
                 <w:rFonts w:ascii="Arial" w:hAnsi="Arial" w:cs="Arial"/>
               </w:rPr>
-              <w:t>45.</w:t>
-            </w:r>
-            <w:r>
-              <w:rPr>
-                <w:rFonts w:ascii="Arial" w:hAnsi="Arial" w:cs="Arial"/>
-              </w:rPr>
-              <w:t xml:space="preserve">137 </w:t>
-            </w:r>
-            <w:r>
-              <w:rPr>
-                <w:rFonts w:ascii="Arial" w:hAnsi="Arial" w:cs="Arial"/>
-              </w:rPr>
-              <w:t>/4</w:t>
-            </w:r>
-            <w:r>
-              <w:rPr>
-                <w:rFonts w:ascii="Arial" w:hAnsi="Arial" w:cs="Arial"/>
-              </w:rPr>
-              <w:t>7</w:t>
+              <w:t>34</w:t>
             </w:r>
             <w:r>
               <w:rPr>
@@ -6071,7 +6135,19 @@
               <w:rPr>
                 <w:rFonts w:ascii="Arial" w:hAnsi="Arial" w:cs="Arial"/>
               </w:rPr>
-              <w:t>992</w:t>
+              <w:t>656</w:t>
+            </w:r>
+            <w:r>
+              <w:rPr>
+                <w:rFonts w:ascii="Arial" w:hAnsi="Arial" w:cs="Arial"/>
+              </w:rPr>
+              <w:t>/</w:t>
+            </w:r>
+            <w:r>
+              <w:rPr>
+                <w:rFonts w:ascii="Arial" w:hAnsi="Arial" w:cs="Arial"/>
+              </w:rPr>
+              <w:t>39.654</w:t>
             </w:r>
           </w:p>
         </w:tc>
@@ -6085,6 +6161,24 @@
                 <w:rFonts w:ascii="Arial" w:hAnsi="Arial" w:cs="Arial"/>
               </w:rPr>
             </w:pPr>
+            <w:r>
+              <w:rPr>
+                <w:rFonts w:ascii="Arial" w:hAnsi="Arial" w:cs="Arial"/>
+              </w:rPr>
+              <w:t>35</w:t>
+            </w:r>
+            <w:r>
+              <w:rPr>
+                <w:rFonts w:ascii="Arial" w:hAnsi="Arial" w:cs="Arial"/>
+              </w:rPr>
+              <w:t xml:space="preserve"> ± </w:t>
+            </w:r>
+            <w:r>
+              <w:rPr>
+                <w:rFonts w:ascii="Arial" w:hAnsi="Arial" w:cs="Arial"/>
+              </w:rPr>
+              <w:t>10</w:t>
+            </w:r>
           </w:p>
         </w:tc>
       </w:tr>
@@ -6123,7 +6217,7 @@
                 <w:rFonts w:ascii="Arial" w:hAnsi="Arial" w:cs="Arial"/>
                 <w:highlight w:val="green"/>
               </w:rPr>
-              <w:t>37.8 (0.2)</w:t>
+              <w:t>36.0</w:t>
             </w:r>
           </w:p>
         </w:tc>
@@ -6143,21 +6237,21 @@
                 <w:rFonts w:ascii="Arial" w:hAnsi="Arial" w:cs="Arial"/>
                 <w:highlight w:val="yellow"/>
               </w:rPr>
-              <w:t>5.</w:t>
+              <w:t>6</w:t>
             </w:r>
             <w:r>
               <w:rPr>
                 <w:rFonts w:ascii="Arial" w:hAnsi="Arial" w:cs="Arial"/>
                 <w:highlight w:val="yellow"/>
               </w:rPr>
-              <w:t xml:space="preserve">9 </w:t>
+              <w:t>.</w:t>
             </w:r>
             <w:r>
               <w:rPr>
                 <w:rFonts w:ascii="Arial" w:hAnsi="Arial" w:cs="Arial"/>
                 <w:highlight w:val="yellow"/>
               </w:rPr>
-              <w:t>(0.5)</w:t>
+              <w:t>0</w:t>
             </w:r>
           </w:p>
         </w:tc>
@@ -6177,28 +6271,7 @@
                 <w:rFonts w:ascii="Arial" w:hAnsi="Arial" w:cs="Arial"/>
                 <w:highlight w:val="green"/>
               </w:rPr>
-              <w:t>2</w:t>
-            </w:r>
-            <w:r>
-              <w:rPr>
-                <w:rFonts w:ascii="Arial" w:hAnsi="Arial" w:cs="Arial"/>
-                <w:highlight w:val="green"/>
-              </w:rPr>
-              <w:t>4</w:t>
-            </w:r>
-            <w:r>
-              <w:rPr>
-                <w:rFonts w:ascii="Arial" w:hAnsi="Arial" w:cs="Arial"/>
-                <w:highlight w:val="green"/>
-              </w:rPr>
-              <w:t xml:space="preserve"> </w:t>
-            </w:r>
-            <w:r>
-              <w:rPr>
-                <w:rFonts w:ascii="Arial" w:hAnsi="Arial" w:cs="Arial"/>
-                <w:highlight w:val="green"/>
-              </w:rPr>
-              <w:t>(0.8)</w:t>
+              <w:t>15</w:t>
             </w:r>
           </w:p>
         </w:tc>
@@ -6216,43 +6289,31 @@
               <w:rPr>
                 <w:rFonts w:ascii="Arial" w:hAnsi="Arial" w:cs="Arial"/>
               </w:rPr>
-              <w:t>53.</w:t>
-            </w:r>
-            <w:r>
-              <w:rPr>
-                <w:rFonts w:ascii="Arial" w:hAnsi="Arial" w:cs="Arial"/>
-              </w:rPr>
-              <w:t>4</w:t>
-            </w:r>
-            <w:r>
-              <w:rPr>
-                <w:rFonts w:ascii="Arial" w:hAnsi="Arial" w:cs="Arial"/>
-              </w:rPr>
-              <w:t>06</w:t>
-            </w:r>
-            <w:r>
-              <w:rPr>
-                <w:rFonts w:ascii="Arial" w:hAnsi="Arial" w:cs="Arial"/>
-              </w:rPr>
-              <w:t xml:space="preserve"> </w:t>
-            </w:r>
-            <w:r>
-              <w:rPr>
-                <w:rFonts w:ascii="Arial" w:hAnsi="Arial" w:cs="Arial"/>
-              </w:rPr>
-              <w:t>/</w:t>
-            </w:r>
-            <w:r>
-              <w:rPr>
-                <w:rFonts w:ascii="Arial" w:hAnsi="Arial" w:cs="Arial"/>
-              </w:rPr>
-              <w:t>53.9</w:t>
-            </w:r>
-            <w:r>
-              <w:rPr>
-                <w:rFonts w:ascii="Arial" w:hAnsi="Arial" w:cs="Arial"/>
-              </w:rPr>
-              <w:t>63</w:t>
+              <w:t>64</w:t>
+            </w:r>
+            <w:r>
+              <w:rPr>
+                <w:rFonts w:ascii="Arial" w:hAnsi="Arial" w:cs="Arial"/>
+              </w:rPr>
+              <w:t>.</w:t>
+            </w:r>
+            <w:r>
+              <w:rPr>
+                <w:rFonts w:ascii="Arial" w:hAnsi="Arial" w:cs="Arial"/>
+              </w:rPr>
+              <w:t>651</w:t>
+            </w:r>
+            <w:r>
+              <w:rPr>
+                <w:rFonts w:ascii="Arial" w:hAnsi="Arial" w:cs="Arial"/>
+              </w:rPr>
+              <w:t>/53.</w:t>
+            </w:r>
+            <w:r>
+              <w:rPr>
+                <w:rFonts w:ascii="Arial" w:hAnsi="Arial" w:cs="Arial"/>
+              </w:rPr>
+              <w:t>098</w:t>
             </w:r>
           </w:p>
         </w:tc>
@@ -6266,6 +6327,24 @@
                 <w:rFonts w:ascii="Arial" w:hAnsi="Arial" w:cs="Arial"/>
               </w:rPr>
             </w:pPr>
+            <w:r>
+              <w:rPr>
+                <w:rFonts w:ascii="Arial" w:hAnsi="Arial" w:cs="Arial"/>
+              </w:rPr>
+              <w:t>60</w:t>
+            </w:r>
+            <w:r>
+              <w:rPr>
+                <w:rFonts w:ascii="Arial" w:hAnsi="Arial" w:cs="Arial"/>
+              </w:rPr>
+              <w:t xml:space="preserve"> ± </w:t>
+            </w:r>
+            <w:r>
+              <w:rPr>
+                <w:rFonts w:ascii="Arial" w:hAnsi="Arial" w:cs="Arial"/>
+              </w:rPr>
+              <w:t>10</w:t>
+            </w:r>
           </w:p>
         </w:tc>
       </w:tr>
@@ -6304,7 +6383,7 @@
                 <w:rFonts w:ascii="Arial" w:hAnsi="Arial" w:cs="Arial"/>
                 <w:highlight w:val="green"/>
               </w:rPr>
-              <w:t>37.5 (0.5)</w:t>
+              <w:t>37.0</w:t>
             </w:r>
           </w:p>
         </w:tc>
@@ -6324,94 +6403,77 @@
                 <w:rFonts w:ascii="Arial" w:hAnsi="Arial" w:cs="Arial"/>
                 <w:highlight w:val="yellow"/>
               </w:rPr>
+              <w:t>6</w:t>
+            </w:r>
+            <w:r>
+              <w:rPr>
+                <w:rFonts w:ascii="Arial" w:hAnsi="Arial" w:cs="Arial"/>
+                <w:highlight w:val="yellow"/>
+              </w:rPr>
+              <w:t>.</w:t>
+            </w:r>
+            <w:r>
+              <w:rPr>
+                <w:rFonts w:ascii="Arial" w:hAnsi="Arial" w:cs="Arial"/>
+                <w:highlight w:val="yellow"/>
+              </w:rPr>
+              <w:t>3</w:t>
+            </w:r>
+          </w:p>
+        </w:tc>
+        <w:tc>
+          <w:tcPr>
+            <w:tcW w:w="1343" w:type="dxa"/>
+          </w:tcPr>
+          <w:p>
+            <w:pPr>
+              <w:rPr>
+                <w:rFonts w:ascii="Arial" w:hAnsi="Arial" w:cs="Arial"/>
+                <w:highlight w:val="yellow"/>
+              </w:rPr>
+            </w:pPr>
+            <w:r>
+              <w:rPr>
+                <w:rFonts w:ascii="Arial" w:hAnsi="Arial" w:cs="Arial"/>
+                <w:highlight w:val="yellow"/>
+              </w:rPr>
+              <w:t>16.5</w:t>
+            </w:r>
+          </w:p>
+        </w:tc>
+        <w:tc>
+          <w:tcPr>
+            <w:tcW w:w="1842" w:type="dxa"/>
+          </w:tcPr>
+          <w:p>
+            <w:pPr>
+              <w:rPr>
+                <w:rFonts w:ascii="Arial" w:hAnsi="Arial" w:cs="Arial"/>
+              </w:rPr>
+            </w:pPr>
+            <w:r>
+              <w:rPr>
+                <w:rFonts w:ascii="Arial" w:hAnsi="Arial" w:cs="Arial"/>
+              </w:rPr>
               <w:t>5</w:t>
             </w:r>
             <w:r>
               <w:rPr>
                 <w:rFonts w:ascii="Arial" w:hAnsi="Arial" w:cs="Arial"/>
-                <w:highlight w:val="yellow"/>
-              </w:rPr>
-              <w:t>.</w:t>
-            </w:r>
-            <w:r>
-              <w:rPr>
-                <w:rFonts w:ascii="Arial" w:hAnsi="Arial" w:cs="Arial"/>
-                <w:highlight w:val="yellow"/>
-              </w:rPr>
-              <w:t>5</w:t>
-            </w:r>
-            <w:r>
-              <w:rPr>
-                <w:rFonts w:ascii="Arial" w:hAnsi="Arial" w:cs="Arial"/>
-                <w:highlight w:val="yellow"/>
-              </w:rPr>
-              <w:t xml:space="preserve"> </w:t>
-            </w:r>
-            <w:r>
-              <w:rPr>
-                <w:rFonts w:ascii="Arial" w:hAnsi="Arial" w:cs="Arial"/>
-                <w:highlight w:val="yellow"/>
-              </w:rPr>
-              <w:t>(0.</w:t>
-            </w:r>
-            <w:r>
-              <w:rPr>
-                <w:rFonts w:ascii="Arial" w:hAnsi="Arial" w:cs="Arial"/>
-                <w:highlight w:val="yellow"/>
-              </w:rPr>
-              <w:t>8</w:t>
-            </w:r>
-            <w:r>
-              <w:rPr>
-                <w:rFonts w:ascii="Arial" w:hAnsi="Arial" w:cs="Arial"/>
-                <w:highlight w:val="yellow"/>
-              </w:rPr>
-              <w:t>)</w:t>
-            </w:r>
-          </w:p>
-        </w:tc>
-        <w:tc>
-          <w:tcPr>
-            <w:tcW w:w="1343" w:type="dxa"/>
-          </w:tcPr>
-          <w:p>
-            <w:pPr>
-              <w:rPr>
-                <w:rFonts w:ascii="Arial" w:hAnsi="Arial" w:cs="Arial"/>
-                <w:highlight w:val="yellow"/>
-              </w:rPr>
-            </w:pPr>
-            <w:r>
-              <w:rPr>
-                <w:rFonts w:ascii="Arial" w:hAnsi="Arial" w:cs="Arial"/>
-                <w:highlight w:val="yellow"/>
-              </w:rPr>
-              <w:t>62</w:t>
-            </w:r>
-            <w:r>
-              <w:rPr>
-                <w:rFonts w:ascii="Arial" w:hAnsi="Arial" w:cs="Arial"/>
-                <w:highlight w:val="yellow"/>
-              </w:rPr>
-              <w:t xml:space="preserve"> (0.2)</w:t>
-            </w:r>
-          </w:p>
-        </w:tc>
-        <w:tc>
-          <w:tcPr>
-            <w:tcW w:w="1842" w:type="dxa"/>
-          </w:tcPr>
-          <w:p>
-            <w:pPr>
-              <w:rPr>
-                <w:rFonts w:ascii="Arial" w:hAnsi="Arial" w:cs="Arial"/>
-              </w:rPr>
-            </w:pPr>
-            <w:r>
-              <w:rPr>
-                <w:rFonts w:ascii="Arial" w:hAnsi="Arial" w:cs="Arial"/>
-              </w:rPr>
-              <w:t>57.996/55.175</w:t>
+              </w:rPr>
+              <w:t>9.450</w:t>
+            </w:r>
+            <w:r>
+              <w:rPr>
+                <w:rFonts w:ascii="Arial" w:hAnsi="Arial" w:cs="Arial"/>
+              </w:rPr>
+              <w:t>/55.</w:t>
+            </w:r>
+            <w:r>
+              <w:rPr>
+                <w:rFonts w:ascii="Arial" w:hAnsi="Arial" w:cs="Arial"/>
+              </w:rPr>
+              <w:t>262</w:t>
             </w:r>
           </w:p>
         </w:tc>
@@ -6425,6 +6487,24 @@
                 <w:rFonts w:ascii="Arial" w:hAnsi="Arial" w:cs="Arial"/>
               </w:rPr>
             </w:pPr>
+            <w:r>
+              <w:rPr>
+                <w:rFonts w:ascii="Arial" w:hAnsi="Arial" w:cs="Arial"/>
+              </w:rPr>
+              <w:t>63</w:t>
+            </w:r>
+            <w:r>
+              <w:rPr>
+                <w:rFonts w:ascii="Arial" w:hAnsi="Arial" w:cs="Arial"/>
+              </w:rPr>
+              <w:t xml:space="preserve"> ± </w:t>
+            </w:r>
+            <w:r>
+              <w:rPr>
+                <w:rFonts w:ascii="Arial" w:hAnsi="Arial" w:cs="Arial"/>
+              </w:rPr>
+              <w:t>10</w:t>
+            </w:r>
           </w:p>
         </w:tc>
       </w:tr>
@@ -6463,7 +6543,7 @@
                 <w:rFonts w:ascii="Arial" w:hAnsi="Arial" w:cs="Arial"/>
                 <w:highlight w:val="green"/>
               </w:rPr>
-              <w:t>35.6 (0.8)</w:t>
+              <w:t>37.3</w:t>
             </w:r>
           </w:p>
         </w:tc>
@@ -6490,14 +6570,7 @@
                 <w:rFonts w:ascii="Arial" w:hAnsi="Arial" w:cs="Arial"/>
                 <w:highlight w:val="yellow"/>
               </w:rPr>
-              <w:t>7</w:t>
-            </w:r>
-            <w:r>
-              <w:rPr>
-                <w:rFonts w:ascii="Arial" w:hAnsi="Arial" w:cs="Arial"/>
-                <w:highlight w:val="yellow"/>
-              </w:rPr>
-              <w:t xml:space="preserve"> (0.2)</w:t>
+              <w:t>8</w:t>
             </w:r>
           </w:p>
         </w:tc>
@@ -6523,14 +6596,7 @@
                 <w:rFonts w:ascii="Arial" w:hAnsi="Arial" w:cs="Arial"/>
                 <w:highlight w:val="red"/>
               </w:rPr>
-              <w:t>6</w:t>
-            </w:r>
-            <w:r>
-              <w:rPr>
-                <w:rFonts w:ascii="Arial" w:hAnsi="Arial" w:cs="Arial"/>
-                <w:highlight w:val="red"/>
-              </w:rPr>
-              <w:t xml:space="preserve"> (0.5)</w:t>
+              <w:t>8</w:t>
             </w:r>
           </w:p>
         </w:tc>
@@ -6548,25 +6614,43 @@
               <w:rPr>
                 <w:rFonts w:ascii="Arial" w:hAnsi="Arial" w:cs="Arial"/>
               </w:rPr>
-              <w:t>49.7</w:t>
-            </w:r>
-            <w:r>
-              <w:rPr>
-                <w:rFonts w:ascii="Arial" w:hAnsi="Arial" w:cs="Arial"/>
-              </w:rPr>
-              <w:t>86</w:t>
-            </w:r>
-            <w:r>
-              <w:rPr>
-                <w:rFonts w:ascii="Arial" w:hAnsi="Arial" w:cs="Arial"/>
-              </w:rPr>
-              <w:t>/50.4</w:t>
-            </w:r>
-            <w:r>
-              <w:rPr>
-                <w:rFonts w:ascii="Arial" w:hAnsi="Arial" w:cs="Arial"/>
-              </w:rPr>
-              <w:t>95</w:t>
+              <w:t>39</w:t>
+            </w:r>
+            <w:r>
+              <w:rPr>
+                <w:rFonts w:ascii="Arial" w:hAnsi="Arial" w:cs="Arial"/>
+              </w:rPr>
+              <w:t>.</w:t>
+            </w:r>
+            <w:r>
+              <w:rPr>
+                <w:rFonts w:ascii="Arial" w:hAnsi="Arial" w:cs="Arial"/>
+              </w:rPr>
+              <w:t>366</w:t>
+            </w:r>
+            <w:r>
+              <w:rPr>
+                <w:rFonts w:ascii="Arial" w:hAnsi="Arial" w:cs="Arial"/>
+              </w:rPr>
+              <w:t>/</w:t>
+            </w:r>
+            <w:r>
+              <w:rPr>
+                <w:rFonts w:ascii="Arial" w:hAnsi="Arial" w:cs="Arial"/>
+              </w:rPr>
+              <w:t>44</w:t>
+            </w:r>
+            <w:r>
+              <w:rPr>
+                <w:rFonts w:ascii="Arial" w:hAnsi="Arial" w:cs="Arial"/>
+              </w:rPr>
+              <w:t>.</w:t>
+            </w:r>
+            <w:r>
+              <w:rPr>
+                <w:rFonts w:ascii="Arial" w:hAnsi="Arial" w:cs="Arial"/>
+              </w:rPr>
+              <w:t>722</w:t>
             </w:r>
           </w:p>
         </w:tc>
@@ -6580,6 +6664,24 @@
                 <w:rFonts w:ascii="Arial" w:hAnsi="Arial" w:cs="Arial"/>
               </w:rPr>
             </w:pPr>
+            <w:r>
+              <w:rPr>
+                <w:rFonts w:ascii="Arial" w:hAnsi="Arial" w:cs="Arial"/>
+              </w:rPr>
+              <w:t xml:space="preserve">38 </w:t>
+            </w:r>
+            <w:r>
+              <w:rPr>
+                <w:rFonts w:ascii="Arial" w:hAnsi="Arial" w:cs="Arial"/>
+              </w:rPr>
+              <w:t xml:space="preserve">± </w:t>
+            </w:r>
+            <w:r>
+              <w:rPr>
+                <w:rFonts w:ascii="Arial" w:hAnsi="Arial" w:cs="Arial"/>
+              </w:rPr>
+              <w:t>10</w:t>
+            </w:r>
           </w:p>
         </w:tc>
       </w:tr>
@@ -6618,7 +6720,7 @@
                 <w:rFonts w:ascii="Arial" w:hAnsi="Arial" w:cs="Arial"/>
                 <w:highlight w:val="green"/>
               </w:rPr>
-              <w:t>37.8 (0.2)</w:t>
+              <w:t>36.0</w:t>
             </w:r>
           </w:p>
         </w:tc>
@@ -6638,7 +6740,14 @@
                 <w:rFonts w:ascii="Arial" w:hAnsi="Arial" w:cs="Arial"/>
                 <w:highlight w:val="red"/>
               </w:rPr>
-              <w:t>7.0 (0.8)</w:t>
+              <w:t>7.</w:t>
+            </w:r>
+            <w:r>
+              <w:rPr>
+                <w:rFonts w:ascii="Arial" w:hAnsi="Arial" w:cs="Arial"/>
+                <w:highlight w:val="red"/>
+              </w:rPr>
+              <w:t>5</w:t>
             </w:r>
           </w:p>
         </w:tc>
@@ -6657,28 +6766,7 @@
                 <w:rFonts w:ascii="Arial" w:hAnsi="Arial" w:cs="Arial"/>
                 <w:highlight w:val="green"/>
               </w:rPr>
-              <w:t>38</w:t>
-            </w:r>
-            <w:r>
-              <w:rPr>
-                <w:rFonts w:ascii="Arial" w:hAnsi="Arial" w:cs="Arial"/>
-                <w:highlight w:val="green"/>
-              </w:rPr>
-              <w:t xml:space="preserve"> </w:t>
-            </w:r>
-            <w:r>
-              <w:rPr>
-                <w:rFonts w:ascii="Arial" w:hAnsi="Arial" w:cs="Arial"/>
-                <w:highlight w:val="green"/>
-              </w:rPr>
-              <w:t>(</w:t>
-            </w:r>
-            <w:r>
-              <w:rPr>
-                <w:rFonts w:ascii="Arial" w:hAnsi="Arial" w:cs="Arial"/>
-                <w:highlight w:val="green"/>
-              </w:rPr>
-              <w:t>0.2)</w:t>
+              <w:t>11</w:t>
             </w:r>
           </w:p>
         </w:tc>
@@ -6696,25 +6784,43 @@
               <w:rPr>
                 <w:rFonts w:ascii="Arial" w:hAnsi="Arial" w:cs="Arial"/>
               </w:rPr>
-              <w:t>58.</w:t>
-            </w:r>
-            <w:r>
-              <w:rPr>
-                <w:rFonts w:ascii="Arial" w:hAnsi="Arial" w:cs="Arial"/>
-              </w:rPr>
-              <w:t xml:space="preserve">304 </w:t>
-            </w:r>
-            <w:r>
-              <w:rPr>
-                <w:rFonts w:ascii="Arial" w:hAnsi="Arial" w:cs="Arial"/>
-              </w:rPr>
-              <w:t>/58.8</w:t>
-            </w:r>
-            <w:r>
-              <w:rPr>
-                <w:rFonts w:ascii="Arial" w:hAnsi="Arial" w:cs="Arial"/>
-              </w:rPr>
-              <w:t>44</w:t>
+              <w:t>77</w:t>
+            </w:r>
+            <w:r>
+              <w:rPr>
+                <w:rFonts w:ascii="Arial" w:hAnsi="Arial" w:cs="Arial"/>
+              </w:rPr>
+              <w:t>.</w:t>
+            </w:r>
+            <w:r>
+              <w:rPr>
+                <w:rFonts w:ascii="Arial" w:hAnsi="Arial" w:cs="Arial"/>
+              </w:rPr>
+              <w:t>857</w:t>
+            </w:r>
+            <w:r>
+              <w:rPr>
+                <w:rFonts w:ascii="Arial" w:hAnsi="Arial" w:cs="Arial"/>
+              </w:rPr>
+              <w:t>/</w:t>
+            </w:r>
+            <w:r>
+              <w:rPr>
+                <w:rFonts w:ascii="Arial" w:hAnsi="Arial" w:cs="Arial"/>
+              </w:rPr>
+              <w:t>75</w:t>
+            </w:r>
+            <w:r>
+              <w:rPr>
+                <w:rFonts w:ascii="Arial" w:hAnsi="Arial" w:cs="Arial"/>
+              </w:rPr>
+              <w:t>.8</w:t>
+            </w:r>
+            <w:r>
+              <w:rPr>
+                <w:rFonts w:ascii="Arial" w:hAnsi="Arial" w:cs="Arial"/>
+              </w:rPr>
+              <w:t>62</w:t>
             </w:r>
           </w:p>
         </w:tc>
@@ -6728,6 +6834,24 @@
                 <w:rFonts w:ascii="Arial" w:hAnsi="Arial" w:cs="Arial"/>
               </w:rPr>
             </w:pPr>
+            <w:r>
+              <w:rPr>
+                <w:rFonts w:ascii="Arial" w:hAnsi="Arial" w:cs="Arial"/>
+              </w:rPr>
+              <w:t xml:space="preserve">75 </w:t>
+            </w:r>
+            <w:r>
+              <w:rPr>
+                <w:rFonts w:ascii="Arial" w:hAnsi="Arial" w:cs="Arial"/>
+              </w:rPr>
+              <w:t xml:space="preserve">± </w:t>
+            </w:r>
+            <w:r>
+              <w:rPr>
+                <w:rFonts w:ascii="Arial" w:hAnsi="Arial" w:cs="Arial"/>
+              </w:rPr>
+              <w:t>10</w:t>
+            </w:r>
           </w:p>
         </w:tc>
       </w:tr>
@@ -6766,7 +6890,7 @@
                 <w:rFonts w:ascii="Arial" w:hAnsi="Arial" w:cs="Arial"/>
                 <w:highlight w:val="green"/>
               </w:rPr>
-              <w:t>37.5 (0.5)</w:t>
+              <w:t>37.0</w:t>
             </w:r>
           </w:p>
         </w:tc>
@@ -6786,14 +6910,14 @@
                 <w:rFonts w:ascii="Arial" w:hAnsi="Arial" w:cs="Arial"/>
                 <w:highlight w:val="red"/>
               </w:rPr>
-              <w:t>5.5</w:t>
+              <w:t>6</w:t>
             </w:r>
             <w:r>
               <w:rPr>
                 <w:rFonts w:ascii="Arial" w:hAnsi="Arial" w:cs="Arial"/>
                 <w:highlight w:val="red"/>
               </w:rPr>
-              <w:t xml:space="preserve"> (0.2)</w:t>
+              <w:t>.5</w:t>
             </w:r>
           </w:p>
         </w:tc>
@@ -6812,21 +6936,21 @@
                 <w:rFonts w:ascii="Arial" w:hAnsi="Arial" w:cs="Arial"/>
                 <w:highlight w:val="yellow"/>
               </w:rPr>
-              <w:t>4</w:t>
+              <w:t>6</w:t>
             </w:r>
             <w:r>
               <w:rPr>
                 <w:rFonts w:ascii="Arial" w:hAnsi="Arial" w:cs="Arial"/>
                 <w:highlight w:val="yellow"/>
               </w:rPr>
-              <w:t>3.7</w:t>
+              <w:t>3.</w:t>
             </w:r>
             <w:r>
               <w:rPr>
                 <w:rFonts w:ascii="Arial" w:hAnsi="Arial" w:cs="Arial"/>
                 <w:highlight w:val="yellow"/>
               </w:rPr>
-              <w:t xml:space="preserve"> (0.5)</w:t>
+              <w:t>5</w:t>
             </w:r>
           </w:p>
         </w:tc>
@@ -6844,13 +6968,31 @@
               <w:rPr>
                 <w:rFonts w:ascii="Arial" w:hAnsi="Arial" w:cs="Arial"/>
               </w:rPr>
-              <w:t>5</w:t>
-            </w:r>
-            <w:r>
-              <w:rPr>
-                <w:rFonts w:ascii="Arial" w:hAnsi="Arial" w:cs="Arial"/>
-              </w:rPr>
-              <w:t>3</w:t>
+              <w:t>62</w:t>
+            </w:r>
+            <w:r>
+              <w:rPr>
+                <w:rFonts w:ascii="Arial" w:hAnsi="Arial" w:cs="Arial"/>
+              </w:rPr>
+              <w:t>.3</w:t>
+            </w:r>
+            <w:r>
+              <w:rPr>
+                <w:rFonts w:ascii="Arial" w:hAnsi="Arial" w:cs="Arial"/>
+              </w:rPr>
+              <w:t>65</w:t>
+            </w:r>
+            <w:r>
+              <w:rPr>
+                <w:rFonts w:ascii="Arial" w:hAnsi="Arial" w:cs="Arial"/>
+              </w:rPr>
+              <w:t>/5</w:t>
+            </w:r>
+            <w:r>
+              <w:rPr>
+                <w:rFonts w:ascii="Arial" w:hAnsi="Arial" w:cs="Arial"/>
+              </w:rPr>
+              <w:t>6</w:t>
             </w:r>
             <w:r>
               <w:rPr>
@@ -6862,19 +7004,7 @@
               <w:rPr>
                 <w:rFonts w:ascii="Arial" w:hAnsi="Arial" w:cs="Arial"/>
               </w:rPr>
-              <w:t>377</w:t>
-            </w:r>
-            <w:r>
-              <w:rPr>
-                <w:rFonts w:ascii="Arial" w:hAnsi="Arial" w:cs="Arial"/>
-              </w:rPr>
-              <w:t>/50.</w:t>
-            </w:r>
-            <w:r>
-              <w:rPr>
-                <w:rFonts w:ascii="Arial" w:hAnsi="Arial" w:cs="Arial"/>
-              </w:rPr>
-              <w:t>952</w:t>
+              <w:t>482</w:t>
             </w:r>
           </w:p>
         </w:tc>
@@ -6888,6 +7018,24 @@
                 <w:rFonts w:ascii="Arial" w:hAnsi="Arial" w:cs="Arial"/>
               </w:rPr>
             </w:pPr>
+            <w:r>
+              <w:rPr>
+                <w:rFonts w:ascii="Arial" w:hAnsi="Arial" w:cs="Arial"/>
+              </w:rPr>
+              <w:t>65</w:t>
+            </w:r>
+            <w:r>
+              <w:rPr>
+                <w:rFonts w:ascii="Arial" w:hAnsi="Arial" w:cs="Arial"/>
+              </w:rPr>
+              <w:t xml:space="preserve"> ± </w:t>
+            </w:r>
+            <w:r>
+              <w:rPr>
+                <w:rFonts w:ascii="Arial" w:hAnsi="Arial" w:cs="Arial"/>
+              </w:rPr>
+              <w:t>10</w:t>
+            </w:r>
           </w:p>
         </w:tc>
       </w:tr>
@@ -6926,7 +7074,7 @@
                 <w:rFonts w:ascii="Arial" w:hAnsi="Arial" w:cs="Arial"/>
                 <w:highlight w:val="green"/>
               </w:rPr>
-              <w:t>35.6 (0.8)</w:t>
+              <w:t>37.3</w:t>
             </w:r>
           </w:p>
         </w:tc>
@@ -6946,14 +7094,21 @@
                 <w:rFonts w:ascii="Arial" w:hAnsi="Arial" w:cs="Arial"/>
                 <w:highlight w:val="red"/>
               </w:rPr>
-              <w:t>6.</w:t>
+              <w:t>7</w:t>
             </w:r>
             <w:r>
               <w:rPr>
                 <w:rFonts w:ascii="Arial" w:hAnsi="Arial" w:cs="Arial"/>
                 <w:highlight w:val="red"/>
               </w:rPr>
-              <w:t>1 (0.5)</w:t>
+              <w:t>.</w:t>
+            </w:r>
+            <w:r>
+              <w:rPr>
+                <w:rFonts w:ascii="Arial" w:hAnsi="Arial" w:cs="Arial"/>
+                <w:highlight w:val="red"/>
+              </w:rPr>
+              <w:t>0</w:t>
             </w:r>
           </w:p>
         </w:tc>
@@ -6972,21 +7127,7 @@
                 <w:rFonts w:ascii="Arial" w:hAnsi="Arial" w:cs="Arial"/>
                 <w:highlight w:val="red"/>
               </w:rPr>
-              <w:t>68</w:t>
-            </w:r>
-            <w:r>
-              <w:rPr>
-                <w:rFonts w:ascii="Arial" w:hAnsi="Arial" w:cs="Arial"/>
-                <w:highlight w:val="red"/>
-              </w:rPr>
-              <w:t>.5</w:t>
-            </w:r>
-            <w:r>
-              <w:rPr>
-                <w:rFonts w:ascii="Arial" w:hAnsi="Arial" w:cs="Arial"/>
-                <w:highlight w:val="red"/>
-              </w:rPr>
-              <w:t xml:space="preserve"> (0.8)</w:t>
+              <w:t>69</w:t>
             </w:r>
           </w:p>
         </w:tc>
@@ -7004,7 +7145,7 @@
               <w:rPr>
                 <w:rFonts w:ascii="Arial" w:hAnsi="Arial" w:cs="Arial"/>
               </w:rPr>
-              <w:t>82.32</w:t>
+              <w:t>8</w:t>
             </w:r>
             <w:r>
               <w:rPr>
@@ -7016,13 +7157,37 @@
               <w:rPr>
                 <w:rFonts w:ascii="Arial" w:hAnsi="Arial" w:cs="Arial"/>
               </w:rPr>
-              <w:t>/69.6</w:t>
-            </w:r>
-            <w:r>
-              <w:rPr>
-                <w:rFonts w:ascii="Arial" w:hAnsi="Arial" w:cs="Arial"/>
-              </w:rPr>
-              <w:t>38</w:t>
+              <w:t>.</w:t>
+            </w:r>
+            <w:r>
+              <w:rPr>
+                <w:rFonts w:ascii="Arial" w:hAnsi="Arial" w:cs="Arial"/>
+              </w:rPr>
+              <w:t>710</w:t>
+            </w:r>
+            <w:r>
+              <w:rPr>
+                <w:rFonts w:ascii="Arial" w:hAnsi="Arial" w:cs="Arial"/>
+              </w:rPr>
+              <w:t>/</w:t>
+            </w:r>
+            <w:r>
+              <w:rPr>
+                <w:rFonts w:ascii="Arial" w:hAnsi="Arial" w:cs="Arial"/>
+              </w:rPr>
+              <w:t>86</w:t>
+            </w:r>
+            <w:r>
+              <w:rPr>
+                <w:rFonts w:ascii="Arial" w:hAnsi="Arial" w:cs="Arial"/>
+              </w:rPr>
+              <w:t>.</w:t>
+            </w:r>
+            <w:r>
+              <w:rPr>
+                <w:rFonts w:ascii="Arial" w:hAnsi="Arial" w:cs="Arial"/>
+              </w:rPr>
+              <w:t>003</w:t>
             </w:r>
           </w:p>
         </w:tc>
@@ -7036,6 +7201,24 @@
                 <w:rFonts w:ascii="Arial" w:hAnsi="Arial" w:cs="Arial"/>
               </w:rPr>
             </w:pPr>
+            <w:r>
+              <w:rPr>
+                <w:rFonts w:ascii="Arial" w:hAnsi="Arial" w:cs="Arial"/>
+              </w:rPr>
+              <w:t>70</w:t>
+            </w:r>
+            <w:r>
+              <w:rPr>
+                <w:rFonts w:ascii="Arial" w:hAnsi="Arial" w:cs="Arial"/>
+              </w:rPr>
+              <w:t xml:space="preserve"> ± </w:t>
+            </w:r>
+            <w:r>
+              <w:rPr>
+                <w:rFonts w:ascii="Arial" w:hAnsi="Arial" w:cs="Arial"/>
+              </w:rPr>
+              <w:t>10</w:t>
+            </w:r>
           </w:p>
         </w:tc>
       </w:tr>
@@ -7074,7 +7257,7 @@
                 <w:rFonts w:ascii="Arial" w:hAnsi="Arial" w:cs="Arial"/>
                 <w:highlight w:val="red"/>
               </w:rPr>
-              <w:t>37.3 (0.5)</w:t>
+              <w:t>37.7</w:t>
             </w:r>
           </w:p>
         </w:tc>
@@ -7093,7 +7276,14 @@
                 <w:rFonts w:ascii="Arial" w:hAnsi="Arial" w:cs="Arial"/>
                 <w:highlight w:val="green"/>
               </w:rPr>
-              <w:t>4.5 (0.2)</w:t>
+              <w:t>2</w:t>
+            </w:r>
+            <w:r>
+              <w:rPr>
+                <w:rFonts w:ascii="Arial" w:hAnsi="Arial" w:cs="Arial"/>
+                <w:highlight w:val="green"/>
+              </w:rPr>
+              <w:t>.5</w:t>
             </w:r>
           </w:p>
         </w:tc>
@@ -7112,21 +7302,7 @@
                 <w:rFonts w:ascii="Arial" w:hAnsi="Arial" w:cs="Arial"/>
                 <w:highlight w:val="green"/>
               </w:rPr>
-              <w:t>3</w:t>
-            </w:r>
-            <w:r>
-              <w:rPr>
-                <w:rFonts w:ascii="Arial" w:hAnsi="Arial" w:cs="Arial"/>
-                <w:highlight w:val="green"/>
-              </w:rPr>
-              <w:t xml:space="preserve">1 </w:t>
-            </w:r>
-            <w:r>
-              <w:rPr>
-                <w:rFonts w:ascii="Arial" w:hAnsi="Arial" w:cs="Arial"/>
-                <w:highlight w:val="green"/>
-              </w:rPr>
-              <w:t>(0.5)</w:t>
+              <w:t>15</w:t>
             </w:r>
           </w:p>
         </w:tc>
@@ -7144,25 +7320,43 @@
               <w:rPr>
                 <w:rFonts w:ascii="Arial" w:hAnsi="Arial" w:cs="Arial"/>
               </w:rPr>
-              <w:t>32.7</w:t>
-            </w:r>
-            <w:r>
-              <w:rPr>
-                <w:rFonts w:ascii="Arial" w:hAnsi="Arial" w:cs="Arial"/>
-              </w:rPr>
-              <w:t>50</w:t>
-            </w:r>
-            <w:r>
-              <w:rPr>
-                <w:rFonts w:ascii="Arial" w:hAnsi="Arial" w:cs="Arial"/>
-              </w:rPr>
-              <w:t>/35.65</w:t>
-            </w:r>
-            <w:r>
-              <w:rPr>
-                <w:rFonts w:ascii="Arial" w:hAnsi="Arial" w:cs="Arial"/>
-              </w:rPr>
-              <w:t>6</w:t>
+              <w:t>2</w:t>
+            </w:r>
+            <w:r>
+              <w:rPr>
+                <w:rFonts w:ascii="Arial" w:hAnsi="Arial" w:cs="Arial"/>
+              </w:rPr>
+              <w:t>0</w:t>
+            </w:r>
+            <w:r>
+              <w:rPr>
+                <w:rFonts w:ascii="Arial" w:hAnsi="Arial" w:cs="Arial"/>
+              </w:rPr>
+              <w:t>.</w:t>
+            </w:r>
+            <w:r>
+              <w:rPr>
+                <w:rFonts w:ascii="Arial" w:hAnsi="Arial" w:cs="Arial"/>
+              </w:rPr>
+              <w:t>994</w:t>
+            </w:r>
+            <w:r>
+              <w:rPr>
+                <w:rFonts w:ascii="Arial" w:hAnsi="Arial" w:cs="Arial"/>
+              </w:rPr>
+              <w:t>/</w:t>
+            </w:r>
+            <w:r>
+              <w:rPr>
+                <w:rFonts w:ascii="Arial" w:hAnsi="Arial" w:cs="Arial"/>
+              </w:rPr>
+              <w:t>2</w:t>
+            </w:r>
+            <w:r>
+              <w:rPr>
+                <w:rFonts w:ascii="Arial" w:hAnsi="Arial" w:cs="Arial"/>
+              </w:rPr>
+              <w:t>3.437</w:t>
             </w:r>
           </w:p>
         </w:tc>
@@ -7176,6 +7370,24 @@
                 <w:rFonts w:ascii="Arial" w:hAnsi="Arial" w:cs="Arial"/>
               </w:rPr>
             </w:pPr>
+            <w:r>
+              <w:rPr>
+                <w:rFonts w:ascii="Arial" w:hAnsi="Arial" w:cs="Arial"/>
+              </w:rPr>
+              <w:t>25</w:t>
+            </w:r>
+            <w:r>
+              <w:rPr>
+                <w:rFonts w:ascii="Arial" w:hAnsi="Arial" w:cs="Arial"/>
+              </w:rPr>
+              <w:t xml:space="preserve"> ± </w:t>
+            </w:r>
+            <w:r>
+              <w:rPr>
+                <w:rFonts w:ascii="Arial" w:hAnsi="Arial" w:cs="Arial"/>
+              </w:rPr>
+              <w:t>12</w:t>
+            </w:r>
           </w:p>
         </w:tc>
       </w:tr>
@@ -7214,7 +7426,14 @@
                 <w:rFonts w:ascii="Arial" w:hAnsi="Arial" w:cs="Arial"/>
                 <w:highlight w:val="red"/>
               </w:rPr>
-              <w:t>37.7 (0.8)</w:t>
+              <w:t>37.</w:t>
+            </w:r>
+            <w:r>
+              <w:rPr>
+                <w:rFonts w:ascii="Arial" w:hAnsi="Arial" w:cs="Arial"/>
+                <w:highlight w:val="red"/>
+              </w:rPr>
+              <w:t>9</w:t>
             </w:r>
           </w:p>
         </w:tc>
@@ -7233,7 +7452,14 @@
                 <w:rFonts w:ascii="Arial" w:hAnsi="Arial" w:cs="Arial"/>
                 <w:highlight w:val="green"/>
               </w:rPr>
-              <w:t>3.9 (0.5)</w:t>
+              <w:t>3.</w:t>
+            </w:r>
+            <w:r>
+              <w:rPr>
+                <w:rFonts w:ascii="Arial" w:hAnsi="Arial" w:cs="Arial"/>
+                <w:highlight w:val="green"/>
+              </w:rPr>
+              <w:t>0</w:t>
             </w:r>
           </w:p>
         </w:tc>
@@ -7252,7 +7478,7 @@
                 <w:rFonts w:ascii="Arial" w:hAnsi="Arial" w:cs="Arial"/>
                 <w:highlight w:val="yellow"/>
               </w:rPr>
-              <w:t>44</w:t>
+              <w:t>16</w:t>
             </w:r>
             <w:r>
               <w:rPr>
@@ -7261,13 +7487,6 @@
               </w:rPr>
               <w:t>.5</w:t>
             </w:r>
-            <w:r>
-              <w:rPr>
-                <w:rFonts w:ascii="Arial" w:hAnsi="Arial" w:cs="Arial"/>
-                <w:highlight w:val="yellow"/>
-              </w:rPr>
-              <w:t xml:space="preserve"> (0.8)</w:t>
-            </w:r>
           </w:p>
         </w:tc>
         <w:tc>
@@ -7284,25 +7503,19 @@
               <w:rPr>
                 <w:rFonts w:ascii="Arial" w:hAnsi="Arial" w:cs="Arial"/>
               </w:rPr>
-              <w:t>29.</w:t>
-            </w:r>
-            <w:r>
-              <w:rPr>
-                <w:rFonts w:ascii="Arial" w:hAnsi="Arial" w:cs="Arial"/>
-              </w:rPr>
-              <w:t>535</w:t>
-            </w:r>
-            <w:r>
-              <w:rPr>
-                <w:rFonts w:ascii="Arial" w:hAnsi="Arial" w:cs="Arial"/>
-              </w:rPr>
-              <w:t>/32.</w:t>
-            </w:r>
-            <w:r>
-              <w:rPr>
-                <w:rFonts w:ascii="Arial" w:hAnsi="Arial" w:cs="Arial"/>
-              </w:rPr>
-              <w:t>750</w:t>
+              <w:t>24.822</w:t>
+            </w:r>
+            <w:r>
+              <w:rPr>
+                <w:rFonts w:ascii="Arial" w:hAnsi="Arial" w:cs="Arial"/>
+              </w:rPr>
+              <w:t>/</w:t>
+            </w:r>
+            <w:r>
+              <w:rPr>
+                <w:rFonts w:ascii="Arial" w:hAnsi="Arial" w:cs="Arial"/>
+              </w:rPr>
+              <w:t>26.508</w:t>
             </w:r>
           </w:p>
         </w:tc>
@@ -7316,6 +7529,24 @@
                 <w:rFonts w:ascii="Arial" w:hAnsi="Arial" w:cs="Arial"/>
               </w:rPr>
             </w:pPr>
+            <w:r>
+              <w:rPr>
+                <w:rFonts w:ascii="Arial" w:hAnsi="Arial" w:cs="Arial"/>
+              </w:rPr>
+              <w:t>30</w:t>
+            </w:r>
+            <w:r>
+              <w:rPr>
+                <w:rFonts w:ascii="Arial" w:hAnsi="Arial" w:cs="Arial"/>
+              </w:rPr>
+              <w:t xml:space="preserve"> ± </w:t>
+            </w:r>
+            <w:r>
+              <w:rPr>
+                <w:rFonts w:ascii="Arial" w:hAnsi="Arial" w:cs="Arial"/>
+              </w:rPr>
+              <w:t>12</w:t>
+            </w:r>
           </w:p>
         </w:tc>
       </w:tr>
@@ -7354,7 +7585,7 @@
                 <w:rFonts w:ascii="Arial" w:hAnsi="Arial" w:cs="Arial"/>
                 <w:highlight w:val="red"/>
               </w:rPr>
-              <w:t>36.9 (0.2)</w:t>
+              <w:t>37.4</w:t>
             </w:r>
           </w:p>
         </w:tc>
@@ -7373,7 +7604,14 @@
                 <w:rFonts w:ascii="Arial" w:hAnsi="Arial" w:cs="Arial"/>
                 <w:highlight w:val="green"/>
               </w:rPr>
-              <w:t>3.0 (0.8)</w:t>
+              <w:t>3.</w:t>
+            </w:r>
+            <w:r>
+              <w:rPr>
+                <w:rFonts w:ascii="Arial" w:hAnsi="Arial" w:cs="Arial"/>
+                <w:highlight w:val="green"/>
+              </w:rPr>
+              <w:t>5</w:t>
             </w:r>
           </w:p>
         </w:tc>
@@ -7399,14 +7637,7 @@
                 <w:rFonts w:ascii="Arial" w:hAnsi="Arial" w:cs="Arial"/>
                 <w:highlight w:val="red"/>
               </w:rPr>
-              <w:t>4</w:t>
-            </w:r>
-            <w:r>
-              <w:rPr>
-                <w:rFonts w:ascii="Arial" w:hAnsi="Arial" w:cs="Arial"/>
-                <w:highlight w:val="red"/>
-              </w:rPr>
-              <w:t xml:space="preserve"> (0.2)</w:t>
+              <w:t>8</w:t>
             </w:r>
           </w:p>
         </w:tc>
@@ -7430,19 +7661,19 @@
               <w:rPr>
                 <w:rFonts w:ascii="Arial" w:hAnsi="Arial" w:cs="Arial"/>
               </w:rPr>
-              <w:t>4.348</w:t>
-            </w:r>
-            <w:r>
-              <w:rPr>
-                <w:rFonts w:ascii="Arial" w:hAnsi="Arial" w:cs="Arial"/>
-              </w:rPr>
-              <w:t>./3</w:t>
-            </w:r>
-            <w:r>
-              <w:rPr>
-                <w:rFonts w:ascii="Arial" w:hAnsi="Arial" w:cs="Arial"/>
-              </w:rPr>
-              <w:t>7.590</w:t>
+              <w:t>6.677</w:t>
+            </w:r>
+            <w:r>
+              <w:rPr>
+                <w:rFonts w:ascii="Arial" w:hAnsi="Arial" w:cs="Arial"/>
+              </w:rPr>
+              <w:t>/</w:t>
+            </w:r>
+            <w:r>
+              <w:rPr>
+                <w:rFonts w:ascii="Arial" w:hAnsi="Arial" w:cs="Arial"/>
+              </w:rPr>
+              <w:t>41.337</w:t>
             </w:r>
           </w:p>
         </w:tc>
@@ -7456,6 +7687,24 @@
                 <w:rFonts w:ascii="Arial" w:hAnsi="Arial" w:cs="Arial"/>
               </w:rPr>
             </w:pPr>
+            <w:r>
+              <w:rPr>
+                <w:rFonts w:ascii="Arial" w:hAnsi="Arial" w:cs="Arial"/>
+              </w:rPr>
+              <w:t>35</w:t>
+            </w:r>
+            <w:r>
+              <w:rPr>
+                <w:rFonts w:ascii="Arial" w:hAnsi="Arial" w:cs="Arial"/>
+              </w:rPr>
+              <w:t xml:space="preserve"> ± </w:t>
+            </w:r>
+            <w:r>
+              <w:rPr>
+                <w:rFonts w:ascii="Arial" w:hAnsi="Arial" w:cs="Arial"/>
+              </w:rPr>
+              <w:t>12</w:t>
+            </w:r>
           </w:p>
         </w:tc>
       </w:tr>
@@ -7494,7 +7743,7 @@
                 <w:rFonts w:ascii="Arial" w:hAnsi="Arial" w:cs="Arial"/>
                 <w:highlight w:val="red"/>
               </w:rPr>
-              <w:t>37.3 (0.5)</w:t>
+              <w:t>37.7</w:t>
             </w:r>
           </w:p>
         </w:tc>
@@ -7513,7 +7762,21 @@
                 <w:rFonts w:ascii="Arial" w:hAnsi="Arial" w:cs="Arial"/>
                 <w:highlight w:val="yellow"/>
               </w:rPr>
-              <w:t>5.9 (0.5)</w:t>
+              <w:t>6</w:t>
+            </w:r>
+            <w:r>
+              <w:rPr>
+                <w:rFonts w:ascii="Arial" w:hAnsi="Arial" w:cs="Arial"/>
+                <w:highlight w:val="yellow"/>
+              </w:rPr>
+              <w:t>.</w:t>
+            </w:r>
+            <w:r>
+              <w:rPr>
+                <w:rFonts w:ascii="Arial" w:hAnsi="Arial" w:cs="Arial"/>
+                <w:highlight w:val="yellow"/>
+              </w:rPr>
+              <w:t>0</w:t>
             </w:r>
           </w:p>
         </w:tc>
@@ -7532,21 +7795,14 @@
                 <w:rFonts w:ascii="Arial" w:hAnsi="Arial" w:cs="Arial"/>
                 <w:highlight w:val="green"/>
               </w:rPr>
-              <w:t>2</w:t>
+              <w:t>1</w:t>
             </w:r>
             <w:r>
               <w:rPr>
                 <w:rFonts w:ascii="Arial" w:hAnsi="Arial" w:cs="Arial"/>
                 <w:highlight w:val="green"/>
               </w:rPr>
-              <w:t xml:space="preserve">4 </w:t>
-            </w:r>
-            <w:r>
-              <w:rPr>
-                <w:rFonts w:ascii="Arial" w:hAnsi="Arial" w:cs="Arial"/>
-                <w:highlight w:val="green"/>
-              </w:rPr>
-              <w:t>(0.8)</w:t>
+              <w:t>1</w:t>
             </w:r>
           </w:p>
         </w:tc>
@@ -7564,25 +7820,19 @@
               <w:rPr>
                 <w:rFonts w:ascii="Arial" w:hAnsi="Arial" w:cs="Arial"/>
               </w:rPr>
-              <w:t>48.5</w:t>
-            </w:r>
-            <w:r>
-              <w:rPr>
-                <w:rFonts w:ascii="Arial" w:hAnsi="Arial" w:cs="Arial"/>
-              </w:rPr>
-              <w:t>65</w:t>
-            </w:r>
-            <w:r>
-              <w:rPr>
-                <w:rFonts w:ascii="Arial" w:hAnsi="Arial" w:cs="Arial"/>
-              </w:rPr>
-              <w:t>/48.</w:t>
-            </w:r>
-            <w:r>
-              <w:rPr>
-                <w:rFonts w:ascii="Arial" w:hAnsi="Arial" w:cs="Arial"/>
-              </w:rPr>
-              <w:t>369</w:t>
+              <w:t>63.759</w:t>
+            </w:r>
+            <w:r>
+              <w:rPr>
+                <w:rFonts w:ascii="Arial" w:hAnsi="Arial" w:cs="Arial"/>
+              </w:rPr>
+              <w:t>/</w:t>
+            </w:r>
+            <w:r>
+              <w:rPr>
+                <w:rFonts w:ascii="Arial" w:hAnsi="Arial" w:cs="Arial"/>
+              </w:rPr>
+              <w:t>63.700</w:t>
             </w:r>
           </w:p>
         </w:tc>
@@ -7596,6 +7846,24 @@
                 <w:rFonts w:ascii="Arial" w:hAnsi="Arial" w:cs="Arial"/>
               </w:rPr>
             </w:pPr>
+            <w:r>
+              <w:rPr>
+                <w:rFonts w:ascii="Arial" w:hAnsi="Arial" w:cs="Arial"/>
+              </w:rPr>
+              <w:t>60</w:t>
+            </w:r>
+            <w:r>
+              <w:rPr>
+                <w:rFonts w:ascii="Arial" w:hAnsi="Arial" w:cs="Arial"/>
+              </w:rPr>
+              <w:t xml:space="preserve"> ± </w:t>
+            </w:r>
+            <w:r>
+              <w:rPr>
+                <w:rFonts w:ascii="Arial" w:hAnsi="Arial" w:cs="Arial"/>
+              </w:rPr>
+              <w:t>12</w:t>
+            </w:r>
           </w:p>
         </w:tc>
       </w:tr>
@@ -7634,7 +7902,14 @@
                 <w:rFonts w:ascii="Arial" w:hAnsi="Arial" w:cs="Arial"/>
                 <w:highlight w:val="red"/>
               </w:rPr>
-              <w:t>37.7 (0.8)</w:t>
+              <w:t>37.</w:t>
+            </w:r>
+            <w:r>
+              <w:rPr>
+                <w:rFonts w:ascii="Arial" w:hAnsi="Arial" w:cs="Arial"/>
+                <w:highlight w:val="red"/>
+              </w:rPr>
+              <w:t>9</w:t>
             </w:r>
           </w:p>
         </w:tc>
@@ -7653,7 +7928,21 @@
                 <w:rFonts w:ascii="Arial" w:hAnsi="Arial" w:cs="Arial"/>
                 <w:highlight w:val="yellow"/>
               </w:rPr>
-              <w:t>5.5 (0.8)</w:t>
+              <w:t>6</w:t>
+            </w:r>
+            <w:r>
+              <w:rPr>
+                <w:rFonts w:ascii="Arial" w:hAnsi="Arial" w:cs="Arial"/>
+                <w:highlight w:val="yellow"/>
+              </w:rPr>
+              <w:t>.</w:t>
+            </w:r>
+            <w:r>
+              <w:rPr>
+                <w:rFonts w:ascii="Arial" w:hAnsi="Arial" w:cs="Arial"/>
+                <w:highlight w:val="yellow"/>
+              </w:rPr>
+              <w:t>3</w:t>
             </w:r>
           </w:p>
         </w:tc>
@@ -7672,7 +7961,14 @@
                 <w:rFonts w:ascii="Arial" w:hAnsi="Arial" w:cs="Arial"/>
                 <w:highlight w:val="yellow"/>
               </w:rPr>
-              <w:t>62 (0.2)</w:t>
+              <w:t>63</w:t>
+            </w:r>
+            <w:r>
+              <w:rPr>
+                <w:rFonts w:ascii="Arial" w:hAnsi="Arial" w:cs="Arial"/>
+                <w:highlight w:val="yellow"/>
+              </w:rPr>
+              <w:t>.5</w:t>
             </w:r>
           </w:p>
         </w:tc>
@@ -7690,7 +7986,37 @@
               <w:rPr>
                 <w:rFonts w:ascii="Arial" w:hAnsi="Arial" w:cs="Arial"/>
               </w:rPr>
-              <w:t>57.996/55.175</w:t>
+              <w:t>6</w:t>
+            </w:r>
+            <w:r>
+              <w:rPr>
+                <w:rFonts w:ascii="Arial" w:hAnsi="Arial" w:cs="Arial"/>
+              </w:rPr>
+              <w:t>4</w:t>
+            </w:r>
+            <w:r>
+              <w:rPr>
+                <w:rFonts w:ascii="Arial" w:hAnsi="Arial" w:cs="Arial"/>
+              </w:rPr>
+              <w:t>.</w:t>
+            </w:r>
+            <w:r>
+              <w:rPr>
+                <w:rFonts w:ascii="Arial" w:hAnsi="Arial" w:cs="Arial"/>
+              </w:rPr>
+              <w:t>091</w:t>
+            </w:r>
+            <w:r>
+              <w:rPr>
+                <w:rFonts w:ascii="Arial" w:hAnsi="Arial" w:cs="Arial"/>
+              </w:rPr>
+              <w:t>/</w:t>
+            </w:r>
+            <w:r>
+              <w:rPr>
+                <w:rFonts w:ascii="Arial" w:hAnsi="Arial" w:cs="Arial"/>
+              </w:rPr>
+              <w:t>60.750</w:t>
             </w:r>
           </w:p>
         </w:tc>
@@ -7704,6 +8030,24 @@
                 <w:rFonts w:ascii="Arial" w:hAnsi="Arial" w:cs="Arial"/>
               </w:rPr>
             </w:pPr>
+            <w:r>
+              <w:rPr>
+                <w:rFonts w:ascii="Arial" w:hAnsi="Arial" w:cs="Arial"/>
+              </w:rPr>
+              <w:t>63</w:t>
+            </w:r>
+            <w:r>
+              <w:rPr>
+                <w:rFonts w:ascii="Arial" w:hAnsi="Arial" w:cs="Arial"/>
+              </w:rPr>
+              <w:t xml:space="preserve"> ± </w:t>
+            </w:r>
+            <w:r>
+              <w:rPr>
+                <w:rFonts w:ascii="Arial" w:hAnsi="Arial" w:cs="Arial"/>
+              </w:rPr>
+              <w:t>12</w:t>
+            </w:r>
           </w:p>
         </w:tc>
       </w:tr>
@@ -7742,7 +8086,7 @@
                 <w:rFonts w:ascii="Arial" w:hAnsi="Arial" w:cs="Arial"/>
                 <w:highlight w:val="red"/>
               </w:rPr>
-              <w:t>36.9 (0.2)</w:t>
+              <w:t>37.4</w:t>
             </w:r>
           </w:p>
         </w:tc>
@@ -7761,7 +8105,14 @@
                 <w:rFonts w:ascii="Arial" w:hAnsi="Arial" w:cs="Arial"/>
                 <w:highlight w:val="yellow"/>
               </w:rPr>
-              <w:t>3.7 (0.2)</w:t>
+              <w:t>3.</w:t>
+            </w:r>
+            <w:r>
+              <w:rPr>
+                <w:rFonts w:ascii="Arial" w:hAnsi="Arial" w:cs="Arial"/>
+                <w:highlight w:val="yellow"/>
+              </w:rPr>
+              <w:t>8</w:t>
             </w:r>
           </w:p>
         </w:tc>
@@ -7787,14 +8138,7 @@
                 <w:rFonts w:ascii="Arial" w:hAnsi="Arial" w:cs="Arial"/>
                 <w:highlight w:val="red"/>
               </w:rPr>
-              <w:t>6</w:t>
-            </w:r>
-            <w:r>
-              <w:rPr>
-                <w:rFonts w:ascii="Arial" w:hAnsi="Arial" w:cs="Arial"/>
-                <w:highlight w:val="red"/>
-              </w:rPr>
-              <w:t xml:space="preserve"> (0.5)</w:t>
+              <w:t>9</w:t>
             </w:r>
           </w:p>
         </w:tc>
@@ -7812,25 +8156,31 @@
               <w:rPr>
                 <w:rFonts w:ascii="Arial" w:hAnsi="Arial" w:cs="Arial"/>
               </w:rPr>
-              <w:t>35.9</w:t>
-            </w:r>
-            <w:r>
-              <w:rPr>
-                <w:rFonts w:ascii="Arial" w:hAnsi="Arial" w:cs="Arial"/>
-              </w:rPr>
-              <w:t>80</w:t>
-            </w:r>
-            <w:r>
-              <w:rPr>
-                <w:rFonts w:ascii="Arial" w:hAnsi="Arial" w:cs="Arial"/>
-              </w:rPr>
-              <w:t>/37.4</w:t>
-            </w:r>
-            <w:r>
-              <w:rPr>
-                <w:rFonts w:ascii="Arial" w:hAnsi="Arial" w:cs="Arial"/>
-              </w:rPr>
-              <w:t>41</w:t>
+              <w:t>42.078</w:t>
+            </w:r>
+            <w:r>
+              <w:rPr>
+                <w:rFonts w:ascii="Arial" w:hAnsi="Arial" w:cs="Arial"/>
+              </w:rPr>
+              <w:t>/</w:t>
+            </w:r>
+            <w:r>
+              <w:rPr>
+                <w:rFonts w:ascii="Arial" w:hAnsi="Arial" w:cs="Arial"/>
+              </w:rPr>
+              <w:t>46</w:t>
+            </w:r>
+            <w:r>
+              <w:rPr>
+                <w:rFonts w:ascii="Arial" w:hAnsi="Arial" w:cs="Arial"/>
+              </w:rPr>
+              <w:t>.</w:t>
+            </w:r>
+            <w:r>
+              <w:rPr>
+                <w:rFonts w:ascii="Arial" w:hAnsi="Arial" w:cs="Arial"/>
+              </w:rPr>
+              <w:t>221</w:t>
             </w:r>
           </w:p>
         </w:tc>
@@ -7844,6 +8194,24 @@
                 <w:rFonts w:ascii="Arial" w:hAnsi="Arial" w:cs="Arial"/>
               </w:rPr>
             </w:pPr>
+            <w:r>
+              <w:rPr>
+                <w:rFonts w:ascii="Arial" w:hAnsi="Arial" w:cs="Arial"/>
+              </w:rPr>
+              <w:t>38</w:t>
+            </w:r>
+            <w:r>
+              <w:rPr>
+                <w:rFonts w:ascii="Arial" w:hAnsi="Arial" w:cs="Arial"/>
+              </w:rPr>
+              <w:t xml:space="preserve"> ± </w:t>
+            </w:r>
+            <w:r>
+              <w:rPr>
+                <w:rFonts w:ascii="Arial" w:hAnsi="Arial" w:cs="Arial"/>
+              </w:rPr>
+              <w:t>12</w:t>
+            </w:r>
           </w:p>
         </w:tc>
       </w:tr>
@@ -7882,7 +8250,7 @@
                 <w:rFonts w:ascii="Arial" w:hAnsi="Arial" w:cs="Arial"/>
                 <w:highlight w:val="red"/>
               </w:rPr>
-              <w:t>37.3 (0.5)</w:t>
+              <w:t>37.7</w:t>
             </w:r>
           </w:p>
         </w:tc>
@@ -7901,7 +8269,14 @@
                 <w:rFonts w:ascii="Arial" w:hAnsi="Arial" w:cs="Arial"/>
                 <w:highlight w:val="red"/>
               </w:rPr>
-              <w:t>7.0 (0.8)</w:t>
+              <w:t>7.</w:t>
+            </w:r>
+            <w:r>
+              <w:rPr>
+                <w:rFonts w:ascii="Arial" w:hAnsi="Arial" w:cs="Arial"/>
+                <w:highlight w:val="red"/>
+              </w:rPr>
+              <w:t>5</w:t>
             </w:r>
           </w:p>
         </w:tc>
@@ -7920,14 +8295,7 @@
                 <w:rFonts w:ascii="Arial" w:hAnsi="Arial" w:cs="Arial"/>
                 <w:highlight w:val="green"/>
               </w:rPr>
-              <w:t>38 (</w:t>
-            </w:r>
-            <w:r>
-              <w:rPr>
-                <w:rFonts w:ascii="Arial" w:hAnsi="Arial" w:cs="Arial"/>
-                <w:highlight w:val="green"/>
-              </w:rPr>
-              <w:t>0.2)</w:t>
+              <w:t>13.5</w:t>
             </w:r>
           </w:p>
         </w:tc>
@@ -7945,25 +8313,31 @@
               <w:rPr>
                 <w:rFonts w:ascii="Arial" w:hAnsi="Arial" w:cs="Arial"/>
               </w:rPr>
-              <w:t>58.</w:t>
-            </w:r>
-            <w:r>
-              <w:rPr>
-                <w:rFonts w:ascii="Arial" w:hAnsi="Arial" w:cs="Arial"/>
-              </w:rPr>
-              <w:t>103</w:t>
-            </w:r>
-            <w:r>
-              <w:rPr>
-                <w:rFonts w:ascii="Arial" w:hAnsi="Arial" w:cs="Arial"/>
-              </w:rPr>
-              <w:t>/58.4</w:t>
-            </w:r>
-            <w:r>
-              <w:rPr>
-                <w:rFonts w:ascii="Arial" w:hAnsi="Arial" w:cs="Arial"/>
-              </w:rPr>
-              <w:t>43</w:t>
+              <w:t>80</w:t>
+            </w:r>
+            <w:r>
+              <w:rPr>
+                <w:rFonts w:ascii="Arial" w:hAnsi="Arial" w:cs="Arial"/>
+              </w:rPr>
+              <w:t>.</w:t>
+            </w:r>
+            <w:r>
+              <w:rPr>
+                <w:rFonts w:ascii="Arial" w:hAnsi="Arial" w:cs="Arial"/>
+              </w:rPr>
+              <w:t>818</w:t>
+            </w:r>
+            <w:r>
+              <w:rPr>
+                <w:rFonts w:ascii="Arial" w:hAnsi="Arial" w:cs="Arial"/>
+              </w:rPr>
+              <w:t>/</w:t>
+            </w:r>
+            <w:r>
+              <w:rPr>
+                <w:rFonts w:ascii="Arial" w:hAnsi="Arial" w:cs="Arial"/>
+              </w:rPr>
+              <w:t>82.907</w:t>
             </w:r>
           </w:p>
         </w:tc>
@@ -7977,6 +8351,24 @@
                 <w:rFonts w:ascii="Arial" w:hAnsi="Arial" w:cs="Arial"/>
               </w:rPr>
             </w:pPr>
+            <w:r>
+              <w:rPr>
+                <w:rFonts w:ascii="Arial" w:hAnsi="Arial" w:cs="Arial"/>
+              </w:rPr>
+              <w:t>75</w:t>
+            </w:r>
+            <w:r>
+              <w:rPr>
+                <w:rFonts w:ascii="Arial" w:hAnsi="Arial" w:cs="Arial"/>
+              </w:rPr>
+              <w:t xml:space="preserve"> ± </w:t>
+            </w:r>
+            <w:r>
+              <w:rPr>
+                <w:rFonts w:ascii="Arial" w:hAnsi="Arial" w:cs="Arial"/>
+              </w:rPr>
+              <w:t>12</w:t>
+            </w:r>
           </w:p>
         </w:tc>
       </w:tr>
@@ -8015,7 +8407,14 @@
                 <w:rFonts w:ascii="Arial" w:hAnsi="Arial" w:cs="Arial"/>
                 <w:highlight w:val="red"/>
               </w:rPr>
-              <w:t>37.7 (0.8)</w:t>
+              <w:t>37.</w:t>
+            </w:r>
+            <w:r>
+              <w:rPr>
+                <w:rFonts w:ascii="Arial" w:hAnsi="Arial" w:cs="Arial"/>
+                <w:highlight w:val="red"/>
+              </w:rPr>
+              <w:t>9</w:t>
             </w:r>
           </w:p>
         </w:tc>
@@ -8034,7 +8433,14 @@
                 <w:rFonts w:ascii="Arial" w:hAnsi="Arial" w:cs="Arial"/>
                 <w:highlight w:val="red"/>
               </w:rPr>
-              <w:t>5.5 (0.2)</w:t>
+              <w:t>6</w:t>
+            </w:r>
+            <w:r>
+              <w:rPr>
+                <w:rFonts w:ascii="Arial" w:hAnsi="Arial" w:cs="Arial"/>
+                <w:highlight w:val="red"/>
+              </w:rPr>
+              <w:t>.5</w:t>
             </w:r>
           </w:p>
         </w:tc>
@@ -8053,21 +8459,21 @@
                 <w:rFonts w:ascii="Arial" w:hAnsi="Arial" w:cs="Arial"/>
                 <w:highlight w:val="yellow"/>
               </w:rPr>
-              <w:t>4</w:t>
+              <w:t>6</w:t>
             </w:r>
             <w:r>
               <w:rPr>
                 <w:rFonts w:ascii="Arial" w:hAnsi="Arial" w:cs="Arial"/>
                 <w:highlight w:val="yellow"/>
               </w:rPr>
-              <w:t>3.7</w:t>
+              <w:t>6</w:t>
             </w:r>
             <w:r>
               <w:rPr>
                 <w:rFonts w:ascii="Arial" w:hAnsi="Arial" w:cs="Arial"/>
                 <w:highlight w:val="yellow"/>
               </w:rPr>
-              <w:t xml:space="preserve"> (0.5)</w:t>
+              <w:t>.5</w:t>
             </w:r>
           </w:p>
         </w:tc>
@@ -8085,37 +8491,19 @@
               <w:rPr>
                 <w:rFonts w:ascii="Arial" w:hAnsi="Arial" w:cs="Arial"/>
               </w:rPr>
-              <w:t>5</w:t>
-            </w:r>
-            <w:r>
-              <w:rPr>
-                <w:rFonts w:ascii="Arial" w:hAnsi="Arial" w:cs="Arial"/>
-              </w:rPr>
-              <w:t>5</w:t>
-            </w:r>
-            <w:r>
-              <w:rPr>
-                <w:rFonts w:ascii="Arial" w:hAnsi="Arial" w:cs="Arial"/>
-              </w:rPr>
-              <w:t>.</w:t>
-            </w:r>
-            <w:r>
-              <w:rPr>
-                <w:rFonts w:ascii="Arial" w:hAnsi="Arial" w:cs="Arial"/>
-              </w:rPr>
-              <w:t>037</w:t>
-            </w:r>
-            <w:r>
-              <w:rPr>
-                <w:rFonts w:ascii="Arial" w:hAnsi="Arial" w:cs="Arial"/>
-              </w:rPr>
-              <w:t>/52.</w:t>
-            </w:r>
-            <w:r>
-              <w:rPr>
-                <w:rFonts w:ascii="Arial" w:hAnsi="Arial" w:cs="Arial"/>
-              </w:rPr>
-              <w:t>719</w:t>
+              <w:t>71.227</w:t>
+            </w:r>
+            <w:r>
+              <w:rPr>
+                <w:rFonts w:ascii="Arial" w:hAnsi="Arial" w:cs="Arial"/>
+              </w:rPr>
+              <w:t>/</w:t>
+            </w:r>
+            <w:r>
+              <w:rPr>
+                <w:rFonts w:ascii="Arial" w:hAnsi="Arial" w:cs="Arial"/>
+              </w:rPr>
+              <w:t>67.643</w:t>
             </w:r>
           </w:p>
         </w:tc>
@@ -8129,6 +8517,24 @@
                 <w:rFonts w:ascii="Arial" w:hAnsi="Arial" w:cs="Arial"/>
               </w:rPr>
             </w:pPr>
+            <w:r>
+              <w:rPr>
+                <w:rFonts w:ascii="Arial" w:hAnsi="Arial" w:cs="Arial"/>
+              </w:rPr>
+              <w:t>65</w:t>
+            </w:r>
+            <w:r>
+              <w:rPr>
+                <w:rFonts w:ascii="Arial" w:hAnsi="Arial" w:cs="Arial"/>
+              </w:rPr>
+              <w:t xml:space="preserve"> ± </w:t>
+            </w:r>
+            <w:r>
+              <w:rPr>
+                <w:rFonts w:ascii="Arial" w:hAnsi="Arial" w:cs="Arial"/>
+              </w:rPr>
+              <w:t>12</w:t>
+            </w:r>
           </w:p>
         </w:tc>
       </w:tr>
@@ -8167,7 +8573,7 @@
                 <w:rFonts w:ascii="Arial" w:hAnsi="Arial" w:cs="Arial"/>
                 <w:highlight w:val="red"/>
               </w:rPr>
-              <w:t>36.9 (0.2)</w:t>
+              <w:t>37.4</w:t>
             </w:r>
           </w:p>
         </w:tc>
@@ -8186,7 +8592,21 @@
                 <w:rFonts w:ascii="Arial" w:hAnsi="Arial" w:cs="Arial"/>
                 <w:highlight w:val="red"/>
               </w:rPr>
-              <w:t>6.1 (0.5)</w:t>
+              <w:t>7</w:t>
+            </w:r>
+            <w:r>
+              <w:rPr>
+                <w:rFonts w:ascii="Arial" w:hAnsi="Arial" w:cs="Arial"/>
+                <w:highlight w:val="red"/>
+              </w:rPr>
+              <w:t>.</w:t>
+            </w:r>
+            <w:r>
+              <w:rPr>
+                <w:rFonts w:ascii="Arial" w:hAnsi="Arial" w:cs="Arial"/>
+                <w:highlight w:val="red"/>
+              </w:rPr>
+              <w:t>0</w:t>
             </w:r>
           </w:p>
         </w:tc>
@@ -8205,21 +8625,14 @@
                 <w:rFonts w:ascii="Arial" w:hAnsi="Arial" w:cs="Arial"/>
                 <w:highlight w:val="red"/>
               </w:rPr>
-              <w:t>68</w:t>
+              <w:t>6</w:t>
             </w:r>
             <w:r>
               <w:rPr>
                 <w:rFonts w:ascii="Arial" w:hAnsi="Arial" w:cs="Arial"/>
                 <w:highlight w:val="red"/>
               </w:rPr>
-              <w:t>.5</w:t>
-            </w:r>
-            <w:r>
-              <w:rPr>
-                <w:rFonts w:ascii="Arial" w:hAnsi="Arial" w:cs="Arial"/>
-                <w:highlight w:val="red"/>
-              </w:rPr>
-              <w:t xml:space="preserve"> (0.8)</w:t>
+              <w:t>7</w:t>
             </w:r>
           </w:p>
         </w:tc>
@@ -8237,25 +8650,19 @@
               <w:rPr>
                 <w:rFonts w:ascii="Arial" w:hAnsi="Arial" w:cs="Arial"/>
               </w:rPr>
-              <w:t>76.</w:t>
-            </w:r>
-            <w:r>
-              <w:rPr>
-                <w:rFonts w:ascii="Arial" w:hAnsi="Arial" w:cs="Arial"/>
-              </w:rPr>
-              <w:t>765</w:t>
-            </w:r>
-            <w:r>
-              <w:rPr>
-                <w:rFonts w:ascii="Arial" w:hAnsi="Arial" w:cs="Arial"/>
-              </w:rPr>
-              <w:t>/69.9</w:t>
-            </w:r>
-            <w:r>
-              <w:rPr>
-                <w:rFonts w:ascii="Arial" w:hAnsi="Arial" w:cs="Arial"/>
-              </w:rPr>
-              <w:t>44</w:t>
+              <w:t>83.204</w:t>
+            </w:r>
+            <w:r>
+              <w:rPr>
+                <w:rFonts w:ascii="Arial" w:hAnsi="Arial" w:cs="Arial"/>
+              </w:rPr>
+              <w:t>/</w:t>
+            </w:r>
+            <w:r>
+              <w:rPr>
+                <w:rFonts w:ascii="Arial" w:hAnsi="Arial" w:cs="Arial"/>
+              </w:rPr>
+              <w:t>80.627</w:t>
             </w:r>
           </w:p>
         </w:tc>
@@ -8269,6 +8676,24 @@
                 <w:rFonts w:ascii="Arial" w:hAnsi="Arial" w:cs="Arial"/>
               </w:rPr>
             </w:pPr>
+            <w:r>
+              <w:rPr>
+                <w:rFonts w:ascii="Arial" w:hAnsi="Arial" w:cs="Arial"/>
+              </w:rPr>
+              <w:t>70</w:t>
+            </w:r>
+            <w:r>
+              <w:rPr>
+                <w:rFonts w:ascii="Arial" w:hAnsi="Arial" w:cs="Arial"/>
+              </w:rPr>
+              <w:t xml:space="preserve"> ± </w:t>
+            </w:r>
+            <w:r>
+              <w:rPr>
+                <w:rFonts w:ascii="Arial" w:hAnsi="Arial" w:cs="Arial"/>
+              </w:rPr>
+              <w:t>12</w:t>
+            </w:r>
           </w:p>
         </w:tc>
       </w:tr>
@@ -8307,7 +8732,14 @@
                 <w:rFonts w:ascii="Arial" w:hAnsi="Arial" w:cs="Arial"/>
                 <w:highlight w:val="cyan"/>
               </w:rPr>
-              <w:t>36.1 (0.8)</w:t>
+              <w:t>3</w:t>
+            </w:r>
+            <w:r>
+              <w:rPr>
+                <w:rFonts w:ascii="Arial" w:hAnsi="Arial" w:cs="Arial"/>
+                <w:highlight w:val="cyan"/>
+              </w:rPr>
+              <w:t>5.7</w:t>
             </w:r>
           </w:p>
         </w:tc>
@@ -8326,7 +8758,14 @@
                 <w:rFonts w:ascii="Arial" w:hAnsi="Arial" w:cs="Arial"/>
                 <w:highlight w:val="green"/>
               </w:rPr>
-              <w:t>4.5 (0.2)</w:t>
+              <w:t>2</w:t>
+            </w:r>
+            <w:r>
+              <w:rPr>
+                <w:rFonts w:ascii="Arial" w:hAnsi="Arial" w:cs="Arial"/>
+                <w:highlight w:val="green"/>
+              </w:rPr>
+              <w:t>.5</w:t>
             </w:r>
           </w:p>
         </w:tc>
@@ -8345,21 +8784,14 @@
                 <w:rFonts w:ascii="Arial" w:hAnsi="Arial" w:cs="Arial"/>
                 <w:highlight w:val="green"/>
               </w:rPr>
-              <w:t>3</w:t>
+              <w:t>1</w:t>
             </w:r>
             <w:r>
               <w:rPr>
                 <w:rFonts w:ascii="Arial" w:hAnsi="Arial" w:cs="Arial"/>
                 <w:highlight w:val="green"/>
               </w:rPr>
-              <w:t xml:space="preserve">1 </w:t>
-            </w:r>
-            <w:r>
-              <w:rPr>
-                <w:rFonts w:ascii="Arial" w:hAnsi="Arial" w:cs="Arial"/>
-                <w:highlight w:val="green"/>
-              </w:rPr>
-              <w:t>(0.5)</w:t>
+              <w:t>1</w:t>
             </w:r>
           </w:p>
         </w:tc>
@@ -8377,25 +8809,19 @@
               <w:rPr>
                 <w:rFonts w:ascii="Arial" w:hAnsi="Arial" w:cs="Arial"/>
               </w:rPr>
-              <w:t>36.8</w:t>
-            </w:r>
-            <w:r>
-              <w:rPr>
-                <w:rFonts w:ascii="Arial" w:hAnsi="Arial" w:cs="Arial"/>
-              </w:rPr>
-              <w:t>59</w:t>
-            </w:r>
-            <w:r>
-              <w:rPr>
-                <w:rFonts w:ascii="Arial" w:hAnsi="Arial" w:cs="Arial"/>
-              </w:rPr>
-              <w:t>/39.38</w:t>
-            </w:r>
-            <w:r>
-              <w:rPr>
-                <w:rFonts w:ascii="Arial" w:hAnsi="Arial" w:cs="Arial"/>
-              </w:rPr>
-              <w:t>5</w:t>
+              <w:t>28.920</w:t>
+            </w:r>
+            <w:r>
+              <w:rPr>
+                <w:rFonts w:ascii="Arial" w:hAnsi="Arial" w:cs="Arial"/>
+              </w:rPr>
+              <w:t>/</w:t>
+            </w:r>
+            <w:r>
+              <w:rPr>
+                <w:rFonts w:ascii="Arial" w:hAnsi="Arial" w:cs="Arial"/>
+              </w:rPr>
+              <w:t>33.156</w:t>
             </w:r>
           </w:p>
         </w:tc>
@@ -8409,6 +8835,24 @@
                 <w:rFonts w:ascii="Arial" w:hAnsi="Arial" w:cs="Arial"/>
               </w:rPr>
             </w:pPr>
+            <w:r>
+              <w:rPr>
+                <w:rFonts w:ascii="Arial" w:hAnsi="Arial" w:cs="Arial"/>
+              </w:rPr>
+              <w:t>25</w:t>
+            </w:r>
+            <w:r>
+              <w:rPr>
+                <w:rFonts w:ascii="Arial" w:hAnsi="Arial" w:cs="Arial"/>
+              </w:rPr>
+              <w:t xml:space="preserve"> ± </w:t>
+            </w:r>
+            <w:r>
+              <w:rPr>
+                <w:rFonts w:ascii="Arial" w:hAnsi="Arial" w:cs="Arial"/>
+              </w:rPr>
+              <w:t>15</w:t>
+            </w:r>
           </w:p>
         </w:tc>
       </w:tr>
@@ -8447,7 +8891,14 @@
                 <w:rFonts w:ascii="Arial" w:hAnsi="Arial" w:cs="Arial"/>
                 <w:highlight w:val="cyan"/>
               </w:rPr>
-              <w:t>35.3 (0.2)</w:t>
+              <w:t>35.</w:t>
+            </w:r>
+            <w:r>
+              <w:rPr>
+                <w:rFonts w:ascii="Arial" w:hAnsi="Arial" w:cs="Arial"/>
+                <w:highlight w:val="cyan"/>
+              </w:rPr>
+              <w:t>1</w:t>
             </w:r>
           </w:p>
         </w:tc>
@@ -8466,7 +8917,14 @@
                 <w:rFonts w:ascii="Arial" w:hAnsi="Arial" w:cs="Arial"/>
                 <w:highlight w:val="green"/>
               </w:rPr>
-              <w:t>3.9 (0.5)</w:t>
+              <w:t>3.</w:t>
+            </w:r>
+            <w:r>
+              <w:rPr>
+                <w:rFonts w:ascii="Arial" w:hAnsi="Arial" w:cs="Arial"/>
+                <w:highlight w:val="green"/>
+              </w:rPr>
+              <w:t>0</w:t>
             </w:r>
           </w:p>
         </w:tc>
@@ -8485,21 +8943,7 @@
                 <w:rFonts w:ascii="Arial" w:hAnsi="Arial" w:cs="Arial"/>
                 <w:highlight w:val="yellow"/>
               </w:rPr>
-              <w:t>44</w:t>
-            </w:r>
-            <w:r>
-              <w:rPr>
-                <w:rFonts w:ascii="Arial" w:hAnsi="Arial" w:cs="Arial"/>
-                <w:highlight w:val="yellow"/>
-              </w:rPr>
-              <w:t>.5</w:t>
-            </w:r>
-            <w:r>
-              <w:rPr>
-                <w:rFonts w:ascii="Arial" w:hAnsi="Arial" w:cs="Arial"/>
-                <w:highlight w:val="yellow"/>
-              </w:rPr>
-              <w:t xml:space="preserve"> (0.8)</w:t>
+              <w:t>63.5</w:t>
             </w:r>
           </w:p>
         </w:tc>
@@ -8517,25 +8961,19 @@
               <w:rPr>
                 <w:rFonts w:ascii="Arial" w:hAnsi="Arial" w:cs="Arial"/>
               </w:rPr>
-              <w:t>39.</w:t>
-            </w:r>
-            <w:r>
-              <w:rPr>
-                <w:rFonts w:ascii="Arial" w:hAnsi="Arial" w:cs="Arial"/>
-              </w:rPr>
-              <w:t>814</w:t>
-            </w:r>
-            <w:r>
-              <w:rPr>
-                <w:rFonts w:ascii="Arial" w:hAnsi="Arial" w:cs="Arial"/>
-              </w:rPr>
-              <w:t>/43.</w:t>
-            </w:r>
-            <w:r>
-              <w:rPr>
-                <w:rFonts w:ascii="Arial" w:hAnsi="Arial" w:cs="Arial"/>
-              </w:rPr>
-              <w:t>299</w:t>
+              <w:t>28.192</w:t>
+            </w:r>
+            <w:r>
+              <w:rPr>
+                <w:rFonts w:ascii="Arial" w:hAnsi="Arial" w:cs="Arial"/>
+              </w:rPr>
+              <w:t>/</w:t>
+            </w:r>
+            <w:r>
+              <w:rPr>
+                <w:rFonts w:ascii="Arial" w:hAnsi="Arial" w:cs="Arial"/>
+              </w:rPr>
+              <w:t>30.217</w:t>
             </w:r>
           </w:p>
         </w:tc>
@@ -8549,6 +8987,24 @@
                 <w:rFonts w:ascii="Arial" w:hAnsi="Arial" w:cs="Arial"/>
               </w:rPr>
             </w:pPr>
+            <w:r>
+              <w:rPr>
+                <w:rFonts w:ascii="Arial" w:hAnsi="Arial" w:cs="Arial"/>
+              </w:rPr>
+              <w:t>30</w:t>
+            </w:r>
+            <w:r>
+              <w:rPr>
+                <w:rFonts w:ascii="Arial" w:hAnsi="Arial" w:cs="Arial"/>
+              </w:rPr>
+              <w:t xml:space="preserve"> ± </w:t>
+            </w:r>
+            <w:r>
+              <w:rPr>
+                <w:rFonts w:ascii="Arial" w:hAnsi="Arial" w:cs="Arial"/>
+              </w:rPr>
+              <w:t>15</w:t>
+            </w:r>
           </w:p>
         </w:tc>
       </w:tr>
@@ -8587,7 +9043,14 @@
                 <w:rFonts w:ascii="Arial" w:hAnsi="Arial" w:cs="Arial"/>
                 <w:highlight w:val="cyan"/>
               </w:rPr>
-              <w:t>35.7 (0.5)</w:t>
+              <w:t>35.</w:t>
+            </w:r>
+            <w:r>
+              <w:rPr>
+                <w:rFonts w:ascii="Arial" w:hAnsi="Arial" w:cs="Arial"/>
+                <w:highlight w:val="cyan"/>
+              </w:rPr>
+              <w:t>4</w:t>
             </w:r>
           </w:p>
         </w:tc>
@@ -8606,7 +9069,14 @@
                 <w:rFonts w:ascii="Arial" w:hAnsi="Arial" w:cs="Arial"/>
                 <w:highlight w:val="green"/>
               </w:rPr>
-              <w:t>3.0 (0.8)</w:t>
+              <w:t>3.</w:t>
+            </w:r>
+            <w:r>
+              <w:rPr>
+                <w:rFonts w:ascii="Arial" w:hAnsi="Arial" w:cs="Arial"/>
+                <w:highlight w:val="green"/>
+              </w:rPr>
+              <w:t>5</w:t>
             </w:r>
           </w:p>
         </w:tc>
@@ -8632,44 +9102,43 @@
                 <w:rFonts w:ascii="Arial" w:hAnsi="Arial" w:cs="Arial"/>
                 <w:highlight w:val="red"/>
               </w:rPr>
+              <w:t>9</w:t>
+            </w:r>
+          </w:p>
+        </w:tc>
+        <w:tc>
+          <w:tcPr>
+            <w:tcW w:w="1842" w:type="dxa"/>
+          </w:tcPr>
+          <w:p>
+            <w:pPr>
+              <w:rPr>
+                <w:rFonts w:ascii="Arial" w:hAnsi="Arial" w:cs="Arial"/>
+              </w:rPr>
+            </w:pPr>
+            <w:r>
+              <w:rPr>
+                <w:rFonts w:ascii="Arial" w:hAnsi="Arial" w:cs="Arial"/>
+              </w:rPr>
               <w:t>4</w:t>
             </w:r>
             <w:r>
               <w:rPr>
                 <w:rFonts w:ascii="Arial" w:hAnsi="Arial" w:cs="Arial"/>
-                <w:highlight w:val="red"/>
-              </w:rPr>
-              <w:t xml:space="preserve"> (0.2)</w:t>
-            </w:r>
-          </w:p>
-        </w:tc>
-        <w:tc>
-          <w:tcPr>
-            <w:tcW w:w="1842" w:type="dxa"/>
-          </w:tcPr>
-          <w:p>
-            <w:pPr>
-              <w:rPr>
-                <w:rFonts w:ascii="Arial" w:hAnsi="Arial" w:cs="Arial"/>
-              </w:rPr>
-            </w:pPr>
-            <w:r>
-              <w:rPr>
-                <w:rFonts w:ascii="Arial" w:hAnsi="Arial" w:cs="Arial"/>
-              </w:rPr>
-              <w:t>45.138</w:t>
-            </w:r>
-            <w:r>
-              <w:rPr>
-                <w:rFonts w:ascii="Arial" w:hAnsi="Arial" w:cs="Arial"/>
-              </w:rPr>
-              <w:t>/4</w:t>
-            </w:r>
-            <w:r>
-              <w:rPr>
-                <w:rFonts w:ascii="Arial" w:hAnsi="Arial" w:cs="Arial"/>
-              </w:rPr>
-              <w:t>7.992</w:t>
+              </w:rPr>
+              <w:t>6.844</w:t>
+            </w:r>
+            <w:r>
+              <w:rPr>
+                <w:rFonts w:ascii="Arial" w:hAnsi="Arial" w:cs="Arial"/>
+              </w:rPr>
+              <w:t>/</w:t>
+            </w:r>
+            <w:r>
+              <w:rPr>
+                <w:rFonts w:ascii="Arial" w:hAnsi="Arial" w:cs="Arial"/>
+              </w:rPr>
+              <w:t>51.285</w:t>
             </w:r>
           </w:p>
         </w:tc>
@@ -8683,6 +9152,24 @@
                 <w:rFonts w:ascii="Arial" w:hAnsi="Arial" w:cs="Arial"/>
               </w:rPr>
             </w:pPr>
+            <w:r>
+              <w:rPr>
+                <w:rFonts w:ascii="Arial" w:hAnsi="Arial" w:cs="Arial"/>
+              </w:rPr>
+              <w:t>35</w:t>
+            </w:r>
+            <w:r>
+              <w:rPr>
+                <w:rFonts w:ascii="Arial" w:hAnsi="Arial" w:cs="Arial"/>
+              </w:rPr>
+              <w:t xml:space="preserve"> ± </w:t>
+            </w:r>
+            <w:r>
+              <w:rPr>
+                <w:rFonts w:ascii="Arial" w:hAnsi="Arial" w:cs="Arial"/>
+              </w:rPr>
+              <w:t>15</w:t>
+            </w:r>
           </w:p>
         </w:tc>
       </w:tr>
@@ -8721,7 +9208,14 @@
                 <w:rFonts w:ascii="Arial" w:hAnsi="Arial" w:cs="Arial"/>
                 <w:highlight w:val="cyan"/>
               </w:rPr>
-              <w:t>36.1 (0.8)</w:t>
+              <w:t>3</w:t>
+            </w:r>
+            <w:r>
+              <w:rPr>
+                <w:rFonts w:ascii="Arial" w:hAnsi="Arial" w:cs="Arial"/>
+                <w:highlight w:val="cyan"/>
+              </w:rPr>
+              <w:t>5.7</w:t>
             </w:r>
           </w:p>
         </w:tc>
@@ -8740,7 +9234,21 @@
                 <w:rFonts w:ascii="Arial" w:hAnsi="Arial" w:cs="Arial"/>
                 <w:highlight w:val="yellow"/>
               </w:rPr>
-              <w:t>5.9 (0.5)</w:t>
+              <w:t>6</w:t>
+            </w:r>
+            <w:r>
+              <w:rPr>
+                <w:rFonts w:ascii="Arial" w:hAnsi="Arial" w:cs="Arial"/>
+                <w:highlight w:val="yellow"/>
+              </w:rPr>
+              <w:t>.</w:t>
+            </w:r>
+            <w:r>
+              <w:rPr>
+                <w:rFonts w:ascii="Arial" w:hAnsi="Arial" w:cs="Arial"/>
+                <w:highlight w:val="yellow"/>
+              </w:rPr>
+              <w:t>0</w:t>
             </w:r>
           </w:p>
         </w:tc>
@@ -8759,21 +9267,7 @@
                 <w:rFonts w:ascii="Arial" w:hAnsi="Arial" w:cs="Arial"/>
                 <w:highlight w:val="green"/>
               </w:rPr>
-              <w:t>2</w:t>
-            </w:r>
-            <w:r>
-              <w:rPr>
-                <w:rFonts w:ascii="Arial" w:hAnsi="Arial" w:cs="Arial"/>
-                <w:highlight w:val="green"/>
-              </w:rPr>
-              <w:t xml:space="preserve">4 </w:t>
-            </w:r>
-            <w:r>
-              <w:rPr>
-                <w:rFonts w:ascii="Arial" w:hAnsi="Arial" w:cs="Arial"/>
-                <w:highlight w:val="green"/>
-              </w:rPr>
-              <w:t>(0.8)</w:t>
+              <w:t>13.5</w:t>
             </w:r>
           </w:p>
         </w:tc>
@@ -8791,13 +9285,19 @@
               <w:rPr>
                 <w:rFonts w:ascii="Arial" w:hAnsi="Arial" w:cs="Arial"/>
               </w:rPr>
-              <w:t>5</w:t>
-            </w:r>
-            <w:r>
-              <w:rPr>
-                <w:rFonts w:ascii="Arial" w:hAnsi="Arial" w:cs="Arial"/>
-              </w:rPr>
-              <w:t>2.689/49.558</w:t>
+              <w:t>68.485</w:t>
+            </w:r>
+            <w:r>
+              <w:rPr>
+                <w:rFonts w:ascii="Arial" w:hAnsi="Arial" w:cs="Arial"/>
+              </w:rPr>
+              <w:t>/</w:t>
+            </w:r>
+            <w:r>
+              <w:rPr>
+                <w:rFonts w:ascii="Arial" w:hAnsi="Arial" w:cs="Arial"/>
+              </w:rPr>
+              <w:t>59.109</w:t>
             </w:r>
           </w:p>
         </w:tc>
@@ -8811,6 +9311,24 @@
                 <w:rFonts w:ascii="Arial" w:hAnsi="Arial" w:cs="Arial"/>
               </w:rPr>
             </w:pPr>
+            <w:r>
+              <w:rPr>
+                <w:rFonts w:ascii="Arial" w:hAnsi="Arial" w:cs="Arial"/>
+              </w:rPr>
+              <w:t>60</w:t>
+            </w:r>
+            <w:r>
+              <w:rPr>
+                <w:rFonts w:ascii="Arial" w:hAnsi="Arial" w:cs="Arial"/>
+              </w:rPr>
+              <w:t xml:space="preserve"> ± </w:t>
+            </w:r>
+            <w:r>
+              <w:rPr>
+                <w:rFonts w:ascii="Arial" w:hAnsi="Arial" w:cs="Arial"/>
+              </w:rPr>
+              <w:t>15</w:t>
+            </w:r>
           </w:p>
         </w:tc>
       </w:tr>
@@ -8849,7 +9367,14 @@
                 <w:rFonts w:ascii="Arial" w:hAnsi="Arial" w:cs="Arial"/>
                 <w:highlight w:val="cyan"/>
               </w:rPr>
-              <w:t>35.3 (0.2)</w:t>
+              <w:t>35.</w:t>
+            </w:r>
+            <w:r>
+              <w:rPr>
+                <w:rFonts w:ascii="Arial" w:hAnsi="Arial" w:cs="Arial"/>
+                <w:highlight w:val="cyan"/>
+              </w:rPr>
+              <w:t>1</w:t>
             </w:r>
           </w:p>
         </w:tc>
@@ -8868,7 +9393,21 @@
                 <w:rFonts w:ascii="Arial" w:hAnsi="Arial" w:cs="Arial"/>
                 <w:highlight w:val="yellow"/>
               </w:rPr>
-              <w:t>5.5 (0.8)</w:t>
+              <w:t>6</w:t>
+            </w:r>
+            <w:r>
+              <w:rPr>
+                <w:rFonts w:ascii="Arial" w:hAnsi="Arial" w:cs="Arial"/>
+                <w:highlight w:val="yellow"/>
+              </w:rPr>
+              <w:t>.</w:t>
+            </w:r>
+            <w:r>
+              <w:rPr>
+                <w:rFonts w:ascii="Arial" w:hAnsi="Arial" w:cs="Arial"/>
+                <w:highlight w:val="yellow"/>
+              </w:rPr>
+              <w:t>3</w:t>
             </w:r>
           </w:p>
         </w:tc>
@@ -8887,7 +9426,7 @@
                 <w:rFonts w:ascii="Arial" w:hAnsi="Arial" w:cs="Arial"/>
                 <w:highlight w:val="yellow"/>
               </w:rPr>
-              <w:t>62 (0.2)</w:t>
+              <w:t>66.5</w:t>
             </w:r>
           </w:p>
         </w:tc>
@@ -8905,7 +9444,7 @@
               <w:rPr>
                 <w:rFonts w:ascii="Arial" w:hAnsi="Arial" w:cs="Arial"/>
               </w:rPr>
-              <w:t>59.848</w:t>
+              <w:t>83.245</w:t>
             </w:r>
             <w:r>
               <w:rPr>
@@ -8917,7 +9456,7 @@
               <w:rPr>
                 <w:rFonts w:ascii="Arial" w:hAnsi="Arial" w:cs="Arial"/>
               </w:rPr>
-              <w:t>56.120</w:t>
+              <w:t>73.578</w:t>
             </w:r>
           </w:p>
         </w:tc>
@@ -8931,6 +9470,24 @@
                 <w:rFonts w:ascii="Arial" w:hAnsi="Arial" w:cs="Arial"/>
               </w:rPr>
             </w:pPr>
+            <w:r>
+              <w:rPr>
+                <w:rFonts w:ascii="Arial" w:hAnsi="Arial" w:cs="Arial"/>
+              </w:rPr>
+              <w:t>63</w:t>
+            </w:r>
+            <w:r>
+              <w:rPr>
+                <w:rFonts w:ascii="Arial" w:hAnsi="Arial" w:cs="Arial"/>
+              </w:rPr>
+              <w:t xml:space="preserve"> ± </w:t>
+            </w:r>
+            <w:r>
+              <w:rPr>
+                <w:rFonts w:ascii="Arial" w:hAnsi="Arial" w:cs="Arial"/>
+              </w:rPr>
+              <w:t>15</w:t>
+            </w:r>
           </w:p>
         </w:tc>
       </w:tr>
@@ -8969,7 +9526,14 @@
                 <w:rFonts w:ascii="Arial" w:hAnsi="Arial" w:cs="Arial"/>
                 <w:highlight w:val="cyan"/>
               </w:rPr>
-              <w:t>35.7 (0.5)</w:t>
+              <w:t>35.</w:t>
+            </w:r>
+            <w:r>
+              <w:rPr>
+                <w:rFonts w:ascii="Arial" w:hAnsi="Arial" w:cs="Arial"/>
+                <w:highlight w:val="cyan"/>
+              </w:rPr>
+              <w:t>4</w:t>
             </w:r>
           </w:p>
         </w:tc>
@@ -8988,7 +9552,14 @@
                 <w:rFonts w:ascii="Arial" w:hAnsi="Arial" w:cs="Arial"/>
                 <w:highlight w:val="yellow"/>
               </w:rPr>
-              <w:t>3.7 (0.2)</w:t>
+              <w:t>3.</w:t>
+            </w:r>
+            <w:r>
+              <w:rPr>
+                <w:rFonts w:ascii="Arial" w:hAnsi="Arial" w:cs="Arial"/>
+                <w:highlight w:val="yellow"/>
+              </w:rPr>
+              <w:t>8</w:t>
             </w:r>
           </w:p>
         </w:tc>
@@ -9014,14 +9585,7 @@
                 <w:rFonts w:ascii="Arial" w:hAnsi="Arial" w:cs="Arial"/>
                 <w:highlight w:val="red"/>
               </w:rPr>
-              <w:t>6</w:t>
-            </w:r>
-            <w:r>
-              <w:rPr>
-                <w:rFonts w:ascii="Arial" w:hAnsi="Arial" w:cs="Arial"/>
-                <w:highlight w:val="red"/>
-              </w:rPr>
-              <w:t xml:space="preserve"> (0.5)</w:t>
+              <w:t>7</w:t>
             </w:r>
           </w:p>
         </w:tc>
@@ -9039,7 +9603,19 @@
               <w:rPr>
                 <w:rFonts w:ascii="Arial" w:hAnsi="Arial" w:cs="Arial"/>
               </w:rPr>
-              <w:t>49.681/50.376</w:t>
+              <w:t>47.384</w:t>
+            </w:r>
+            <w:r>
+              <w:rPr>
+                <w:rFonts w:ascii="Arial" w:hAnsi="Arial" w:cs="Arial"/>
+              </w:rPr>
+              <w:t>/</w:t>
+            </w:r>
+            <w:r>
+              <w:rPr>
+                <w:rFonts w:ascii="Arial" w:hAnsi="Arial" w:cs="Arial"/>
+              </w:rPr>
+              <w:t>54.058</w:t>
             </w:r>
           </w:p>
         </w:tc>
@@ -9053,6 +9629,24 @@
                 <w:rFonts w:ascii="Arial" w:hAnsi="Arial" w:cs="Arial"/>
               </w:rPr>
             </w:pPr>
+            <w:r>
+              <w:rPr>
+                <w:rFonts w:ascii="Arial" w:hAnsi="Arial" w:cs="Arial"/>
+              </w:rPr>
+              <w:t>38</w:t>
+            </w:r>
+            <w:r>
+              <w:rPr>
+                <w:rFonts w:ascii="Arial" w:hAnsi="Arial" w:cs="Arial"/>
+              </w:rPr>
+              <w:t xml:space="preserve"> ± </w:t>
+            </w:r>
+            <w:r>
+              <w:rPr>
+                <w:rFonts w:ascii="Arial" w:hAnsi="Arial" w:cs="Arial"/>
+              </w:rPr>
+              <w:t>15</w:t>
+            </w:r>
           </w:p>
         </w:tc>
       </w:tr>
@@ -9091,7 +9685,14 @@
                 <w:rFonts w:ascii="Arial" w:hAnsi="Arial" w:cs="Arial"/>
                 <w:highlight w:val="cyan"/>
               </w:rPr>
-              <w:t>36.1 (0.8)</w:t>
+              <w:t>3</w:t>
+            </w:r>
+            <w:r>
+              <w:rPr>
+                <w:rFonts w:ascii="Arial" w:hAnsi="Arial" w:cs="Arial"/>
+                <w:highlight w:val="cyan"/>
+              </w:rPr>
+              <w:t>5.7</w:t>
             </w:r>
           </w:p>
         </w:tc>
@@ -9110,7 +9711,14 @@
                 <w:rFonts w:ascii="Arial" w:hAnsi="Arial" w:cs="Arial"/>
                 <w:highlight w:val="red"/>
               </w:rPr>
-              <w:t>7.0 (0.8)</w:t>
+              <w:t>7.</w:t>
+            </w:r>
+            <w:r>
+              <w:rPr>
+                <w:rFonts w:ascii="Arial" w:hAnsi="Arial" w:cs="Arial"/>
+                <w:highlight w:val="red"/>
+              </w:rPr>
+              <w:t>5</w:t>
             </w:r>
           </w:p>
         </w:tc>
@@ -9129,14 +9737,7 @@
                 <w:rFonts w:ascii="Arial" w:hAnsi="Arial" w:cs="Arial"/>
                 <w:highlight w:val="green"/>
               </w:rPr>
-              <w:t>38 (</w:t>
-            </w:r>
-            <w:r>
-              <w:rPr>
-                <w:rFonts w:ascii="Arial" w:hAnsi="Arial" w:cs="Arial"/>
-                <w:highlight w:val="green"/>
-              </w:rPr>
-              <w:t>0.2)</w:t>
+              <w:t>15</w:t>
             </w:r>
           </w:p>
         </w:tc>
@@ -9154,25 +9755,19 @@
               <w:rPr>
                 <w:rFonts w:ascii="Arial" w:hAnsi="Arial" w:cs="Arial"/>
               </w:rPr>
-              <w:t>67.</w:t>
-            </w:r>
-            <w:r>
-              <w:rPr>
-                <w:rFonts w:ascii="Arial" w:hAnsi="Arial" w:cs="Arial"/>
-              </w:rPr>
-              <w:t>20</w:t>
-            </w:r>
-            <w:r>
-              <w:rPr>
-                <w:rFonts w:ascii="Arial" w:hAnsi="Arial" w:cs="Arial"/>
-              </w:rPr>
-              <w:t>7/63.</w:t>
-            </w:r>
-            <w:r>
-              <w:rPr>
-                <w:rFonts w:ascii="Arial" w:hAnsi="Arial" w:cs="Arial"/>
-              </w:rPr>
-              <w:t>229</w:t>
+              <w:t>81.821</w:t>
+            </w:r>
+            <w:r>
+              <w:rPr>
+                <w:rFonts w:ascii="Arial" w:hAnsi="Arial" w:cs="Arial"/>
+              </w:rPr>
+              <w:t>/</w:t>
+            </w:r>
+            <w:r>
+              <w:rPr>
+                <w:rFonts w:ascii="Arial" w:hAnsi="Arial" w:cs="Arial"/>
+              </w:rPr>
+              <w:t>79.226</w:t>
             </w:r>
           </w:p>
         </w:tc>
@@ -9186,6 +9781,24 @@
                 <w:rFonts w:ascii="Arial" w:hAnsi="Arial" w:cs="Arial"/>
               </w:rPr>
             </w:pPr>
+            <w:r>
+              <w:rPr>
+                <w:rFonts w:ascii="Arial" w:hAnsi="Arial" w:cs="Arial"/>
+              </w:rPr>
+              <w:t>75</w:t>
+            </w:r>
+            <w:r>
+              <w:rPr>
+                <w:rFonts w:ascii="Arial" w:hAnsi="Arial" w:cs="Arial"/>
+              </w:rPr>
+              <w:t xml:space="preserve"> ± </w:t>
+            </w:r>
+            <w:r>
+              <w:rPr>
+                <w:rFonts w:ascii="Arial" w:hAnsi="Arial" w:cs="Arial"/>
+              </w:rPr>
+              <w:t>15</w:t>
+            </w:r>
           </w:p>
         </w:tc>
       </w:tr>
@@ -9224,7 +9837,14 @@
                 <w:rFonts w:ascii="Arial" w:hAnsi="Arial" w:cs="Arial"/>
                 <w:highlight w:val="cyan"/>
               </w:rPr>
-              <w:t>35.3 (0.2)</w:t>
+              <w:t>35.</w:t>
+            </w:r>
+            <w:r>
+              <w:rPr>
+                <w:rFonts w:ascii="Arial" w:hAnsi="Arial" w:cs="Arial"/>
+                <w:highlight w:val="cyan"/>
+              </w:rPr>
+              <w:t>1</w:t>
             </w:r>
           </w:p>
         </w:tc>
@@ -9243,7 +9863,14 @@
                 <w:rFonts w:ascii="Arial" w:hAnsi="Arial" w:cs="Arial"/>
                 <w:highlight w:val="red"/>
               </w:rPr>
-              <w:t>5.5 (0.2)</w:t>
+              <w:t>6</w:t>
+            </w:r>
+            <w:r>
+              <w:rPr>
+                <w:rFonts w:ascii="Arial" w:hAnsi="Arial" w:cs="Arial"/>
+                <w:highlight w:val="red"/>
+              </w:rPr>
+              <w:t>.5</w:t>
             </w:r>
           </w:p>
         </w:tc>
@@ -9262,21 +9889,7 @@
                 <w:rFonts w:ascii="Arial" w:hAnsi="Arial" w:cs="Arial"/>
                 <w:highlight w:val="yellow"/>
               </w:rPr>
-              <w:t>4</w:t>
-            </w:r>
-            <w:r>
-              <w:rPr>
-                <w:rFonts w:ascii="Arial" w:hAnsi="Arial" w:cs="Arial"/>
-                <w:highlight w:val="yellow"/>
-              </w:rPr>
-              <w:t>3.7</w:t>
-            </w:r>
-            <w:r>
-              <w:rPr>
-                <w:rFonts w:ascii="Arial" w:hAnsi="Arial" w:cs="Arial"/>
-                <w:highlight w:val="yellow"/>
-              </w:rPr>
-              <w:t xml:space="preserve"> (0.5)</w:t>
+              <w:t>16.5</w:t>
             </w:r>
           </w:p>
         </w:tc>
@@ -9294,13 +9907,19 @@
               <w:rPr>
                 <w:rFonts w:ascii="Arial" w:hAnsi="Arial" w:cs="Arial"/>
               </w:rPr>
-              <w:t>5</w:t>
-            </w:r>
-            <w:r>
-              <w:rPr>
-                <w:rFonts w:ascii="Arial" w:hAnsi="Arial" w:cs="Arial"/>
-              </w:rPr>
-              <w:t>8.983/55.812</w:t>
+              <w:t>79.168</w:t>
+            </w:r>
+            <w:r>
+              <w:rPr>
+                <w:rFonts w:ascii="Arial" w:hAnsi="Arial" w:cs="Arial"/>
+              </w:rPr>
+              <w:t>/</w:t>
+            </w:r>
+            <w:r>
+              <w:rPr>
+                <w:rFonts w:ascii="Arial" w:hAnsi="Arial" w:cs="Arial"/>
+              </w:rPr>
+              <w:t>75.175</w:t>
             </w:r>
           </w:p>
         </w:tc>
@@ -9314,6 +9933,24 @@
                 <w:rFonts w:ascii="Arial" w:hAnsi="Arial" w:cs="Arial"/>
               </w:rPr>
             </w:pPr>
+            <w:r>
+              <w:rPr>
+                <w:rFonts w:ascii="Arial" w:hAnsi="Arial" w:cs="Arial"/>
+              </w:rPr>
+              <w:t>65</w:t>
+            </w:r>
+            <w:r>
+              <w:rPr>
+                <w:rFonts w:ascii="Arial" w:hAnsi="Arial" w:cs="Arial"/>
+              </w:rPr>
+              <w:t xml:space="preserve"> ± </w:t>
+            </w:r>
+            <w:r>
+              <w:rPr>
+                <w:rFonts w:ascii="Arial" w:hAnsi="Arial" w:cs="Arial"/>
+              </w:rPr>
+              <w:t>15</w:t>
+            </w:r>
           </w:p>
         </w:tc>
       </w:tr>
@@ -9352,7 +9989,14 @@
                 <w:rFonts w:ascii="Arial" w:hAnsi="Arial" w:cs="Arial"/>
                 <w:highlight w:val="cyan"/>
               </w:rPr>
-              <w:t>35.7 (0.5)</w:t>
+              <w:t>35.</w:t>
+            </w:r>
+            <w:r>
+              <w:rPr>
+                <w:rFonts w:ascii="Arial" w:hAnsi="Arial" w:cs="Arial"/>
+                <w:highlight w:val="cyan"/>
+              </w:rPr>
+              <w:t>4</w:t>
             </w:r>
           </w:p>
         </w:tc>
@@ -9371,7 +10015,21 @@
                 <w:rFonts w:ascii="Arial" w:hAnsi="Arial" w:cs="Arial"/>
                 <w:highlight w:val="red"/>
               </w:rPr>
-              <w:t>6.1 (0.5)</w:t>
+              <w:t>7</w:t>
+            </w:r>
+            <w:r>
+              <w:rPr>
+                <w:rFonts w:ascii="Arial" w:hAnsi="Arial" w:cs="Arial"/>
+                <w:highlight w:val="red"/>
+              </w:rPr>
+              <w:t>.</w:t>
+            </w:r>
+            <w:r>
+              <w:rPr>
+                <w:rFonts w:ascii="Arial" w:hAnsi="Arial" w:cs="Arial"/>
+                <w:highlight w:val="red"/>
+              </w:rPr>
+              <w:t>0</w:t>
             </w:r>
           </w:p>
         </w:tc>
@@ -9390,21 +10048,14 @@
                 <w:rFonts w:ascii="Arial" w:hAnsi="Arial" w:cs="Arial"/>
                 <w:highlight w:val="red"/>
               </w:rPr>
-              <w:t>68</w:t>
+              <w:t>6</w:t>
             </w:r>
             <w:r>
               <w:rPr>
                 <w:rFonts w:ascii="Arial" w:hAnsi="Arial" w:cs="Arial"/>
                 <w:highlight w:val="red"/>
               </w:rPr>
-              <w:t>.5</w:t>
-            </w:r>
-            <w:r>
-              <w:rPr>
-                <w:rFonts w:ascii="Arial" w:hAnsi="Arial" w:cs="Arial"/>
-                <w:highlight w:val="red"/>
-              </w:rPr>
-              <w:t xml:space="preserve"> (0.8)</w:t>
+              <w:t>8</w:t>
             </w:r>
           </w:p>
         </w:tc>
@@ -9422,13 +10073,19 @@
               <w:rPr>
                 <w:rFonts w:ascii="Arial" w:hAnsi="Arial" w:cs="Arial"/>
               </w:rPr>
-              <w:t>82.</w:t>
-            </w:r>
-            <w:r>
-              <w:rPr>
-                <w:rFonts w:ascii="Arial" w:hAnsi="Arial" w:cs="Arial"/>
-              </w:rPr>
-              <w:t>321/69.638</w:t>
+              <w:t>88.118</w:t>
+            </w:r>
+            <w:r>
+              <w:rPr>
+                <w:rFonts w:ascii="Arial" w:hAnsi="Arial" w:cs="Arial"/>
+              </w:rPr>
+              <w:t>/</w:t>
+            </w:r>
+            <w:r>
+              <w:rPr>
+                <w:rFonts w:ascii="Arial" w:hAnsi="Arial" w:cs="Arial"/>
+              </w:rPr>
+              <w:t>83.837</w:t>
             </w:r>
           </w:p>
         </w:tc>
@@ -9442,18 +10099,28 @@
                 <w:rFonts w:ascii="Arial" w:hAnsi="Arial" w:cs="Arial"/>
               </w:rPr>
             </w:pPr>
+            <w:r>
+              <w:rPr>
+                <w:rFonts w:ascii="Arial" w:hAnsi="Arial" w:cs="Arial"/>
+              </w:rPr>
+              <w:t>70</w:t>
+            </w:r>
+            <w:r>
+              <w:rPr>
+                <w:rFonts w:ascii="Arial" w:hAnsi="Arial" w:cs="Arial"/>
+              </w:rPr>
+              <w:t xml:space="preserve"> ± </w:t>
+            </w:r>
+            <w:r>
+              <w:rPr>
+                <w:rFonts w:ascii="Arial" w:hAnsi="Arial" w:cs="Arial"/>
+              </w:rPr>
+              <w:t>15</w:t>
+            </w:r>
           </w:p>
         </w:tc>
       </w:tr>
     </w:tbl>
-    <w:p>
-      <w:pPr>
-        <w:rPr>
-          <w:rFonts w:ascii="Arial" w:hAnsi="Arial" w:cs="Arial"/>
-        </w:rPr>
-      </w:pPr>
-    </w:p>
-    <w:p/>
     <w:p>
       <w:pPr>
         <w:rPr>

</xml_diff>

<commit_message>
Modify Reason: add the library Author: Aidan 20702503
</commit_message>
<xml_diff>
--- a/Data_Report.docx
+++ b/Data_Report.docx
@@ -8,13 +8,37 @@
       </w:r>
     </w:p>
     <w:p>
+      <w:bookmarkStart w:id="0" w:name="OLE_LINK11"/>
+      <w:bookmarkStart w:id="1" w:name="OLE_LINK12"/>
       <w:r>
         <w:t>Temperature: Cold (24 – 36.4) Normal (35 - 38) Hot (36.6 - 44)</w:t>
       </w:r>
     </w:p>
     <w:p>
       <w:r>
-        <w:t xml:space="preserve">Headache: Slightly (0 - 5) Mild (2 – 8) Severe </w:t>
+        <w:t xml:space="preserve">Headache: </w:t>
+      </w:r>
+      <w:r>
+        <w:t>Mild</w:t>
+      </w:r>
+      <w:r>
+        <w:t xml:space="preserve"> </w:t>
+      </w:r>
+      <w:bookmarkStart w:id="2" w:name="OLE_LINK1"/>
+      <w:bookmarkStart w:id="3" w:name="OLE_LINK2"/>
+      <w:r>
+        <w:t>(</w:t>
+      </w:r>
+      <w:bookmarkEnd w:id="2"/>
+      <w:bookmarkEnd w:id="3"/>
+      <w:r>
+        <w:t xml:space="preserve">0 - 5) </w:t>
+      </w:r>
+      <w:r>
+        <w:t>Moderate</w:t>
+      </w:r>
+      <w:r>
+        <w:t xml:space="preserve"> (2 – 8) Severe </w:t>
       </w:r>
       <w:r>
         <w:t>(5 -10)</w:t>
@@ -22,17 +46,11 @@
     </w:p>
     <w:p>
       <w:r>
-        <w:t>Age: Young (0 - 45</w:t>
-      </w:r>
-      <w:proofErr w:type="gramStart"/>
-      <w:r>
-        <w:t>)  Mid</w:t>
-      </w:r>
-      <w:proofErr w:type="gramEnd"/>
-      <w:r>
-        <w:t xml:space="preserve"> (40 - 65) Old (60 - 130)</w:t>
+        <w:t>Age: Young (0 - 45)  Mid (40 - 65) Old (60 - 130)</w:t>
       </w:r>
     </w:p>
+    <w:bookmarkEnd w:id="0"/>
+    <w:bookmarkEnd w:id="1"/>
     <w:p>
       <w:r>
         <w:t xml:space="preserve">Output: </w:t>
@@ -181,7 +199,7 @@
           </w:tcPr>
           <w:p>
             <w:r>
-              <w:t>Slightly</w:t>
+              <w:t>Mild</w:t>
             </w:r>
           </w:p>
         </w:tc>
@@ -191,7 +209,7 @@
           </w:tcPr>
           <w:p>
             <w:r>
-              <w:t>Young</w:t>
+              <w:t>Child</w:t>
             </w:r>
           </w:p>
         </w:tc>
@@ -236,7 +254,7 @@
           </w:tcPr>
           <w:p>
             <w:r>
-              <w:t>Slightly</w:t>
+              <w:t>Mild</w:t>
             </w:r>
           </w:p>
         </w:tc>
@@ -246,7 +264,7 @@
           </w:tcPr>
           <w:p>
             <w:r>
-              <w:t>Mid-Age</w:t>
+              <w:t>Adult</w:t>
             </w:r>
           </w:p>
         </w:tc>
@@ -291,7 +309,7 @@
           </w:tcPr>
           <w:p>
             <w:r>
-              <w:t>Slightly</w:t>
+              <w:t>Mild</w:t>
             </w:r>
           </w:p>
         </w:tc>
@@ -301,7 +319,7 @@
           </w:tcPr>
           <w:p>
             <w:r>
-              <w:t>Old</w:t>
+              <w:t>Elderly</w:t>
             </w:r>
           </w:p>
         </w:tc>
@@ -346,7 +364,7 @@
           </w:tcPr>
           <w:p>
             <w:r>
-              <w:t>Mild</w:t>
+              <w:t>Moderate</w:t>
             </w:r>
           </w:p>
         </w:tc>
@@ -356,7 +374,7 @@
           </w:tcPr>
           <w:p>
             <w:r>
-              <w:t>Young</w:t>
+              <w:t>Child</w:t>
             </w:r>
           </w:p>
         </w:tc>
@@ -366,7 +384,7 @@
           </w:tcPr>
           <w:p>
             <w:r>
-              <w:t>Medium</w:t>
+              <w:t>High</w:t>
             </w:r>
           </w:p>
         </w:tc>
@@ -1646,6 +1664,10 @@
     <w:p/>
     <w:p/>
     <w:p>
+      <w:bookmarkStart w:id="4" w:name="OLE_LINK3"/>
+      <w:bookmarkStart w:id="5" w:name="OLE_LINK4"/>
+      <w:bookmarkStart w:id="6" w:name="OLE_LINK5"/>
+      <w:bookmarkStart w:id="7" w:name="OLE_LINK6"/>
       <w:r>
         <w:lastRenderedPageBreak/>
         <w:t xml:space="preserve">Peak </w:t>
@@ -4885,6 +4907,3306 @@
                 <w:rFonts w:ascii="Arial" w:hAnsi="Arial" w:cs="Arial"/>
               </w:rPr>
               <w:t xml:space="preserve"> 5.5</w:t>
+            </w:r>
+          </w:p>
+        </w:tc>
+      </w:tr>
+      <w:bookmarkEnd w:id="4"/>
+      <w:bookmarkEnd w:id="5"/>
+    </w:tbl>
+    <w:p>
+      <w:pPr>
+        <w:rPr>
+          <w:rFonts w:ascii="Arial" w:hAnsi="Arial" w:cs="Arial"/>
+        </w:rPr>
+      </w:pPr>
+    </w:p>
+    <w:p>
+      <w:pPr>
+        <w:rPr>
+          <w:rFonts w:ascii="Arial" w:hAnsi="Arial" w:cs="Arial"/>
+        </w:rPr>
+      </w:pPr>
+    </w:p>
+    <w:bookmarkEnd w:id="6"/>
+    <w:bookmarkEnd w:id="7"/>
+    <w:p>
+      <w:pPr>
+        <w:rPr>
+          <w:rFonts w:ascii="Arial" w:hAnsi="Arial" w:cs="Arial"/>
+        </w:rPr>
+      </w:pPr>
+    </w:p>
+    <w:p>
+      <w:pPr>
+        <w:rPr>
+          <w:rFonts w:ascii="Arial" w:hAnsi="Arial" w:cs="Arial"/>
+        </w:rPr>
+      </w:pPr>
+      <w:r>
+        <w:rPr>
+          <w:rFonts w:ascii="Arial" w:hAnsi="Arial" w:cs="Arial"/>
+        </w:rPr>
+        <w:br w:type="page"/>
+      </w:r>
+    </w:p>
+    <w:p>
+      <w:r>
+        <w:lastRenderedPageBreak/>
+        <w:t xml:space="preserve">Peak Data Sample Case </w:t>
+      </w:r>
+      <w:r>
+        <w:t>2</w:t>
+      </w:r>
+    </w:p>
+    <w:p>
+      <w:bookmarkStart w:id="8" w:name="OLE_LINK7"/>
+      <w:bookmarkStart w:id="9" w:name="OLE_LINK8"/>
+      <w:r>
+        <w:t>Peak data:</w:t>
+      </w:r>
+    </w:p>
+    <w:p>
+      <w:bookmarkStart w:id="10" w:name="OLE_LINK9"/>
+      <w:bookmarkStart w:id="11" w:name="OLE_LINK10"/>
+      <w:r>
+        <w:t>Temperature: cold[24,35], normal[36.4,36.9], hot[38,44]</w:t>
+      </w:r>
+    </w:p>
+    <w:p>
+      <w:r>
+        <w:t>Headache: mild[0,2], moderate[5,5], severe[8,10]</w:t>
+      </w:r>
+    </w:p>
+    <w:p>
+      <w:r>
+        <w:t>Age: child[0,10], adult[19,60], elderly[70,130]</w:t>
+      </w:r>
+    </w:p>
+    <w:bookmarkEnd w:id="10"/>
+    <w:bookmarkEnd w:id="11"/>
+    <w:p>
+      <w:r>
+        <w:t>Temperature:(24, 35), Headache:(0, 2), Age:(0, 10), result: 50.00010223872591</w:t>
+      </w:r>
+    </w:p>
+    <w:p>
+      <w:r>
+        <w:t>Temperature:(24, 35), Headache:(0, 2), Age:(19, 60), result: 27.777880016503634</w:t>
+      </w:r>
+    </w:p>
+    <w:p>
+      <w:r>
+        <w:t>Temperature:(24, 35), Headache:(0, 2), Age:(70, 130), result: 50.000102238726114</w:t>
+      </w:r>
+    </w:p>
+    <w:p>
+      <w:r>
+        <w:t>Temperature:(24, 35), Headache:(4, 6), Age:(0, 10), result: 69.73049428683646</w:t>
+      </w:r>
+    </w:p>
+    <w:p>
+      <w:r>
+        <w:t>Temperature:(24, 35), Headache:(4, 6), Age:(19, 60), result: 66.1304949599408</w:t>
+      </w:r>
+    </w:p>
+    <w:p>
+      <w:r>
+        <w:t>Temperature:(24, 35), Headache:(4, 6), Age:(70, 130), result: 83.61734059564318</w:t>
+      </w:r>
+    </w:p>
+    <w:p>
+      <w:r>
+        <w:t>Temperature:(24, 35), Headache:(8, 10), Age:(0, 10), result: 91.41650924992591</w:t>
+      </w:r>
+    </w:p>
+    <w:p>
+      <w:r>
+        <w:t>Temperature:(24, 35), Headache:(8, 10), Age:(19, 60), result: 91.41650924992585</w:t>
+      </w:r>
+    </w:p>
+    <w:p>
+      <w:r>
+        <w:t>Temperature:(24, 35), Headache:(8, 10), Age:(70, 130), result: 91.41650924992635</w:t>
+      </w:r>
+    </w:p>
+    <w:p>
+      <w:r>
+        <w:t>Temperature:(36.4, 36.9), Headache:(0, 2), Age:(0, 10), result: 9.735425288589946</w:t>
+      </w:r>
+    </w:p>
+    <w:p>
+      <w:r>
+        <w:t>Temperature:(36.4, 36.9), Headache:(0, 2), Age:(19, 60), result: 9.735425288589914</w:t>
+      </w:r>
+    </w:p>
+    <w:p>
+      <w:r>
+        <w:t>Temperature:(36.4, 36.9), Headache:(0, 2), Age:(70, 130), result: 11.275162882233545</w:t>
+      </w:r>
+    </w:p>
+    <w:p>
+      <w:r>
+        <w:t>Temperature:(36.4, 36.9), Headache:(4, 6), Age:(0, 10), result: 46.87654370083828</w:t>
+      </w:r>
+    </w:p>
+    <w:p>
+      <w:r>
+        <w:t>Temperature:(36.4, 36.9), Headache:(4, 6), Age:(19, 60), result: 30.07013940189469</w:t>
+      </w:r>
+    </w:p>
+    <w:p>
+      <w:r>
+        <w:t>Temperature:(36.4, 36.9), Headache:(4, 6), Age:(70, 130), result: 48.28475243779416</w:t>
+      </w:r>
+    </w:p>
+    <w:p>
+      <w:r>
+        <w:t>Temperature:(36.4, 36.9), Headache:(8, 10), Age:(0, 10), result: 72.69957665217676</w:t>
+      </w:r>
+    </w:p>
+    <w:p>
+      <w:r>
+        <w:t>Temperature:(36.4, 36.9), Headache:(8, 10), Age:(19, 60), result: 72.22232446094786</w:t>
+      </w:r>
+    </w:p>
+    <w:p>
+      <w:r>
+        <w:t>Temperature:(36.4, 36.9), Headache:(8, 10), Age:(70, 130), result: 91.41650924992594</w:t>
+      </w:r>
+    </w:p>
+    <w:p>
+      <w:r>
+        <w:t>Temperature:(38, 44), Headache:(0, 2), Age:(0, 10), result: 27.777880016503723</w:t>
+      </w:r>
+    </w:p>
+    <w:p>
+      <w:r>
+        <w:t>Temperature:(38, 44), Headache:(0, 2), Age:(19, 60), result: 27.77788001650367</w:t>
+      </w:r>
+    </w:p>
+    <w:p>
+      <w:r>
+        <w:t>Temperature:(38, 44), Headache:(0, 2), Age:(70, 130), result: 50.00010223872595</w:t>
+      </w:r>
+    </w:p>
+    <w:p>
+      <w:r>
+        <w:t>Temperature:(38, 44), Headache:(4, 6), Age:(0, 10), result: 48.922941624214914</w:t>
+      </w:r>
+    </w:p>
+    <w:p>
+      <w:r>
+        <w:t>Temperature:(38, 44), Headache:(4, 6), Age:(19, 60), result: 48.26039054203431</w:t>
+      </w:r>
+    </w:p>
+    <w:p>
+      <w:r>
+        <w:lastRenderedPageBreak/>
+        <w:t>Temperature:(38, 44), Headache:(4, 6), Age:(70, 130), result: 69.73049428683635</w:t>
+      </w:r>
+    </w:p>
+    <w:p>
+      <w:r>
+        <w:t>Temperature:(38, 44), Headache:(8, 10), Age:(0, 10), result: 91.41650924992585</w:t>
+      </w:r>
+    </w:p>
+    <w:p>
+      <w:r>
+        <w:t>Temperature:(38, 44), Headache:(8, 10), Age:(19, 60), result: 72.22232446094806</w:t>
+      </w:r>
+    </w:p>
+    <w:p>
+      <w:r>
+        <w:t>Temperature:(38, 44), Headache:(8, 10), Age:(70, 130), result: 91.41650924992605</w:t>
+      </w:r>
+    </w:p>
+    <w:bookmarkEnd w:id="8"/>
+    <w:bookmarkEnd w:id="9"/>
+    <w:tbl>
+      <w:tblPr>
+        <w:tblStyle w:val="TableGrid"/>
+        <w:tblW w:w="0" w:type="auto"/>
+        <w:tblLook w:val="04A0" w:firstRow="1" w:lastRow="0" w:firstColumn="1" w:lastColumn="0" w:noHBand="0" w:noVBand="1"/>
+      </w:tblPr>
+      <w:tblGrid>
+        <w:gridCol w:w="1270"/>
+        <w:gridCol w:w="1564"/>
+        <w:gridCol w:w="1414"/>
+        <w:gridCol w:w="709"/>
+        <w:gridCol w:w="1984"/>
+        <w:gridCol w:w="2075"/>
+      </w:tblGrid>
+      <w:tr>
+        <w:tc>
+          <w:tcPr>
+            <w:tcW w:w="1270" w:type="dxa"/>
+          </w:tcPr>
+          <w:p>
+            <w:pPr>
+              <w:rPr>
+                <w:rFonts w:ascii="Arial" w:hAnsi="Arial" w:cs="Arial"/>
+              </w:rPr>
+            </w:pPr>
+          </w:p>
+        </w:tc>
+        <w:tc>
+          <w:tcPr>
+            <w:tcW w:w="1564" w:type="dxa"/>
+          </w:tcPr>
+          <w:p>
+            <w:pPr>
+              <w:rPr>
+                <w:rFonts w:ascii="Arial" w:hAnsi="Arial" w:cs="Arial"/>
+              </w:rPr>
+            </w:pPr>
+            <w:r>
+              <w:rPr>
+                <w:rFonts w:ascii="Arial" w:hAnsi="Arial" w:cs="Arial"/>
+              </w:rPr>
+              <w:t>Temperature</w:t>
+            </w:r>
+          </w:p>
+        </w:tc>
+        <w:tc>
+          <w:tcPr>
+            <w:tcW w:w="1414" w:type="dxa"/>
+          </w:tcPr>
+          <w:p>
+            <w:pPr>
+              <w:rPr>
+                <w:rFonts w:ascii="Arial" w:hAnsi="Arial" w:cs="Arial"/>
+              </w:rPr>
+            </w:pPr>
+            <w:r>
+              <w:rPr>
+                <w:rFonts w:ascii="Arial" w:hAnsi="Arial" w:cs="Arial"/>
+              </w:rPr>
+              <w:t>Headache</w:t>
+            </w:r>
+          </w:p>
+        </w:tc>
+        <w:tc>
+          <w:tcPr>
+            <w:tcW w:w="709" w:type="dxa"/>
+          </w:tcPr>
+          <w:p>
+            <w:pPr>
+              <w:rPr>
+                <w:rFonts w:ascii="Arial" w:hAnsi="Arial" w:cs="Arial"/>
+              </w:rPr>
+            </w:pPr>
+            <w:r>
+              <w:rPr>
+                <w:rFonts w:ascii="Arial" w:hAnsi="Arial" w:cs="Arial"/>
+              </w:rPr>
+              <w:t>Age</w:t>
+            </w:r>
+          </w:p>
+        </w:tc>
+        <w:tc>
+          <w:tcPr>
+            <w:tcW w:w="1984" w:type="dxa"/>
+          </w:tcPr>
+          <w:p>
+            <w:pPr>
+              <w:rPr>
+                <w:rFonts w:ascii="Arial" w:hAnsi="Arial" w:cs="Arial"/>
+              </w:rPr>
+            </w:pPr>
+            <w:r>
+              <w:rPr>
+                <w:rFonts w:ascii="Arial" w:hAnsi="Arial" w:cs="Arial"/>
+              </w:rPr>
+              <w:t>Urgency</w:t>
+            </w:r>
+          </w:p>
+        </w:tc>
+        <w:tc>
+          <w:tcPr>
+            <w:tcW w:w="2075" w:type="dxa"/>
+          </w:tcPr>
+          <w:p>
+            <w:pPr>
+              <w:rPr>
+                <w:rFonts w:ascii="Arial" w:hAnsi="Arial" w:cs="Arial"/>
+              </w:rPr>
+            </w:pPr>
+            <w:r>
+              <w:rPr>
+                <w:rFonts w:ascii="Arial" w:hAnsi="Arial" w:cs="Arial"/>
+              </w:rPr>
+              <w:t>Predict</w:t>
+            </w:r>
+          </w:p>
+        </w:tc>
+      </w:tr>
+      <w:tr>
+        <w:tc>
+          <w:tcPr>
+            <w:tcW w:w="1270" w:type="dxa"/>
+          </w:tcPr>
+          <w:p>
+            <w:pPr>
+              <w:rPr>
+                <w:rFonts w:ascii="Arial" w:hAnsi="Arial" w:cs="Arial"/>
+              </w:rPr>
+            </w:pPr>
+            <w:r>
+              <w:rPr>
+                <w:rFonts w:ascii="Arial" w:hAnsi="Arial" w:cs="Arial"/>
+              </w:rPr>
+              <w:t>Rule 1</w:t>
+            </w:r>
+          </w:p>
+        </w:tc>
+        <w:tc>
+          <w:tcPr>
+            <w:tcW w:w="1564" w:type="dxa"/>
+          </w:tcPr>
+          <w:p>
+            <w:pPr>
+              <w:rPr>
+                <w:rFonts w:ascii="Arial" w:hAnsi="Arial" w:cs="Arial"/>
+              </w:rPr>
+            </w:pPr>
+            <w:r>
+              <w:rPr>
+                <w:rFonts w:ascii="Arial" w:hAnsi="Arial" w:cs="Arial"/>
+              </w:rPr>
+              <w:t>36.5</w:t>
+            </w:r>
+          </w:p>
+        </w:tc>
+        <w:tc>
+          <w:tcPr>
+            <w:tcW w:w="1414" w:type="dxa"/>
+          </w:tcPr>
+          <w:p>
+            <w:pPr>
+              <w:rPr>
+                <w:rFonts w:ascii="Arial" w:hAnsi="Arial" w:cs="Arial"/>
+              </w:rPr>
+            </w:pPr>
+            <w:r>
+              <w:rPr>
+                <w:rFonts w:ascii="Arial" w:hAnsi="Arial" w:cs="Arial"/>
+              </w:rPr>
+              <w:t>1</w:t>
+            </w:r>
+          </w:p>
+        </w:tc>
+        <w:tc>
+          <w:tcPr>
+            <w:tcW w:w="709" w:type="dxa"/>
+          </w:tcPr>
+          <w:p>
+            <w:pPr>
+              <w:rPr>
+                <w:rFonts w:ascii="Arial" w:hAnsi="Arial" w:cs="Arial"/>
+              </w:rPr>
+            </w:pPr>
+            <w:r>
+              <w:rPr>
+                <w:rFonts w:ascii="Arial" w:hAnsi="Arial" w:cs="Arial"/>
+              </w:rPr>
+              <w:t>20</w:t>
+            </w:r>
+          </w:p>
+        </w:tc>
+        <w:tc>
+          <w:tcPr>
+            <w:tcW w:w="1984" w:type="dxa"/>
+          </w:tcPr>
+          <w:p>
+            <w:pPr>
+              <w:rPr>
+                <w:rFonts w:ascii="Arial" w:hAnsi="Arial" w:cs="Arial"/>
+              </w:rPr>
+            </w:pPr>
+            <w:r>
+              <w:rPr>
+                <w:rFonts w:ascii="Arial" w:hAnsi="Arial" w:cs="Arial"/>
+              </w:rPr>
+              <w:t>8.584/8.594</w:t>
+            </w:r>
+          </w:p>
+        </w:tc>
+        <w:tc>
+          <w:tcPr>
+            <w:tcW w:w="2075" w:type="dxa"/>
+          </w:tcPr>
+          <w:p>
+            <w:pPr>
+              <w:rPr>
+                <w:rFonts w:ascii="Arial" w:hAnsi="Arial" w:cs="Arial"/>
+              </w:rPr>
+            </w:pPr>
+            <w:r>
+              <w:rPr>
+                <w:rFonts w:ascii="Arial" w:hAnsi="Arial" w:cs="Arial"/>
+              </w:rPr>
+              <w:t>11 - 5.5</w:t>
+            </w:r>
+          </w:p>
+        </w:tc>
+      </w:tr>
+      <w:tr>
+        <w:tc>
+          <w:tcPr>
+            <w:tcW w:w="1270" w:type="dxa"/>
+          </w:tcPr>
+          <w:p>
+            <w:pPr>
+              <w:rPr>
+                <w:rFonts w:ascii="Arial" w:hAnsi="Arial" w:cs="Arial"/>
+              </w:rPr>
+            </w:pPr>
+            <w:r>
+              <w:rPr>
+                <w:rFonts w:ascii="Arial" w:hAnsi="Arial" w:cs="Arial"/>
+              </w:rPr>
+              <w:t>Rule 2</w:t>
+            </w:r>
+          </w:p>
+        </w:tc>
+        <w:tc>
+          <w:tcPr>
+            <w:tcW w:w="1564" w:type="dxa"/>
+          </w:tcPr>
+          <w:p>
+            <w:pPr>
+              <w:rPr>
+                <w:rFonts w:ascii="Arial" w:hAnsi="Arial" w:cs="Arial"/>
+              </w:rPr>
+            </w:pPr>
+            <w:r>
+              <w:rPr>
+                <w:rFonts w:ascii="Arial" w:hAnsi="Arial" w:cs="Arial"/>
+              </w:rPr>
+              <w:t>36.5</w:t>
+            </w:r>
+          </w:p>
+        </w:tc>
+        <w:tc>
+          <w:tcPr>
+            <w:tcW w:w="1414" w:type="dxa"/>
+          </w:tcPr>
+          <w:p>
+            <w:pPr>
+              <w:rPr>
+                <w:rFonts w:ascii="Arial" w:hAnsi="Arial" w:cs="Arial"/>
+              </w:rPr>
+            </w:pPr>
+            <w:r>
+              <w:rPr>
+                <w:rFonts w:ascii="Arial" w:hAnsi="Arial" w:cs="Arial"/>
+              </w:rPr>
+              <w:t>1</w:t>
+            </w:r>
+          </w:p>
+        </w:tc>
+        <w:tc>
+          <w:tcPr>
+            <w:tcW w:w="709" w:type="dxa"/>
+          </w:tcPr>
+          <w:p>
+            <w:pPr>
+              <w:rPr>
+                <w:rFonts w:ascii="Arial" w:hAnsi="Arial" w:cs="Arial"/>
+              </w:rPr>
+            </w:pPr>
+            <w:r>
+              <w:rPr>
+                <w:rFonts w:ascii="Arial" w:hAnsi="Arial" w:cs="Arial"/>
+              </w:rPr>
+              <w:t>50</w:t>
+            </w:r>
+          </w:p>
+        </w:tc>
+        <w:tc>
+          <w:tcPr>
+            <w:tcW w:w="1984" w:type="dxa"/>
+          </w:tcPr>
+          <w:p>
+            <w:pPr>
+              <w:rPr>
+                <w:rFonts w:ascii="Arial" w:hAnsi="Arial" w:cs="Arial"/>
+              </w:rPr>
+            </w:pPr>
+            <w:r>
+              <w:rPr>
+                <w:rFonts w:ascii="Arial" w:hAnsi="Arial" w:cs="Arial"/>
+              </w:rPr>
+              <w:t>8.584/8.527</w:t>
+            </w:r>
+          </w:p>
+        </w:tc>
+        <w:tc>
+          <w:tcPr>
+            <w:tcW w:w="2075" w:type="dxa"/>
+          </w:tcPr>
+          <w:p>
+            <w:pPr>
+              <w:rPr>
+                <w:rFonts w:ascii="Arial" w:hAnsi="Arial" w:cs="Arial"/>
+              </w:rPr>
+            </w:pPr>
+            <w:r>
+              <w:rPr>
+                <w:rFonts w:ascii="Arial" w:hAnsi="Arial" w:cs="Arial"/>
+              </w:rPr>
+              <w:t>11 - 5.5</w:t>
+            </w:r>
+          </w:p>
+        </w:tc>
+      </w:tr>
+      <w:tr>
+        <w:tc>
+          <w:tcPr>
+            <w:tcW w:w="1270" w:type="dxa"/>
+          </w:tcPr>
+          <w:p>
+            <w:pPr>
+              <w:rPr>
+                <w:rFonts w:ascii="Arial" w:hAnsi="Arial" w:cs="Arial"/>
+              </w:rPr>
+            </w:pPr>
+            <w:r>
+              <w:rPr>
+                <w:rFonts w:ascii="Arial" w:hAnsi="Arial" w:cs="Arial"/>
+              </w:rPr>
+              <w:t>Rule 3</w:t>
+            </w:r>
+          </w:p>
+        </w:tc>
+        <w:tc>
+          <w:tcPr>
+            <w:tcW w:w="1564" w:type="dxa"/>
+          </w:tcPr>
+          <w:p>
+            <w:pPr>
+              <w:rPr>
+                <w:rFonts w:ascii="Arial" w:hAnsi="Arial" w:cs="Arial"/>
+              </w:rPr>
+            </w:pPr>
+            <w:r>
+              <w:rPr>
+                <w:rFonts w:ascii="Arial" w:hAnsi="Arial" w:cs="Arial"/>
+              </w:rPr>
+              <w:t>36.5</w:t>
+            </w:r>
+          </w:p>
+        </w:tc>
+        <w:tc>
+          <w:tcPr>
+            <w:tcW w:w="1414" w:type="dxa"/>
+          </w:tcPr>
+          <w:p>
+            <w:pPr>
+              <w:rPr>
+                <w:rFonts w:ascii="Arial" w:hAnsi="Arial" w:cs="Arial"/>
+              </w:rPr>
+            </w:pPr>
+            <w:r>
+              <w:rPr>
+                <w:rFonts w:ascii="Arial" w:hAnsi="Arial" w:cs="Arial"/>
+              </w:rPr>
+              <w:t>1</w:t>
+            </w:r>
+          </w:p>
+        </w:tc>
+        <w:tc>
+          <w:tcPr>
+            <w:tcW w:w="709" w:type="dxa"/>
+          </w:tcPr>
+          <w:p>
+            <w:pPr>
+              <w:rPr>
+                <w:rFonts w:ascii="Arial" w:hAnsi="Arial" w:cs="Arial"/>
+              </w:rPr>
+            </w:pPr>
+            <w:r>
+              <w:rPr>
+                <w:rFonts w:ascii="Arial" w:hAnsi="Arial" w:cs="Arial"/>
+              </w:rPr>
+              <w:t>80</w:t>
+            </w:r>
+          </w:p>
+        </w:tc>
+        <w:tc>
+          <w:tcPr>
+            <w:tcW w:w="1984" w:type="dxa"/>
+          </w:tcPr>
+          <w:p>
+            <w:pPr>
+              <w:rPr>
+                <w:rFonts w:ascii="Arial" w:hAnsi="Arial" w:cs="Arial"/>
+              </w:rPr>
+            </w:pPr>
+            <w:r>
+              <w:rPr>
+                <w:rFonts w:ascii="Arial" w:hAnsi="Arial" w:cs="Arial"/>
+              </w:rPr>
+              <w:t>8.584/8.467</w:t>
+            </w:r>
+          </w:p>
+        </w:tc>
+        <w:tc>
+          <w:tcPr>
+            <w:tcW w:w="2075" w:type="dxa"/>
+          </w:tcPr>
+          <w:p>
+            <w:pPr>
+              <w:rPr>
+                <w:rFonts w:ascii="Arial" w:hAnsi="Arial" w:cs="Arial"/>
+              </w:rPr>
+            </w:pPr>
+            <w:r>
+              <w:rPr>
+                <w:rFonts w:ascii="Arial" w:hAnsi="Arial" w:cs="Arial"/>
+              </w:rPr>
+              <w:t>11 - 5.5</w:t>
+            </w:r>
+          </w:p>
+        </w:tc>
+      </w:tr>
+      <w:tr>
+        <w:tc>
+          <w:tcPr>
+            <w:tcW w:w="1270" w:type="dxa"/>
+          </w:tcPr>
+          <w:p>
+            <w:pPr>
+              <w:rPr>
+                <w:rFonts w:ascii="Arial" w:hAnsi="Arial" w:cs="Arial"/>
+              </w:rPr>
+            </w:pPr>
+            <w:r>
+              <w:rPr>
+                <w:rFonts w:ascii="Arial" w:hAnsi="Arial" w:cs="Arial"/>
+              </w:rPr>
+              <w:t>Rule 4</w:t>
+            </w:r>
+          </w:p>
+        </w:tc>
+        <w:tc>
+          <w:tcPr>
+            <w:tcW w:w="1564" w:type="dxa"/>
+          </w:tcPr>
+          <w:p>
+            <w:pPr>
+              <w:rPr>
+                <w:rFonts w:ascii="Arial" w:hAnsi="Arial" w:cs="Arial"/>
+              </w:rPr>
+            </w:pPr>
+            <w:r>
+              <w:rPr>
+                <w:rFonts w:ascii="Arial" w:hAnsi="Arial" w:cs="Arial"/>
+              </w:rPr>
+              <w:t>36.5</w:t>
+            </w:r>
+          </w:p>
+        </w:tc>
+        <w:tc>
+          <w:tcPr>
+            <w:tcW w:w="1414" w:type="dxa"/>
+          </w:tcPr>
+          <w:p>
+            <w:pPr>
+              <w:rPr>
+                <w:rFonts w:ascii="Arial" w:hAnsi="Arial" w:cs="Arial"/>
+              </w:rPr>
+            </w:pPr>
+            <w:r>
+              <w:rPr>
+                <w:rFonts w:ascii="Arial" w:hAnsi="Arial" w:cs="Arial"/>
+              </w:rPr>
+              <w:t>5</w:t>
+            </w:r>
+          </w:p>
+        </w:tc>
+        <w:tc>
+          <w:tcPr>
+            <w:tcW w:w="709" w:type="dxa"/>
+          </w:tcPr>
+          <w:p>
+            <w:pPr>
+              <w:rPr>
+                <w:rFonts w:ascii="Arial" w:hAnsi="Arial" w:cs="Arial"/>
+              </w:rPr>
+            </w:pPr>
+            <w:r>
+              <w:rPr>
+                <w:rFonts w:ascii="Arial" w:hAnsi="Arial" w:cs="Arial"/>
+              </w:rPr>
+              <w:t>20</w:t>
+            </w:r>
+          </w:p>
+        </w:tc>
+        <w:tc>
+          <w:tcPr>
+            <w:tcW w:w="1984" w:type="dxa"/>
+          </w:tcPr>
+          <w:p>
+            <w:pPr>
+              <w:rPr>
+                <w:rFonts w:ascii="Arial" w:hAnsi="Arial" w:cs="Arial"/>
+              </w:rPr>
+            </w:pPr>
+            <w:r>
+              <w:rPr>
+                <w:rFonts w:ascii="Arial" w:hAnsi="Arial" w:cs="Arial"/>
+              </w:rPr>
+              <w:t>27.778/27.778</w:t>
+            </w:r>
+          </w:p>
+        </w:tc>
+        <w:tc>
+          <w:tcPr>
+            <w:tcW w:w="2075" w:type="dxa"/>
+          </w:tcPr>
+          <w:p>
+            <w:pPr>
+              <w:rPr>
+                <w:rFonts w:ascii="Arial" w:hAnsi="Arial" w:cs="Arial"/>
+              </w:rPr>
+            </w:pPr>
+            <w:r>
+              <w:rPr>
+                <w:rFonts w:ascii="Arial" w:hAnsi="Arial" w:cs="Arial"/>
+              </w:rPr>
+              <w:t>27.5 ± 5.5</w:t>
+            </w:r>
+          </w:p>
+        </w:tc>
+      </w:tr>
+      <w:tr>
+        <w:tc>
+          <w:tcPr>
+            <w:tcW w:w="1270" w:type="dxa"/>
+          </w:tcPr>
+          <w:p>
+            <w:pPr>
+              <w:rPr>
+                <w:rFonts w:ascii="Arial" w:hAnsi="Arial" w:cs="Arial"/>
+              </w:rPr>
+            </w:pPr>
+            <w:r>
+              <w:rPr>
+                <w:rFonts w:ascii="Arial" w:hAnsi="Arial" w:cs="Arial"/>
+              </w:rPr>
+              <w:t>Rule 5</w:t>
+            </w:r>
+          </w:p>
+        </w:tc>
+        <w:tc>
+          <w:tcPr>
+            <w:tcW w:w="1564" w:type="dxa"/>
+          </w:tcPr>
+          <w:p>
+            <w:pPr>
+              <w:rPr>
+                <w:rFonts w:ascii="Arial" w:hAnsi="Arial" w:cs="Arial"/>
+              </w:rPr>
+            </w:pPr>
+            <w:r>
+              <w:rPr>
+                <w:rFonts w:ascii="Arial" w:hAnsi="Arial" w:cs="Arial"/>
+              </w:rPr>
+              <w:t>36.5</w:t>
+            </w:r>
+          </w:p>
+        </w:tc>
+        <w:tc>
+          <w:tcPr>
+            <w:tcW w:w="1414" w:type="dxa"/>
+          </w:tcPr>
+          <w:p>
+            <w:pPr>
+              <w:rPr>
+                <w:rFonts w:ascii="Arial" w:hAnsi="Arial" w:cs="Arial"/>
+              </w:rPr>
+            </w:pPr>
+            <w:r>
+              <w:rPr>
+                <w:rFonts w:ascii="Arial" w:hAnsi="Arial" w:cs="Arial"/>
+              </w:rPr>
+              <w:t>5</w:t>
+            </w:r>
+          </w:p>
+        </w:tc>
+        <w:tc>
+          <w:tcPr>
+            <w:tcW w:w="709" w:type="dxa"/>
+          </w:tcPr>
+          <w:p>
+            <w:pPr>
+              <w:rPr>
+                <w:rFonts w:ascii="Arial" w:hAnsi="Arial" w:cs="Arial"/>
+              </w:rPr>
+            </w:pPr>
+            <w:r>
+              <w:rPr>
+                <w:rFonts w:ascii="Arial" w:hAnsi="Arial" w:cs="Arial"/>
+              </w:rPr>
+              <w:t>50</w:t>
+            </w:r>
+          </w:p>
+        </w:tc>
+        <w:tc>
+          <w:tcPr>
+            <w:tcW w:w="1984" w:type="dxa"/>
+          </w:tcPr>
+          <w:p>
+            <w:pPr>
+              <w:rPr>
+                <w:rFonts w:ascii="Arial" w:hAnsi="Arial" w:cs="Arial"/>
+              </w:rPr>
+            </w:pPr>
+            <w:r>
+              <w:rPr>
+                <w:rFonts w:ascii="Arial" w:hAnsi="Arial" w:cs="Arial"/>
+              </w:rPr>
+              <w:t>27.778/27.778</w:t>
+            </w:r>
+          </w:p>
+        </w:tc>
+        <w:tc>
+          <w:tcPr>
+            <w:tcW w:w="2075" w:type="dxa"/>
+          </w:tcPr>
+          <w:p>
+            <w:pPr>
+              <w:rPr>
+                <w:rFonts w:ascii="Arial" w:hAnsi="Arial" w:cs="Arial"/>
+              </w:rPr>
+            </w:pPr>
+            <w:r>
+              <w:rPr>
+                <w:rFonts w:ascii="Arial" w:hAnsi="Arial" w:cs="Arial"/>
+              </w:rPr>
+              <w:t>27.5 ± 5.5</w:t>
+            </w:r>
+          </w:p>
+        </w:tc>
+      </w:tr>
+      <w:tr>
+        <w:tc>
+          <w:tcPr>
+            <w:tcW w:w="1270" w:type="dxa"/>
+          </w:tcPr>
+          <w:p>
+            <w:pPr>
+              <w:rPr>
+                <w:rFonts w:ascii="Arial" w:hAnsi="Arial" w:cs="Arial"/>
+              </w:rPr>
+            </w:pPr>
+            <w:r>
+              <w:rPr>
+                <w:rFonts w:ascii="Arial" w:hAnsi="Arial" w:cs="Arial"/>
+              </w:rPr>
+              <w:t>Rule 6</w:t>
+            </w:r>
+          </w:p>
+        </w:tc>
+        <w:tc>
+          <w:tcPr>
+            <w:tcW w:w="1564" w:type="dxa"/>
+          </w:tcPr>
+          <w:p>
+            <w:pPr>
+              <w:rPr>
+                <w:rFonts w:ascii="Arial" w:hAnsi="Arial" w:cs="Arial"/>
+              </w:rPr>
+            </w:pPr>
+            <w:r>
+              <w:rPr>
+                <w:rFonts w:ascii="Arial" w:hAnsi="Arial" w:cs="Arial"/>
+              </w:rPr>
+              <w:t>36.5</w:t>
+            </w:r>
+          </w:p>
+        </w:tc>
+        <w:tc>
+          <w:tcPr>
+            <w:tcW w:w="1414" w:type="dxa"/>
+          </w:tcPr>
+          <w:p>
+            <w:pPr>
+              <w:rPr>
+                <w:rFonts w:ascii="Arial" w:hAnsi="Arial" w:cs="Arial"/>
+              </w:rPr>
+            </w:pPr>
+            <w:r>
+              <w:rPr>
+                <w:rFonts w:ascii="Arial" w:hAnsi="Arial" w:cs="Arial"/>
+              </w:rPr>
+              <w:t>5</w:t>
+            </w:r>
+          </w:p>
+        </w:tc>
+        <w:tc>
+          <w:tcPr>
+            <w:tcW w:w="709" w:type="dxa"/>
+          </w:tcPr>
+          <w:p>
+            <w:pPr>
+              <w:rPr>
+                <w:rFonts w:ascii="Arial" w:hAnsi="Arial" w:cs="Arial"/>
+              </w:rPr>
+            </w:pPr>
+            <w:r>
+              <w:rPr>
+                <w:rFonts w:ascii="Arial" w:hAnsi="Arial" w:cs="Arial"/>
+              </w:rPr>
+              <w:t>80</w:t>
+            </w:r>
+          </w:p>
+        </w:tc>
+        <w:tc>
+          <w:tcPr>
+            <w:tcW w:w="1984" w:type="dxa"/>
+          </w:tcPr>
+          <w:p>
+            <w:pPr>
+              <w:rPr>
+                <w:rFonts w:ascii="Arial" w:hAnsi="Arial" w:cs="Arial"/>
+              </w:rPr>
+            </w:pPr>
+            <w:r>
+              <w:rPr>
+                <w:rFonts w:ascii="Arial" w:hAnsi="Arial" w:cs="Arial"/>
+              </w:rPr>
+              <w:t>50.000/50.000</w:t>
+            </w:r>
+          </w:p>
+        </w:tc>
+        <w:tc>
+          <w:tcPr>
+            <w:tcW w:w="2075" w:type="dxa"/>
+          </w:tcPr>
+          <w:p>
+            <w:pPr>
+              <w:rPr>
+                <w:rFonts w:ascii="Arial" w:hAnsi="Arial" w:cs="Arial"/>
+              </w:rPr>
+            </w:pPr>
+            <w:r>
+              <w:rPr>
+                <w:rFonts w:ascii="Arial" w:hAnsi="Arial" w:cs="Arial"/>
+              </w:rPr>
+              <w:t>49.5 ± 5.5</w:t>
+            </w:r>
+          </w:p>
+        </w:tc>
+      </w:tr>
+      <w:tr>
+        <w:tc>
+          <w:tcPr>
+            <w:tcW w:w="1270" w:type="dxa"/>
+          </w:tcPr>
+          <w:p>
+            <w:pPr>
+              <w:rPr>
+                <w:rFonts w:ascii="Arial" w:hAnsi="Arial" w:cs="Arial"/>
+              </w:rPr>
+            </w:pPr>
+            <w:r>
+              <w:rPr>
+                <w:rFonts w:ascii="Arial" w:hAnsi="Arial" w:cs="Arial"/>
+              </w:rPr>
+              <w:t>Rule 7</w:t>
+            </w:r>
+          </w:p>
+        </w:tc>
+        <w:tc>
+          <w:tcPr>
+            <w:tcW w:w="1564" w:type="dxa"/>
+          </w:tcPr>
+          <w:p>
+            <w:pPr>
+              <w:rPr>
+                <w:rFonts w:ascii="Arial" w:hAnsi="Arial" w:cs="Arial"/>
+              </w:rPr>
+            </w:pPr>
+            <w:r>
+              <w:rPr>
+                <w:rFonts w:ascii="Arial" w:hAnsi="Arial" w:cs="Arial"/>
+              </w:rPr>
+              <w:t>36.5</w:t>
+            </w:r>
+          </w:p>
+        </w:tc>
+        <w:tc>
+          <w:tcPr>
+            <w:tcW w:w="1414" w:type="dxa"/>
+          </w:tcPr>
+          <w:p>
+            <w:pPr>
+              <w:rPr>
+                <w:rFonts w:ascii="Arial" w:hAnsi="Arial" w:cs="Arial"/>
+              </w:rPr>
+            </w:pPr>
+            <w:r>
+              <w:rPr>
+                <w:rFonts w:ascii="Arial" w:hAnsi="Arial" w:cs="Arial"/>
+              </w:rPr>
+              <w:t>9</w:t>
+            </w:r>
+          </w:p>
+        </w:tc>
+        <w:tc>
+          <w:tcPr>
+            <w:tcW w:w="709" w:type="dxa"/>
+          </w:tcPr>
+          <w:p>
+            <w:pPr>
+              <w:rPr>
+                <w:rFonts w:ascii="Arial" w:hAnsi="Arial" w:cs="Arial"/>
+              </w:rPr>
+            </w:pPr>
+            <w:r>
+              <w:rPr>
+                <w:rFonts w:ascii="Arial" w:hAnsi="Arial" w:cs="Arial"/>
+              </w:rPr>
+              <w:t>20</w:t>
+            </w:r>
+          </w:p>
+        </w:tc>
+        <w:tc>
+          <w:tcPr>
+            <w:tcW w:w="1984" w:type="dxa"/>
+          </w:tcPr>
+          <w:p>
+            <w:pPr>
+              <w:rPr>
+                <w:rFonts w:ascii="Arial" w:hAnsi="Arial" w:cs="Arial"/>
+              </w:rPr>
+            </w:pPr>
+            <w:r>
+              <w:rPr>
+                <w:rFonts w:ascii="Arial" w:hAnsi="Arial" w:cs="Arial"/>
+              </w:rPr>
+              <w:t>50.000/49.997</w:t>
+            </w:r>
+          </w:p>
+        </w:tc>
+        <w:tc>
+          <w:tcPr>
+            <w:tcW w:w="2075" w:type="dxa"/>
+          </w:tcPr>
+          <w:p>
+            <w:pPr>
+              <w:rPr>
+                <w:rFonts w:ascii="Arial" w:hAnsi="Arial" w:cs="Arial"/>
+              </w:rPr>
+            </w:pPr>
+            <w:r>
+              <w:rPr>
+                <w:rFonts w:ascii="Arial" w:hAnsi="Arial" w:cs="Arial"/>
+              </w:rPr>
+              <w:t>49.5 ± 5.5</w:t>
+            </w:r>
+          </w:p>
+        </w:tc>
+      </w:tr>
+      <w:tr>
+        <w:tc>
+          <w:tcPr>
+            <w:tcW w:w="1270" w:type="dxa"/>
+          </w:tcPr>
+          <w:p>
+            <w:pPr>
+              <w:rPr>
+                <w:rFonts w:ascii="Arial" w:hAnsi="Arial" w:cs="Arial"/>
+              </w:rPr>
+            </w:pPr>
+            <w:r>
+              <w:rPr>
+                <w:rFonts w:ascii="Arial" w:hAnsi="Arial" w:cs="Arial"/>
+              </w:rPr>
+              <w:t>Rule 8</w:t>
+            </w:r>
+          </w:p>
+        </w:tc>
+        <w:tc>
+          <w:tcPr>
+            <w:tcW w:w="1564" w:type="dxa"/>
+          </w:tcPr>
+          <w:p>
+            <w:pPr>
+              <w:rPr>
+                <w:rFonts w:ascii="Arial" w:hAnsi="Arial" w:cs="Arial"/>
+              </w:rPr>
+            </w:pPr>
+            <w:r>
+              <w:rPr>
+                <w:rFonts w:ascii="Arial" w:hAnsi="Arial" w:cs="Arial"/>
+              </w:rPr>
+              <w:t>36.5</w:t>
+            </w:r>
+          </w:p>
+        </w:tc>
+        <w:tc>
+          <w:tcPr>
+            <w:tcW w:w="1414" w:type="dxa"/>
+          </w:tcPr>
+          <w:p>
+            <w:pPr>
+              <w:rPr>
+                <w:rFonts w:ascii="Arial" w:hAnsi="Arial" w:cs="Arial"/>
+              </w:rPr>
+            </w:pPr>
+            <w:r>
+              <w:rPr>
+                <w:rFonts w:ascii="Arial" w:hAnsi="Arial" w:cs="Arial"/>
+              </w:rPr>
+              <w:t>9</w:t>
+            </w:r>
+          </w:p>
+        </w:tc>
+        <w:tc>
+          <w:tcPr>
+            <w:tcW w:w="709" w:type="dxa"/>
+          </w:tcPr>
+          <w:p>
+            <w:pPr>
+              <w:rPr>
+                <w:rFonts w:ascii="Arial" w:hAnsi="Arial" w:cs="Arial"/>
+              </w:rPr>
+            </w:pPr>
+            <w:r>
+              <w:rPr>
+                <w:rFonts w:ascii="Arial" w:hAnsi="Arial" w:cs="Arial"/>
+              </w:rPr>
+              <w:t>50</w:t>
+            </w:r>
+          </w:p>
+        </w:tc>
+        <w:tc>
+          <w:tcPr>
+            <w:tcW w:w="1984" w:type="dxa"/>
+          </w:tcPr>
+          <w:p>
+            <w:pPr>
+              <w:rPr>
+                <w:rFonts w:ascii="Arial" w:hAnsi="Arial" w:cs="Arial"/>
+              </w:rPr>
+            </w:pPr>
+            <w:r>
+              <w:rPr>
+                <w:rFonts w:ascii="Arial" w:hAnsi="Arial" w:cs="Arial"/>
+              </w:rPr>
+              <w:t>50.000/49.997</w:t>
+            </w:r>
+          </w:p>
+        </w:tc>
+        <w:tc>
+          <w:tcPr>
+            <w:tcW w:w="2075" w:type="dxa"/>
+          </w:tcPr>
+          <w:p>
+            <w:pPr>
+              <w:rPr>
+                <w:rFonts w:ascii="Arial" w:hAnsi="Arial" w:cs="Arial"/>
+              </w:rPr>
+            </w:pPr>
+            <w:r>
+              <w:rPr>
+                <w:rFonts w:ascii="Arial" w:hAnsi="Arial" w:cs="Arial"/>
+              </w:rPr>
+              <w:t>49.5 ± 5.5</w:t>
+            </w:r>
+          </w:p>
+        </w:tc>
+      </w:tr>
+      <w:tr>
+        <w:tc>
+          <w:tcPr>
+            <w:tcW w:w="1270" w:type="dxa"/>
+          </w:tcPr>
+          <w:p>
+            <w:pPr>
+              <w:rPr>
+                <w:rFonts w:ascii="Arial" w:hAnsi="Arial" w:cs="Arial"/>
+              </w:rPr>
+            </w:pPr>
+            <w:r>
+              <w:rPr>
+                <w:rFonts w:ascii="Arial" w:hAnsi="Arial" w:cs="Arial"/>
+              </w:rPr>
+              <w:t>Rule 9</w:t>
+            </w:r>
+          </w:p>
+        </w:tc>
+        <w:tc>
+          <w:tcPr>
+            <w:tcW w:w="1564" w:type="dxa"/>
+          </w:tcPr>
+          <w:p>
+            <w:pPr>
+              <w:rPr>
+                <w:rFonts w:ascii="Arial" w:hAnsi="Arial" w:cs="Arial"/>
+              </w:rPr>
+            </w:pPr>
+            <w:r>
+              <w:rPr>
+                <w:rFonts w:ascii="Arial" w:hAnsi="Arial" w:cs="Arial"/>
+              </w:rPr>
+              <w:t>36.5</w:t>
+            </w:r>
+          </w:p>
+        </w:tc>
+        <w:tc>
+          <w:tcPr>
+            <w:tcW w:w="1414" w:type="dxa"/>
+          </w:tcPr>
+          <w:p>
+            <w:pPr>
+              <w:rPr>
+                <w:rFonts w:ascii="Arial" w:hAnsi="Arial" w:cs="Arial"/>
+              </w:rPr>
+            </w:pPr>
+            <w:r>
+              <w:rPr>
+                <w:rFonts w:ascii="Arial" w:hAnsi="Arial" w:cs="Arial"/>
+              </w:rPr>
+              <w:t>9</w:t>
+            </w:r>
+          </w:p>
+        </w:tc>
+        <w:tc>
+          <w:tcPr>
+            <w:tcW w:w="709" w:type="dxa"/>
+          </w:tcPr>
+          <w:p>
+            <w:pPr>
+              <w:rPr>
+                <w:rFonts w:ascii="Arial" w:hAnsi="Arial" w:cs="Arial"/>
+              </w:rPr>
+            </w:pPr>
+            <w:r>
+              <w:rPr>
+                <w:rFonts w:ascii="Arial" w:hAnsi="Arial" w:cs="Arial"/>
+              </w:rPr>
+              <w:t>80</w:t>
+            </w:r>
+          </w:p>
+        </w:tc>
+        <w:tc>
+          <w:tcPr>
+            <w:tcW w:w="1984" w:type="dxa"/>
+          </w:tcPr>
+          <w:p>
+            <w:pPr>
+              <w:rPr>
+                <w:rFonts w:ascii="Arial" w:hAnsi="Arial" w:cs="Arial"/>
+              </w:rPr>
+            </w:pPr>
+            <w:r>
+              <w:rPr>
+                <w:rFonts w:ascii="Arial" w:hAnsi="Arial" w:cs="Arial"/>
+              </w:rPr>
+              <w:t>91.416/91.533</w:t>
+            </w:r>
+          </w:p>
+        </w:tc>
+        <w:tc>
+          <w:tcPr>
+            <w:tcW w:w="2075" w:type="dxa"/>
+          </w:tcPr>
+          <w:p>
+            <w:pPr>
+              <w:rPr>
+                <w:rFonts w:ascii="Arial" w:hAnsi="Arial" w:cs="Arial"/>
+              </w:rPr>
+            </w:pPr>
+            <w:r>
+              <w:rPr>
+                <w:rFonts w:ascii="Arial" w:hAnsi="Arial" w:cs="Arial"/>
+              </w:rPr>
+              <w:t>88 + 5.5</w:t>
+            </w:r>
+          </w:p>
+        </w:tc>
+      </w:tr>
+      <w:tr>
+        <w:tc>
+          <w:tcPr>
+            <w:tcW w:w="1270" w:type="dxa"/>
+          </w:tcPr>
+          <w:p>
+            <w:pPr>
+              <w:rPr>
+                <w:rFonts w:ascii="Arial" w:hAnsi="Arial" w:cs="Arial"/>
+              </w:rPr>
+            </w:pPr>
+            <w:r>
+              <w:rPr>
+                <w:rFonts w:ascii="Arial" w:hAnsi="Arial" w:cs="Arial"/>
+              </w:rPr>
+              <w:t>Rule 10</w:t>
+            </w:r>
+          </w:p>
+        </w:tc>
+        <w:tc>
+          <w:tcPr>
+            <w:tcW w:w="1564" w:type="dxa"/>
+          </w:tcPr>
+          <w:p>
+            <w:pPr>
+              <w:rPr>
+                <w:rFonts w:ascii="Arial" w:hAnsi="Arial" w:cs="Arial"/>
+              </w:rPr>
+            </w:pPr>
+            <w:r>
+              <w:rPr>
+                <w:rFonts w:ascii="Arial" w:hAnsi="Arial" w:cs="Arial"/>
+              </w:rPr>
+              <w:t>39</w:t>
+            </w:r>
+          </w:p>
+        </w:tc>
+        <w:tc>
+          <w:tcPr>
+            <w:tcW w:w="1414" w:type="dxa"/>
+          </w:tcPr>
+          <w:p>
+            <w:pPr>
+              <w:rPr>
+                <w:rFonts w:ascii="Arial" w:hAnsi="Arial" w:cs="Arial"/>
+              </w:rPr>
+            </w:pPr>
+            <w:r>
+              <w:rPr>
+                <w:rFonts w:ascii="Arial" w:hAnsi="Arial" w:cs="Arial"/>
+              </w:rPr>
+              <w:t>1</w:t>
+            </w:r>
+          </w:p>
+        </w:tc>
+        <w:tc>
+          <w:tcPr>
+            <w:tcW w:w="709" w:type="dxa"/>
+          </w:tcPr>
+          <w:p>
+            <w:pPr>
+              <w:rPr>
+                <w:rFonts w:ascii="Arial" w:hAnsi="Arial" w:cs="Arial"/>
+              </w:rPr>
+            </w:pPr>
+            <w:r>
+              <w:rPr>
+                <w:rFonts w:ascii="Arial" w:hAnsi="Arial" w:cs="Arial"/>
+              </w:rPr>
+              <w:t>20</w:t>
+            </w:r>
+          </w:p>
+        </w:tc>
+        <w:tc>
+          <w:tcPr>
+            <w:tcW w:w="1984" w:type="dxa"/>
+          </w:tcPr>
+          <w:p>
+            <w:pPr>
+              <w:rPr>
+                <w:rFonts w:ascii="Arial" w:hAnsi="Arial" w:cs="Arial"/>
+              </w:rPr>
+            </w:pPr>
+            <w:r>
+              <w:rPr>
+                <w:rFonts w:ascii="Arial" w:hAnsi="Arial" w:cs="Arial"/>
+              </w:rPr>
+              <w:t>27.778/27.781</w:t>
+            </w:r>
+          </w:p>
+        </w:tc>
+        <w:tc>
+          <w:tcPr>
+            <w:tcW w:w="2075" w:type="dxa"/>
+          </w:tcPr>
+          <w:p>
+            <w:pPr>
+              <w:rPr>
+                <w:rFonts w:ascii="Arial" w:hAnsi="Arial" w:cs="Arial"/>
+              </w:rPr>
+            </w:pPr>
+            <w:r>
+              <w:rPr>
+                <w:rFonts w:ascii="Arial" w:hAnsi="Arial" w:cs="Arial"/>
+              </w:rPr>
+              <w:t>27.5 ± 5.5</w:t>
+            </w:r>
+          </w:p>
+        </w:tc>
+      </w:tr>
+      <w:tr>
+        <w:tc>
+          <w:tcPr>
+            <w:tcW w:w="1270" w:type="dxa"/>
+          </w:tcPr>
+          <w:p>
+            <w:pPr>
+              <w:rPr>
+                <w:rFonts w:ascii="Arial" w:hAnsi="Arial" w:cs="Arial"/>
+              </w:rPr>
+            </w:pPr>
+            <w:r>
+              <w:rPr>
+                <w:rFonts w:ascii="Arial" w:hAnsi="Arial" w:cs="Arial"/>
+              </w:rPr>
+              <w:t>Rule 11</w:t>
+            </w:r>
+          </w:p>
+        </w:tc>
+        <w:tc>
+          <w:tcPr>
+            <w:tcW w:w="1564" w:type="dxa"/>
+          </w:tcPr>
+          <w:p>
+            <w:pPr>
+              <w:rPr>
+                <w:rFonts w:ascii="Arial" w:hAnsi="Arial" w:cs="Arial"/>
+              </w:rPr>
+            </w:pPr>
+            <w:r>
+              <w:rPr>
+                <w:rFonts w:ascii="Arial" w:hAnsi="Arial" w:cs="Arial"/>
+              </w:rPr>
+              <w:t>39</w:t>
+            </w:r>
+          </w:p>
+        </w:tc>
+        <w:tc>
+          <w:tcPr>
+            <w:tcW w:w="1414" w:type="dxa"/>
+          </w:tcPr>
+          <w:p>
+            <w:pPr>
+              <w:rPr>
+                <w:rFonts w:ascii="Arial" w:hAnsi="Arial" w:cs="Arial"/>
+              </w:rPr>
+            </w:pPr>
+            <w:r>
+              <w:rPr>
+                <w:rFonts w:ascii="Arial" w:hAnsi="Arial" w:cs="Arial"/>
+              </w:rPr>
+              <w:t>1</w:t>
+            </w:r>
+          </w:p>
+        </w:tc>
+        <w:tc>
+          <w:tcPr>
+            <w:tcW w:w="709" w:type="dxa"/>
+          </w:tcPr>
+          <w:p>
+            <w:pPr>
+              <w:rPr>
+                <w:rFonts w:ascii="Arial" w:hAnsi="Arial" w:cs="Arial"/>
+              </w:rPr>
+            </w:pPr>
+            <w:r>
+              <w:rPr>
+                <w:rFonts w:ascii="Arial" w:hAnsi="Arial" w:cs="Arial"/>
+              </w:rPr>
+              <w:t>50</w:t>
+            </w:r>
+          </w:p>
+        </w:tc>
+        <w:tc>
+          <w:tcPr>
+            <w:tcW w:w="1984" w:type="dxa"/>
+          </w:tcPr>
+          <w:p>
+            <w:pPr>
+              <w:rPr>
+                <w:rFonts w:ascii="Arial" w:hAnsi="Arial" w:cs="Arial"/>
+              </w:rPr>
+            </w:pPr>
+            <w:r>
+              <w:rPr>
+                <w:rFonts w:ascii="Arial" w:hAnsi="Arial" w:cs="Arial"/>
+              </w:rPr>
+              <w:t>27.778/27.781</w:t>
+            </w:r>
+          </w:p>
+        </w:tc>
+        <w:tc>
+          <w:tcPr>
+            <w:tcW w:w="2075" w:type="dxa"/>
+          </w:tcPr>
+          <w:p>
+            <w:pPr>
+              <w:rPr>
+                <w:rFonts w:ascii="Arial" w:hAnsi="Arial" w:cs="Arial"/>
+              </w:rPr>
+            </w:pPr>
+            <w:r>
+              <w:rPr>
+                <w:rFonts w:ascii="Arial" w:hAnsi="Arial" w:cs="Arial"/>
+              </w:rPr>
+              <w:t>27.5 ± 5.5</w:t>
+            </w:r>
+          </w:p>
+        </w:tc>
+      </w:tr>
+      <w:tr>
+        <w:tc>
+          <w:tcPr>
+            <w:tcW w:w="1270" w:type="dxa"/>
+          </w:tcPr>
+          <w:p>
+            <w:pPr>
+              <w:rPr>
+                <w:rFonts w:ascii="Arial" w:hAnsi="Arial" w:cs="Arial"/>
+              </w:rPr>
+            </w:pPr>
+            <w:r>
+              <w:rPr>
+                <w:rFonts w:ascii="Arial" w:hAnsi="Arial" w:cs="Arial"/>
+              </w:rPr>
+              <w:t>Rule 12</w:t>
+            </w:r>
+          </w:p>
+        </w:tc>
+        <w:tc>
+          <w:tcPr>
+            <w:tcW w:w="1564" w:type="dxa"/>
+          </w:tcPr>
+          <w:p>
+            <w:pPr>
+              <w:rPr>
+                <w:rFonts w:ascii="Arial" w:hAnsi="Arial" w:cs="Arial"/>
+              </w:rPr>
+            </w:pPr>
+            <w:r>
+              <w:rPr>
+                <w:rFonts w:ascii="Arial" w:hAnsi="Arial" w:cs="Arial"/>
+              </w:rPr>
+              <w:t>39</w:t>
+            </w:r>
+          </w:p>
+        </w:tc>
+        <w:tc>
+          <w:tcPr>
+            <w:tcW w:w="1414" w:type="dxa"/>
+          </w:tcPr>
+          <w:p>
+            <w:pPr>
+              <w:rPr>
+                <w:rFonts w:ascii="Arial" w:hAnsi="Arial" w:cs="Arial"/>
+              </w:rPr>
+            </w:pPr>
+            <w:r>
+              <w:rPr>
+                <w:rFonts w:ascii="Arial" w:hAnsi="Arial" w:cs="Arial"/>
+              </w:rPr>
+              <w:t>1</w:t>
+            </w:r>
+          </w:p>
+        </w:tc>
+        <w:tc>
+          <w:tcPr>
+            <w:tcW w:w="709" w:type="dxa"/>
+          </w:tcPr>
+          <w:p>
+            <w:pPr>
+              <w:rPr>
+                <w:rFonts w:ascii="Arial" w:hAnsi="Arial" w:cs="Arial"/>
+              </w:rPr>
+            </w:pPr>
+            <w:r>
+              <w:rPr>
+                <w:rFonts w:ascii="Arial" w:hAnsi="Arial" w:cs="Arial"/>
+              </w:rPr>
+              <w:t>80</w:t>
+            </w:r>
+          </w:p>
+        </w:tc>
+        <w:tc>
+          <w:tcPr>
+            <w:tcW w:w="1984" w:type="dxa"/>
+          </w:tcPr>
+          <w:p>
+            <w:pPr>
+              <w:rPr>
+                <w:rFonts w:ascii="Arial" w:hAnsi="Arial" w:cs="Arial"/>
+              </w:rPr>
+            </w:pPr>
+            <w:r>
+              <w:rPr>
+                <w:rFonts w:ascii="Arial" w:hAnsi="Arial" w:cs="Arial"/>
+              </w:rPr>
+              <w:t>50.001/50.002</w:t>
+            </w:r>
+          </w:p>
+        </w:tc>
+        <w:tc>
+          <w:tcPr>
+            <w:tcW w:w="2075" w:type="dxa"/>
+          </w:tcPr>
+          <w:p>
+            <w:pPr>
+              <w:rPr>
+                <w:rFonts w:ascii="Arial" w:hAnsi="Arial" w:cs="Arial"/>
+              </w:rPr>
+            </w:pPr>
+            <w:r>
+              <w:rPr>
+                <w:rFonts w:ascii="Arial" w:hAnsi="Arial" w:cs="Arial"/>
+              </w:rPr>
+              <w:t>49.5 ± 5.5</w:t>
+            </w:r>
+          </w:p>
+        </w:tc>
+      </w:tr>
+      <w:tr>
+        <w:tc>
+          <w:tcPr>
+            <w:tcW w:w="1270" w:type="dxa"/>
+          </w:tcPr>
+          <w:p>
+            <w:pPr>
+              <w:rPr>
+                <w:rFonts w:ascii="Arial" w:hAnsi="Arial" w:cs="Arial"/>
+              </w:rPr>
+            </w:pPr>
+            <w:r>
+              <w:rPr>
+                <w:rFonts w:ascii="Arial" w:hAnsi="Arial" w:cs="Arial"/>
+              </w:rPr>
+              <w:t>Rule 13</w:t>
+            </w:r>
+          </w:p>
+        </w:tc>
+        <w:tc>
+          <w:tcPr>
+            <w:tcW w:w="1564" w:type="dxa"/>
+          </w:tcPr>
+          <w:p>
+            <w:pPr>
+              <w:rPr>
+                <w:rFonts w:ascii="Arial" w:hAnsi="Arial" w:cs="Arial"/>
+              </w:rPr>
+            </w:pPr>
+            <w:r>
+              <w:rPr>
+                <w:rFonts w:ascii="Arial" w:hAnsi="Arial" w:cs="Arial"/>
+              </w:rPr>
+              <w:t>39</w:t>
+            </w:r>
+          </w:p>
+        </w:tc>
+        <w:tc>
+          <w:tcPr>
+            <w:tcW w:w="1414" w:type="dxa"/>
+          </w:tcPr>
+          <w:p>
+            <w:pPr>
+              <w:rPr>
+                <w:rFonts w:ascii="Arial" w:hAnsi="Arial" w:cs="Arial"/>
+              </w:rPr>
+            </w:pPr>
+            <w:r>
+              <w:rPr>
+                <w:rFonts w:ascii="Arial" w:hAnsi="Arial" w:cs="Arial"/>
+              </w:rPr>
+              <w:t>5</w:t>
+            </w:r>
+          </w:p>
+        </w:tc>
+        <w:tc>
+          <w:tcPr>
+            <w:tcW w:w="709" w:type="dxa"/>
+          </w:tcPr>
+          <w:p>
+            <w:pPr>
+              <w:rPr>
+                <w:rFonts w:ascii="Arial" w:hAnsi="Arial" w:cs="Arial"/>
+              </w:rPr>
+            </w:pPr>
+            <w:r>
+              <w:rPr>
+                <w:rFonts w:ascii="Arial" w:hAnsi="Arial" w:cs="Arial"/>
+              </w:rPr>
+              <w:t>20</w:t>
+            </w:r>
+          </w:p>
+        </w:tc>
+        <w:tc>
+          <w:tcPr>
+            <w:tcW w:w="1984" w:type="dxa"/>
+          </w:tcPr>
+          <w:p>
+            <w:pPr>
+              <w:rPr>
+                <w:rFonts w:ascii="Arial" w:hAnsi="Arial" w:cs="Arial"/>
+              </w:rPr>
+            </w:pPr>
+            <w:r>
+              <w:rPr>
+                <w:rFonts w:ascii="Arial" w:hAnsi="Arial" w:cs="Arial"/>
+              </w:rPr>
+              <w:t>50.000/50.000</w:t>
+            </w:r>
+          </w:p>
+        </w:tc>
+        <w:tc>
+          <w:tcPr>
+            <w:tcW w:w="2075" w:type="dxa"/>
+          </w:tcPr>
+          <w:p>
+            <w:pPr>
+              <w:rPr>
+                <w:rFonts w:ascii="Arial" w:hAnsi="Arial" w:cs="Arial"/>
+              </w:rPr>
+            </w:pPr>
+            <w:r>
+              <w:rPr>
+                <w:rFonts w:ascii="Arial" w:hAnsi="Arial" w:cs="Arial"/>
+              </w:rPr>
+              <w:t>49.5 ± 5.5</w:t>
+            </w:r>
+          </w:p>
+        </w:tc>
+      </w:tr>
+      <w:tr>
+        <w:tc>
+          <w:tcPr>
+            <w:tcW w:w="1270" w:type="dxa"/>
+          </w:tcPr>
+          <w:p>
+            <w:pPr>
+              <w:rPr>
+                <w:rFonts w:ascii="Arial" w:hAnsi="Arial" w:cs="Arial"/>
+              </w:rPr>
+            </w:pPr>
+            <w:r>
+              <w:rPr>
+                <w:rFonts w:ascii="Arial" w:hAnsi="Arial" w:cs="Arial"/>
+              </w:rPr>
+              <w:t>Rule 14</w:t>
+            </w:r>
+          </w:p>
+        </w:tc>
+        <w:tc>
+          <w:tcPr>
+            <w:tcW w:w="1564" w:type="dxa"/>
+          </w:tcPr>
+          <w:p>
+            <w:pPr>
+              <w:rPr>
+                <w:rFonts w:ascii="Arial" w:hAnsi="Arial" w:cs="Arial"/>
+              </w:rPr>
+            </w:pPr>
+            <w:r>
+              <w:rPr>
+                <w:rFonts w:ascii="Arial" w:hAnsi="Arial" w:cs="Arial"/>
+              </w:rPr>
+              <w:t>39</w:t>
+            </w:r>
+          </w:p>
+        </w:tc>
+        <w:tc>
+          <w:tcPr>
+            <w:tcW w:w="1414" w:type="dxa"/>
+          </w:tcPr>
+          <w:p>
+            <w:pPr>
+              <w:rPr>
+                <w:rFonts w:ascii="Arial" w:hAnsi="Arial" w:cs="Arial"/>
+              </w:rPr>
+            </w:pPr>
+            <w:r>
+              <w:rPr>
+                <w:rFonts w:ascii="Arial" w:hAnsi="Arial" w:cs="Arial"/>
+              </w:rPr>
+              <w:t>5</w:t>
+            </w:r>
+          </w:p>
+        </w:tc>
+        <w:tc>
+          <w:tcPr>
+            <w:tcW w:w="709" w:type="dxa"/>
+          </w:tcPr>
+          <w:p>
+            <w:pPr>
+              <w:rPr>
+                <w:rFonts w:ascii="Arial" w:hAnsi="Arial" w:cs="Arial"/>
+              </w:rPr>
+            </w:pPr>
+            <w:r>
+              <w:rPr>
+                <w:rFonts w:ascii="Arial" w:hAnsi="Arial" w:cs="Arial"/>
+              </w:rPr>
+              <w:t>50</w:t>
+            </w:r>
+          </w:p>
+        </w:tc>
+        <w:tc>
+          <w:tcPr>
+            <w:tcW w:w="1984" w:type="dxa"/>
+          </w:tcPr>
+          <w:p>
+            <w:pPr>
+              <w:rPr>
+                <w:rFonts w:ascii="Arial" w:hAnsi="Arial" w:cs="Arial"/>
+              </w:rPr>
+            </w:pPr>
+            <w:r>
+              <w:rPr>
+                <w:rFonts w:ascii="Arial" w:hAnsi="Arial" w:cs="Arial"/>
+              </w:rPr>
+              <w:t>50.000/50.000</w:t>
+            </w:r>
+          </w:p>
+        </w:tc>
+        <w:tc>
+          <w:tcPr>
+            <w:tcW w:w="2075" w:type="dxa"/>
+          </w:tcPr>
+          <w:p>
+            <w:pPr>
+              <w:rPr>
+                <w:rFonts w:ascii="Arial" w:hAnsi="Arial" w:cs="Arial"/>
+              </w:rPr>
+            </w:pPr>
+            <w:r>
+              <w:rPr>
+                <w:rFonts w:ascii="Arial" w:hAnsi="Arial" w:cs="Arial"/>
+              </w:rPr>
+              <w:t>49.5 ± 5.5</w:t>
+            </w:r>
+          </w:p>
+        </w:tc>
+      </w:tr>
+      <w:tr>
+        <w:tc>
+          <w:tcPr>
+            <w:tcW w:w="1270" w:type="dxa"/>
+          </w:tcPr>
+          <w:p>
+            <w:pPr>
+              <w:rPr>
+                <w:rFonts w:ascii="Arial" w:hAnsi="Arial" w:cs="Arial"/>
+              </w:rPr>
+            </w:pPr>
+            <w:r>
+              <w:rPr>
+                <w:rFonts w:ascii="Arial" w:hAnsi="Arial" w:cs="Arial"/>
+              </w:rPr>
+              <w:t>Rule 15</w:t>
+            </w:r>
+          </w:p>
+        </w:tc>
+        <w:tc>
+          <w:tcPr>
+            <w:tcW w:w="1564" w:type="dxa"/>
+          </w:tcPr>
+          <w:p>
+            <w:pPr>
+              <w:rPr>
+                <w:rFonts w:ascii="Arial" w:hAnsi="Arial" w:cs="Arial"/>
+              </w:rPr>
+            </w:pPr>
+            <w:r>
+              <w:rPr>
+                <w:rFonts w:ascii="Arial" w:hAnsi="Arial" w:cs="Arial"/>
+              </w:rPr>
+              <w:t>39</w:t>
+            </w:r>
+          </w:p>
+        </w:tc>
+        <w:tc>
+          <w:tcPr>
+            <w:tcW w:w="1414" w:type="dxa"/>
+          </w:tcPr>
+          <w:p>
+            <w:pPr>
+              <w:rPr>
+                <w:rFonts w:ascii="Arial" w:hAnsi="Arial" w:cs="Arial"/>
+              </w:rPr>
+            </w:pPr>
+            <w:r>
+              <w:rPr>
+                <w:rFonts w:ascii="Arial" w:hAnsi="Arial" w:cs="Arial"/>
+              </w:rPr>
+              <w:t>5</w:t>
+            </w:r>
+          </w:p>
+        </w:tc>
+        <w:tc>
+          <w:tcPr>
+            <w:tcW w:w="709" w:type="dxa"/>
+          </w:tcPr>
+          <w:p>
+            <w:pPr>
+              <w:rPr>
+                <w:rFonts w:ascii="Arial" w:hAnsi="Arial" w:cs="Arial"/>
+              </w:rPr>
+            </w:pPr>
+            <w:r>
+              <w:rPr>
+                <w:rFonts w:ascii="Arial" w:hAnsi="Arial" w:cs="Arial"/>
+              </w:rPr>
+              <w:t>80</w:t>
+            </w:r>
+          </w:p>
+        </w:tc>
+        <w:tc>
+          <w:tcPr>
+            <w:tcW w:w="1984" w:type="dxa"/>
+          </w:tcPr>
+          <w:p>
+            <w:pPr>
+              <w:rPr>
+                <w:rFonts w:ascii="Arial" w:hAnsi="Arial" w:cs="Arial"/>
+              </w:rPr>
+            </w:pPr>
+            <w:r>
+              <w:rPr>
+                <w:rFonts w:ascii="Arial" w:hAnsi="Arial" w:cs="Arial"/>
+              </w:rPr>
+              <w:t>72.222/72.222</w:t>
+            </w:r>
+          </w:p>
+        </w:tc>
+        <w:tc>
+          <w:tcPr>
+            <w:tcW w:w="2075" w:type="dxa"/>
+          </w:tcPr>
+          <w:p>
+            <w:pPr>
+              <w:rPr>
+                <w:rFonts w:ascii="Arial" w:hAnsi="Arial" w:cs="Arial"/>
+              </w:rPr>
+            </w:pPr>
+            <w:r>
+              <w:rPr>
+                <w:rFonts w:ascii="Arial" w:hAnsi="Arial" w:cs="Arial"/>
+              </w:rPr>
+              <w:t>71.5 ± 5.5</w:t>
+            </w:r>
+          </w:p>
+        </w:tc>
+      </w:tr>
+      <w:tr>
+        <w:tc>
+          <w:tcPr>
+            <w:tcW w:w="1270" w:type="dxa"/>
+          </w:tcPr>
+          <w:p>
+            <w:pPr>
+              <w:rPr>
+                <w:rFonts w:ascii="Arial" w:hAnsi="Arial" w:cs="Arial"/>
+              </w:rPr>
+            </w:pPr>
+            <w:r>
+              <w:rPr>
+                <w:rFonts w:ascii="Arial" w:hAnsi="Arial" w:cs="Arial"/>
+              </w:rPr>
+              <w:t>Rule 16</w:t>
+            </w:r>
+          </w:p>
+        </w:tc>
+        <w:tc>
+          <w:tcPr>
+            <w:tcW w:w="1564" w:type="dxa"/>
+          </w:tcPr>
+          <w:p>
+            <w:pPr>
+              <w:rPr>
+                <w:rFonts w:ascii="Arial" w:hAnsi="Arial" w:cs="Arial"/>
+              </w:rPr>
+            </w:pPr>
+            <w:r>
+              <w:rPr>
+                <w:rFonts w:ascii="Arial" w:hAnsi="Arial" w:cs="Arial"/>
+              </w:rPr>
+              <w:t>39</w:t>
+            </w:r>
+          </w:p>
+        </w:tc>
+        <w:tc>
+          <w:tcPr>
+            <w:tcW w:w="1414" w:type="dxa"/>
+          </w:tcPr>
+          <w:p>
+            <w:pPr>
+              <w:rPr>
+                <w:rFonts w:ascii="Arial" w:hAnsi="Arial" w:cs="Arial"/>
+              </w:rPr>
+            </w:pPr>
+            <w:r>
+              <w:rPr>
+                <w:rFonts w:ascii="Arial" w:hAnsi="Arial" w:cs="Arial"/>
+              </w:rPr>
+              <w:t>9</w:t>
+            </w:r>
+          </w:p>
+        </w:tc>
+        <w:tc>
+          <w:tcPr>
+            <w:tcW w:w="709" w:type="dxa"/>
+          </w:tcPr>
+          <w:p>
+            <w:pPr>
+              <w:rPr>
+                <w:rFonts w:ascii="Arial" w:hAnsi="Arial" w:cs="Arial"/>
+              </w:rPr>
+            </w:pPr>
+            <w:r>
+              <w:rPr>
+                <w:rFonts w:ascii="Arial" w:hAnsi="Arial" w:cs="Arial"/>
+              </w:rPr>
+              <w:t>20</w:t>
+            </w:r>
+          </w:p>
+        </w:tc>
+        <w:tc>
+          <w:tcPr>
+            <w:tcW w:w="1984" w:type="dxa"/>
+          </w:tcPr>
+          <w:p>
+            <w:pPr>
+              <w:rPr>
+                <w:rFonts w:ascii="Arial" w:hAnsi="Arial" w:cs="Arial"/>
+              </w:rPr>
+            </w:pPr>
+            <w:r>
+              <w:rPr>
+                <w:rFonts w:ascii="Arial" w:hAnsi="Arial" w:cs="Arial"/>
+              </w:rPr>
+              <w:t>72.222/72.219</w:t>
+            </w:r>
+          </w:p>
+        </w:tc>
+        <w:tc>
+          <w:tcPr>
+            <w:tcW w:w="2075" w:type="dxa"/>
+          </w:tcPr>
+          <w:p>
+            <w:pPr>
+              <w:rPr>
+                <w:rFonts w:ascii="Arial" w:hAnsi="Arial" w:cs="Arial"/>
+              </w:rPr>
+            </w:pPr>
+            <w:r>
+              <w:rPr>
+                <w:rFonts w:ascii="Arial" w:hAnsi="Arial" w:cs="Arial"/>
+              </w:rPr>
+              <w:t>71.5 ± 5.5</w:t>
+            </w:r>
+          </w:p>
+        </w:tc>
+      </w:tr>
+      <w:tr>
+        <w:tc>
+          <w:tcPr>
+            <w:tcW w:w="1270" w:type="dxa"/>
+          </w:tcPr>
+          <w:p>
+            <w:pPr>
+              <w:rPr>
+                <w:rFonts w:ascii="Arial" w:hAnsi="Arial" w:cs="Arial"/>
+              </w:rPr>
+            </w:pPr>
+            <w:r>
+              <w:rPr>
+                <w:rFonts w:ascii="Arial" w:hAnsi="Arial" w:cs="Arial"/>
+              </w:rPr>
+              <w:t>Rule 17</w:t>
+            </w:r>
+          </w:p>
+        </w:tc>
+        <w:tc>
+          <w:tcPr>
+            <w:tcW w:w="1564" w:type="dxa"/>
+          </w:tcPr>
+          <w:p>
+            <w:pPr>
+              <w:rPr>
+                <w:rFonts w:ascii="Arial" w:hAnsi="Arial" w:cs="Arial"/>
+              </w:rPr>
+            </w:pPr>
+            <w:r>
+              <w:rPr>
+                <w:rFonts w:ascii="Arial" w:hAnsi="Arial" w:cs="Arial"/>
+              </w:rPr>
+              <w:t>39</w:t>
+            </w:r>
+          </w:p>
+        </w:tc>
+        <w:tc>
+          <w:tcPr>
+            <w:tcW w:w="1414" w:type="dxa"/>
+          </w:tcPr>
+          <w:p>
+            <w:pPr>
+              <w:rPr>
+                <w:rFonts w:ascii="Arial" w:hAnsi="Arial" w:cs="Arial"/>
+              </w:rPr>
+            </w:pPr>
+            <w:r>
+              <w:rPr>
+                <w:rFonts w:ascii="Arial" w:hAnsi="Arial" w:cs="Arial"/>
+              </w:rPr>
+              <w:t>9</w:t>
+            </w:r>
+          </w:p>
+        </w:tc>
+        <w:tc>
+          <w:tcPr>
+            <w:tcW w:w="709" w:type="dxa"/>
+          </w:tcPr>
+          <w:p>
+            <w:pPr>
+              <w:rPr>
+                <w:rFonts w:ascii="Arial" w:hAnsi="Arial" w:cs="Arial"/>
+              </w:rPr>
+            </w:pPr>
+            <w:r>
+              <w:rPr>
+                <w:rFonts w:ascii="Arial" w:hAnsi="Arial" w:cs="Arial"/>
+              </w:rPr>
+              <w:t>50</w:t>
+            </w:r>
+          </w:p>
+        </w:tc>
+        <w:tc>
+          <w:tcPr>
+            <w:tcW w:w="1984" w:type="dxa"/>
+          </w:tcPr>
+          <w:p>
+            <w:pPr>
+              <w:rPr>
+                <w:rFonts w:ascii="Arial" w:hAnsi="Arial" w:cs="Arial"/>
+              </w:rPr>
+            </w:pPr>
+            <w:r>
+              <w:rPr>
+                <w:rFonts w:ascii="Arial" w:hAnsi="Arial" w:cs="Arial"/>
+              </w:rPr>
+              <w:t>91.416/91.533</w:t>
+            </w:r>
+          </w:p>
+        </w:tc>
+        <w:tc>
+          <w:tcPr>
+            <w:tcW w:w="2075" w:type="dxa"/>
+          </w:tcPr>
+          <w:p>
+            <w:pPr>
+              <w:rPr>
+                <w:rFonts w:ascii="Arial" w:hAnsi="Arial" w:cs="Arial"/>
+              </w:rPr>
+            </w:pPr>
+            <w:r>
+              <w:rPr>
+                <w:rFonts w:ascii="Arial" w:hAnsi="Arial" w:cs="Arial"/>
+              </w:rPr>
+              <w:t>88 + 5.5</w:t>
+            </w:r>
+          </w:p>
+        </w:tc>
+      </w:tr>
+      <w:tr>
+        <w:tc>
+          <w:tcPr>
+            <w:tcW w:w="1270" w:type="dxa"/>
+          </w:tcPr>
+          <w:p>
+            <w:pPr>
+              <w:rPr>
+                <w:rFonts w:ascii="Arial" w:hAnsi="Arial" w:cs="Arial"/>
+              </w:rPr>
+            </w:pPr>
+            <w:r>
+              <w:rPr>
+                <w:rFonts w:ascii="Arial" w:hAnsi="Arial" w:cs="Arial"/>
+              </w:rPr>
+              <w:t>Rule 18</w:t>
+            </w:r>
+          </w:p>
+        </w:tc>
+        <w:tc>
+          <w:tcPr>
+            <w:tcW w:w="1564" w:type="dxa"/>
+          </w:tcPr>
+          <w:p>
+            <w:pPr>
+              <w:rPr>
+                <w:rFonts w:ascii="Arial" w:hAnsi="Arial" w:cs="Arial"/>
+              </w:rPr>
+            </w:pPr>
+            <w:r>
+              <w:rPr>
+                <w:rFonts w:ascii="Arial" w:hAnsi="Arial" w:cs="Arial"/>
+              </w:rPr>
+              <w:t>39</w:t>
+            </w:r>
+          </w:p>
+        </w:tc>
+        <w:tc>
+          <w:tcPr>
+            <w:tcW w:w="1414" w:type="dxa"/>
+          </w:tcPr>
+          <w:p>
+            <w:pPr>
+              <w:rPr>
+                <w:rFonts w:ascii="Arial" w:hAnsi="Arial" w:cs="Arial"/>
+              </w:rPr>
+            </w:pPr>
+            <w:r>
+              <w:rPr>
+                <w:rFonts w:ascii="Arial" w:hAnsi="Arial" w:cs="Arial"/>
+              </w:rPr>
+              <w:t>9</w:t>
+            </w:r>
+          </w:p>
+        </w:tc>
+        <w:tc>
+          <w:tcPr>
+            <w:tcW w:w="709" w:type="dxa"/>
+          </w:tcPr>
+          <w:p>
+            <w:pPr>
+              <w:rPr>
+                <w:rFonts w:ascii="Arial" w:hAnsi="Arial" w:cs="Arial"/>
+              </w:rPr>
+            </w:pPr>
+            <w:r>
+              <w:rPr>
+                <w:rFonts w:ascii="Arial" w:hAnsi="Arial" w:cs="Arial"/>
+              </w:rPr>
+              <w:t>80</w:t>
+            </w:r>
+          </w:p>
+        </w:tc>
+        <w:tc>
+          <w:tcPr>
+            <w:tcW w:w="1984" w:type="dxa"/>
+          </w:tcPr>
+          <w:p>
+            <w:pPr>
+              <w:rPr>
+                <w:rFonts w:ascii="Arial" w:hAnsi="Arial" w:cs="Arial"/>
+              </w:rPr>
+            </w:pPr>
+            <w:r>
+              <w:rPr>
+                <w:rFonts w:ascii="Arial" w:hAnsi="Arial" w:cs="Arial"/>
+              </w:rPr>
+              <w:t>91.416/91.473</w:t>
+            </w:r>
+          </w:p>
+        </w:tc>
+        <w:tc>
+          <w:tcPr>
+            <w:tcW w:w="2075" w:type="dxa"/>
+          </w:tcPr>
+          <w:p>
+            <w:pPr>
+              <w:rPr>
+                <w:rFonts w:ascii="Arial" w:hAnsi="Arial" w:cs="Arial"/>
+              </w:rPr>
+            </w:pPr>
+            <w:r>
+              <w:rPr>
+                <w:rFonts w:ascii="Arial" w:hAnsi="Arial" w:cs="Arial"/>
+              </w:rPr>
+              <w:t>88 + 5.5</w:t>
+            </w:r>
+          </w:p>
+        </w:tc>
+      </w:tr>
+      <w:tr>
+        <w:tc>
+          <w:tcPr>
+            <w:tcW w:w="1270" w:type="dxa"/>
+          </w:tcPr>
+          <w:p>
+            <w:pPr>
+              <w:rPr>
+                <w:rFonts w:ascii="Arial" w:hAnsi="Arial" w:cs="Arial"/>
+              </w:rPr>
+            </w:pPr>
+            <w:r>
+              <w:rPr>
+                <w:rFonts w:ascii="Arial" w:hAnsi="Arial" w:cs="Arial"/>
+              </w:rPr>
+              <w:t>Rule 19</w:t>
+            </w:r>
+          </w:p>
+        </w:tc>
+        <w:tc>
+          <w:tcPr>
+            <w:tcW w:w="1564" w:type="dxa"/>
+          </w:tcPr>
+          <w:p>
+            <w:pPr>
+              <w:rPr>
+                <w:rFonts w:ascii="Arial" w:hAnsi="Arial" w:cs="Arial"/>
+              </w:rPr>
+            </w:pPr>
+            <w:r>
+              <w:rPr>
+                <w:rFonts w:ascii="Arial" w:hAnsi="Arial" w:cs="Arial"/>
+              </w:rPr>
+              <w:t>34</w:t>
+            </w:r>
+          </w:p>
+        </w:tc>
+        <w:tc>
+          <w:tcPr>
+            <w:tcW w:w="1414" w:type="dxa"/>
+          </w:tcPr>
+          <w:p>
+            <w:pPr>
+              <w:rPr>
+                <w:rFonts w:ascii="Arial" w:hAnsi="Arial" w:cs="Arial"/>
+              </w:rPr>
+            </w:pPr>
+            <w:r>
+              <w:rPr>
+                <w:rFonts w:ascii="Arial" w:hAnsi="Arial" w:cs="Arial"/>
+              </w:rPr>
+              <w:t>1</w:t>
+            </w:r>
+          </w:p>
+        </w:tc>
+        <w:tc>
+          <w:tcPr>
+            <w:tcW w:w="709" w:type="dxa"/>
+          </w:tcPr>
+          <w:p>
+            <w:pPr>
+              <w:rPr>
+                <w:rFonts w:ascii="Arial" w:hAnsi="Arial" w:cs="Arial"/>
+              </w:rPr>
+            </w:pPr>
+            <w:r>
+              <w:rPr>
+                <w:rFonts w:ascii="Arial" w:hAnsi="Arial" w:cs="Arial"/>
+              </w:rPr>
+              <w:t>20</w:t>
+            </w:r>
+          </w:p>
+        </w:tc>
+        <w:tc>
+          <w:tcPr>
+            <w:tcW w:w="1984" w:type="dxa"/>
+          </w:tcPr>
+          <w:p>
+            <w:pPr>
+              <w:rPr>
+                <w:rFonts w:ascii="Arial" w:hAnsi="Arial" w:cs="Arial"/>
+              </w:rPr>
+            </w:pPr>
+            <w:r>
+              <w:rPr>
+                <w:rFonts w:ascii="Arial" w:hAnsi="Arial" w:cs="Arial"/>
+              </w:rPr>
+              <w:t>50.001/50.003</w:t>
+            </w:r>
+          </w:p>
+        </w:tc>
+        <w:tc>
+          <w:tcPr>
+            <w:tcW w:w="2075" w:type="dxa"/>
+          </w:tcPr>
+          <w:p>
+            <w:pPr>
+              <w:rPr>
+                <w:rFonts w:ascii="Arial" w:hAnsi="Arial" w:cs="Arial"/>
+              </w:rPr>
+            </w:pPr>
+            <w:r>
+              <w:rPr>
+                <w:rFonts w:ascii="Arial" w:hAnsi="Arial" w:cs="Arial"/>
+              </w:rPr>
+              <w:t>49.5 ± 5.5</w:t>
+            </w:r>
+          </w:p>
+        </w:tc>
+      </w:tr>
+      <w:tr>
+        <w:tc>
+          <w:tcPr>
+            <w:tcW w:w="1270" w:type="dxa"/>
+          </w:tcPr>
+          <w:p>
+            <w:pPr>
+              <w:rPr>
+                <w:rFonts w:ascii="Arial" w:hAnsi="Arial" w:cs="Arial"/>
+              </w:rPr>
+            </w:pPr>
+            <w:r>
+              <w:rPr>
+                <w:rFonts w:ascii="Arial" w:hAnsi="Arial" w:cs="Arial"/>
+              </w:rPr>
+              <w:t>Rule 20</w:t>
+            </w:r>
+          </w:p>
+        </w:tc>
+        <w:tc>
+          <w:tcPr>
+            <w:tcW w:w="1564" w:type="dxa"/>
+          </w:tcPr>
+          <w:p>
+            <w:pPr>
+              <w:rPr>
+                <w:rFonts w:ascii="Arial" w:hAnsi="Arial" w:cs="Arial"/>
+              </w:rPr>
+            </w:pPr>
+            <w:r>
+              <w:rPr>
+                <w:rFonts w:ascii="Arial" w:hAnsi="Arial" w:cs="Arial"/>
+              </w:rPr>
+              <w:t>34</w:t>
+            </w:r>
+          </w:p>
+        </w:tc>
+        <w:tc>
+          <w:tcPr>
+            <w:tcW w:w="1414" w:type="dxa"/>
+          </w:tcPr>
+          <w:p>
+            <w:pPr>
+              <w:rPr>
+                <w:rFonts w:ascii="Arial" w:hAnsi="Arial" w:cs="Arial"/>
+              </w:rPr>
+            </w:pPr>
+            <w:r>
+              <w:rPr>
+                <w:rFonts w:ascii="Arial" w:hAnsi="Arial" w:cs="Arial"/>
+              </w:rPr>
+              <w:t>1</w:t>
+            </w:r>
+          </w:p>
+        </w:tc>
+        <w:tc>
+          <w:tcPr>
+            <w:tcW w:w="709" w:type="dxa"/>
+          </w:tcPr>
+          <w:p>
+            <w:pPr>
+              <w:rPr>
+                <w:rFonts w:ascii="Arial" w:hAnsi="Arial" w:cs="Arial"/>
+              </w:rPr>
+            </w:pPr>
+            <w:r>
+              <w:rPr>
+                <w:rFonts w:ascii="Arial" w:hAnsi="Arial" w:cs="Arial"/>
+              </w:rPr>
+              <w:t>50</w:t>
+            </w:r>
+          </w:p>
+        </w:tc>
+        <w:tc>
+          <w:tcPr>
+            <w:tcW w:w="1984" w:type="dxa"/>
+          </w:tcPr>
+          <w:p>
+            <w:pPr>
+              <w:rPr>
+                <w:rFonts w:ascii="Arial" w:hAnsi="Arial" w:cs="Arial"/>
+              </w:rPr>
+            </w:pPr>
+            <w:r>
+              <w:rPr>
+                <w:rFonts w:ascii="Arial" w:hAnsi="Arial" w:cs="Arial"/>
+              </w:rPr>
+              <w:t>50.001/50.003</w:t>
+            </w:r>
+          </w:p>
+        </w:tc>
+        <w:tc>
+          <w:tcPr>
+            <w:tcW w:w="2075" w:type="dxa"/>
+          </w:tcPr>
+          <w:p>
+            <w:pPr>
+              <w:rPr>
+                <w:rFonts w:ascii="Arial" w:hAnsi="Arial" w:cs="Arial"/>
+              </w:rPr>
+            </w:pPr>
+            <w:r>
+              <w:rPr>
+                <w:rFonts w:ascii="Arial" w:hAnsi="Arial" w:cs="Arial"/>
+              </w:rPr>
+              <w:t>49.5 ± 5.5</w:t>
+            </w:r>
+          </w:p>
+        </w:tc>
+      </w:tr>
+      <w:tr>
+        <w:tc>
+          <w:tcPr>
+            <w:tcW w:w="1270" w:type="dxa"/>
+          </w:tcPr>
+          <w:p>
+            <w:pPr>
+              <w:rPr>
+                <w:rFonts w:ascii="Arial" w:hAnsi="Arial" w:cs="Arial"/>
+              </w:rPr>
+            </w:pPr>
+            <w:r>
+              <w:rPr>
+                <w:rFonts w:ascii="Arial" w:hAnsi="Arial" w:cs="Arial"/>
+              </w:rPr>
+              <w:t>Rule 21</w:t>
+            </w:r>
+          </w:p>
+        </w:tc>
+        <w:tc>
+          <w:tcPr>
+            <w:tcW w:w="1564" w:type="dxa"/>
+          </w:tcPr>
+          <w:p>
+            <w:pPr>
+              <w:rPr>
+                <w:rFonts w:ascii="Arial" w:hAnsi="Arial" w:cs="Arial"/>
+              </w:rPr>
+            </w:pPr>
+            <w:r>
+              <w:rPr>
+                <w:rFonts w:ascii="Arial" w:hAnsi="Arial" w:cs="Arial"/>
+              </w:rPr>
+              <w:t>34</w:t>
+            </w:r>
+          </w:p>
+        </w:tc>
+        <w:tc>
+          <w:tcPr>
+            <w:tcW w:w="1414" w:type="dxa"/>
+          </w:tcPr>
+          <w:p>
+            <w:pPr>
+              <w:rPr>
+                <w:rFonts w:ascii="Arial" w:hAnsi="Arial" w:cs="Arial"/>
+              </w:rPr>
+            </w:pPr>
+            <w:r>
+              <w:rPr>
+                <w:rFonts w:ascii="Arial" w:hAnsi="Arial" w:cs="Arial"/>
+              </w:rPr>
+              <w:t>1</w:t>
+            </w:r>
+          </w:p>
+        </w:tc>
+        <w:tc>
+          <w:tcPr>
+            <w:tcW w:w="709" w:type="dxa"/>
+          </w:tcPr>
+          <w:p>
+            <w:pPr>
+              <w:rPr>
+                <w:rFonts w:ascii="Arial" w:hAnsi="Arial" w:cs="Arial"/>
+              </w:rPr>
+            </w:pPr>
+            <w:r>
+              <w:rPr>
+                <w:rFonts w:ascii="Arial" w:hAnsi="Arial" w:cs="Arial"/>
+              </w:rPr>
+              <w:t>80</w:t>
+            </w:r>
+          </w:p>
+        </w:tc>
+        <w:tc>
+          <w:tcPr>
+            <w:tcW w:w="1984" w:type="dxa"/>
+          </w:tcPr>
+          <w:p>
+            <w:pPr>
+              <w:rPr>
+                <w:rFonts w:ascii="Arial" w:hAnsi="Arial" w:cs="Arial"/>
+              </w:rPr>
+            </w:pPr>
+            <w:r>
+              <w:rPr>
+                <w:rFonts w:ascii="Arial" w:hAnsi="Arial" w:cs="Arial"/>
+              </w:rPr>
+              <w:t>72.223/72.224</w:t>
+            </w:r>
+          </w:p>
+        </w:tc>
+        <w:tc>
+          <w:tcPr>
+            <w:tcW w:w="2075" w:type="dxa"/>
+          </w:tcPr>
+          <w:p>
+            <w:pPr>
+              <w:rPr>
+                <w:rFonts w:ascii="Arial" w:hAnsi="Arial" w:cs="Arial"/>
+              </w:rPr>
+            </w:pPr>
+            <w:r>
+              <w:rPr>
+                <w:rFonts w:ascii="Arial" w:hAnsi="Arial" w:cs="Arial"/>
+              </w:rPr>
+              <w:t>71.5 ± 5.5</w:t>
+            </w:r>
+          </w:p>
+        </w:tc>
+      </w:tr>
+      <w:tr>
+        <w:tc>
+          <w:tcPr>
+            <w:tcW w:w="1270" w:type="dxa"/>
+          </w:tcPr>
+          <w:p>
+            <w:pPr>
+              <w:rPr>
+                <w:rFonts w:ascii="Arial" w:hAnsi="Arial" w:cs="Arial"/>
+              </w:rPr>
+            </w:pPr>
+            <w:r>
+              <w:rPr>
+                <w:rFonts w:ascii="Arial" w:hAnsi="Arial" w:cs="Arial"/>
+              </w:rPr>
+              <w:t>Rule 22</w:t>
+            </w:r>
+          </w:p>
+        </w:tc>
+        <w:tc>
+          <w:tcPr>
+            <w:tcW w:w="1564" w:type="dxa"/>
+          </w:tcPr>
+          <w:p>
+            <w:pPr>
+              <w:rPr>
+                <w:rFonts w:ascii="Arial" w:hAnsi="Arial" w:cs="Arial"/>
+              </w:rPr>
+            </w:pPr>
+            <w:r>
+              <w:rPr>
+                <w:rFonts w:ascii="Arial" w:hAnsi="Arial" w:cs="Arial"/>
+              </w:rPr>
+              <w:t>34</w:t>
+            </w:r>
+          </w:p>
+        </w:tc>
+        <w:tc>
+          <w:tcPr>
+            <w:tcW w:w="1414" w:type="dxa"/>
+          </w:tcPr>
+          <w:p>
+            <w:pPr>
+              <w:rPr>
+                <w:rFonts w:ascii="Arial" w:hAnsi="Arial" w:cs="Arial"/>
+              </w:rPr>
+            </w:pPr>
+            <w:r>
+              <w:rPr>
+                <w:rFonts w:ascii="Arial" w:hAnsi="Arial" w:cs="Arial"/>
+              </w:rPr>
+              <w:t>5</w:t>
+            </w:r>
+          </w:p>
+        </w:tc>
+        <w:tc>
+          <w:tcPr>
+            <w:tcW w:w="709" w:type="dxa"/>
+          </w:tcPr>
+          <w:p>
+            <w:pPr>
+              <w:rPr>
+                <w:rFonts w:ascii="Arial" w:hAnsi="Arial" w:cs="Arial"/>
+              </w:rPr>
+            </w:pPr>
+            <w:r>
+              <w:rPr>
+                <w:rFonts w:ascii="Arial" w:hAnsi="Arial" w:cs="Arial"/>
+              </w:rPr>
+              <w:t>20</w:t>
+            </w:r>
+          </w:p>
+        </w:tc>
+        <w:tc>
+          <w:tcPr>
+            <w:tcW w:w="1984" w:type="dxa"/>
+          </w:tcPr>
+          <w:p>
+            <w:pPr>
+              <w:rPr>
+                <w:rFonts w:ascii="Arial" w:hAnsi="Arial" w:cs="Arial"/>
+              </w:rPr>
+            </w:pPr>
+            <w:r>
+              <w:rPr>
+                <w:rFonts w:ascii="Arial" w:hAnsi="Arial" w:cs="Arial"/>
+              </w:rPr>
+              <w:t>72.222/72.222</w:t>
+            </w:r>
+          </w:p>
+        </w:tc>
+        <w:tc>
+          <w:tcPr>
+            <w:tcW w:w="2075" w:type="dxa"/>
+          </w:tcPr>
+          <w:p>
+            <w:pPr>
+              <w:rPr>
+                <w:rFonts w:ascii="Arial" w:hAnsi="Arial" w:cs="Arial"/>
+              </w:rPr>
+            </w:pPr>
+            <w:r>
+              <w:rPr>
+                <w:rFonts w:ascii="Arial" w:hAnsi="Arial" w:cs="Arial"/>
+              </w:rPr>
+              <w:t>71.5 ± 5.5</w:t>
+            </w:r>
+          </w:p>
+        </w:tc>
+      </w:tr>
+      <w:tr>
+        <w:tc>
+          <w:tcPr>
+            <w:tcW w:w="1270" w:type="dxa"/>
+          </w:tcPr>
+          <w:p>
+            <w:pPr>
+              <w:rPr>
+                <w:rFonts w:ascii="Arial" w:hAnsi="Arial" w:cs="Arial"/>
+              </w:rPr>
+            </w:pPr>
+            <w:r>
+              <w:rPr>
+                <w:rFonts w:ascii="Arial" w:hAnsi="Arial" w:cs="Arial"/>
+              </w:rPr>
+              <w:t>Rule 23</w:t>
+            </w:r>
+          </w:p>
+        </w:tc>
+        <w:tc>
+          <w:tcPr>
+            <w:tcW w:w="1564" w:type="dxa"/>
+          </w:tcPr>
+          <w:p>
+            <w:pPr>
+              <w:rPr>
+                <w:rFonts w:ascii="Arial" w:hAnsi="Arial" w:cs="Arial"/>
+              </w:rPr>
+            </w:pPr>
+            <w:r>
+              <w:rPr>
+                <w:rFonts w:ascii="Arial" w:hAnsi="Arial" w:cs="Arial"/>
+              </w:rPr>
+              <w:t>34</w:t>
+            </w:r>
+          </w:p>
+        </w:tc>
+        <w:tc>
+          <w:tcPr>
+            <w:tcW w:w="1414" w:type="dxa"/>
+          </w:tcPr>
+          <w:p>
+            <w:pPr>
+              <w:rPr>
+                <w:rFonts w:ascii="Arial" w:hAnsi="Arial" w:cs="Arial"/>
+              </w:rPr>
+            </w:pPr>
+            <w:r>
+              <w:rPr>
+                <w:rFonts w:ascii="Arial" w:hAnsi="Arial" w:cs="Arial"/>
+              </w:rPr>
+              <w:t>5</w:t>
+            </w:r>
+          </w:p>
+        </w:tc>
+        <w:tc>
+          <w:tcPr>
+            <w:tcW w:w="709" w:type="dxa"/>
+          </w:tcPr>
+          <w:p>
+            <w:pPr>
+              <w:rPr>
+                <w:rFonts w:ascii="Arial" w:hAnsi="Arial" w:cs="Arial"/>
+              </w:rPr>
+            </w:pPr>
+            <w:r>
+              <w:rPr>
+                <w:rFonts w:ascii="Arial" w:hAnsi="Arial" w:cs="Arial"/>
+              </w:rPr>
+              <w:t>50</w:t>
+            </w:r>
+          </w:p>
+        </w:tc>
+        <w:tc>
+          <w:tcPr>
+            <w:tcW w:w="1984" w:type="dxa"/>
+          </w:tcPr>
+          <w:p>
+            <w:pPr>
+              <w:rPr>
+                <w:rFonts w:ascii="Arial" w:hAnsi="Arial" w:cs="Arial"/>
+              </w:rPr>
+            </w:pPr>
+            <w:r>
+              <w:rPr>
+                <w:rFonts w:ascii="Arial" w:hAnsi="Arial" w:cs="Arial"/>
+              </w:rPr>
+              <w:t>72.222/72.222</w:t>
+            </w:r>
+          </w:p>
+        </w:tc>
+        <w:tc>
+          <w:tcPr>
+            <w:tcW w:w="2075" w:type="dxa"/>
+          </w:tcPr>
+          <w:p>
+            <w:pPr>
+              <w:rPr>
+                <w:rFonts w:ascii="Arial" w:hAnsi="Arial" w:cs="Arial"/>
+              </w:rPr>
+            </w:pPr>
+            <w:r>
+              <w:rPr>
+                <w:rFonts w:ascii="Arial" w:hAnsi="Arial" w:cs="Arial"/>
+              </w:rPr>
+              <w:t>71.5 ± 5.5</w:t>
+            </w:r>
+          </w:p>
+        </w:tc>
+      </w:tr>
+      <w:tr>
+        <w:tc>
+          <w:tcPr>
+            <w:tcW w:w="1270" w:type="dxa"/>
+          </w:tcPr>
+          <w:p>
+            <w:pPr>
+              <w:rPr>
+                <w:rFonts w:ascii="Arial" w:hAnsi="Arial" w:cs="Arial"/>
+              </w:rPr>
+            </w:pPr>
+            <w:r>
+              <w:rPr>
+                <w:rFonts w:ascii="Arial" w:hAnsi="Arial" w:cs="Arial"/>
+              </w:rPr>
+              <w:t>Rule 24</w:t>
+            </w:r>
+          </w:p>
+        </w:tc>
+        <w:tc>
+          <w:tcPr>
+            <w:tcW w:w="1564" w:type="dxa"/>
+          </w:tcPr>
+          <w:p>
+            <w:pPr>
+              <w:rPr>
+                <w:rFonts w:ascii="Arial" w:hAnsi="Arial" w:cs="Arial"/>
+              </w:rPr>
+            </w:pPr>
+            <w:r>
+              <w:rPr>
+                <w:rFonts w:ascii="Arial" w:hAnsi="Arial" w:cs="Arial"/>
+              </w:rPr>
+              <w:t>34</w:t>
+            </w:r>
+          </w:p>
+        </w:tc>
+        <w:tc>
+          <w:tcPr>
+            <w:tcW w:w="1414" w:type="dxa"/>
+          </w:tcPr>
+          <w:p>
+            <w:pPr>
+              <w:rPr>
+                <w:rFonts w:ascii="Arial" w:hAnsi="Arial" w:cs="Arial"/>
+              </w:rPr>
+            </w:pPr>
+            <w:r>
+              <w:rPr>
+                <w:rFonts w:ascii="Arial" w:hAnsi="Arial" w:cs="Arial"/>
+              </w:rPr>
+              <w:t>5</w:t>
+            </w:r>
+          </w:p>
+        </w:tc>
+        <w:tc>
+          <w:tcPr>
+            <w:tcW w:w="709" w:type="dxa"/>
+          </w:tcPr>
+          <w:p>
+            <w:pPr>
+              <w:rPr>
+                <w:rFonts w:ascii="Arial" w:hAnsi="Arial" w:cs="Arial"/>
+              </w:rPr>
+            </w:pPr>
+            <w:r>
+              <w:rPr>
+                <w:rFonts w:ascii="Arial" w:hAnsi="Arial" w:cs="Arial"/>
+              </w:rPr>
+              <w:t>80</w:t>
+            </w:r>
+          </w:p>
+        </w:tc>
+        <w:tc>
+          <w:tcPr>
+            <w:tcW w:w="1984" w:type="dxa"/>
+          </w:tcPr>
+          <w:p>
+            <w:pPr>
+              <w:rPr>
+                <w:rFonts w:ascii="Arial" w:hAnsi="Arial" w:cs="Arial"/>
+              </w:rPr>
+            </w:pPr>
+            <w:r>
+              <w:rPr>
+                <w:rFonts w:ascii="Arial" w:hAnsi="Arial" w:cs="Arial"/>
+              </w:rPr>
+              <w:t>91.417/91.417</w:t>
+            </w:r>
+          </w:p>
+        </w:tc>
+        <w:tc>
+          <w:tcPr>
+            <w:tcW w:w="2075" w:type="dxa"/>
+          </w:tcPr>
+          <w:p>
+            <w:pPr>
+              <w:rPr>
+                <w:rFonts w:ascii="Arial" w:hAnsi="Arial" w:cs="Arial"/>
+              </w:rPr>
+            </w:pPr>
+            <w:r>
+              <w:rPr>
+                <w:rFonts w:ascii="Arial" w:hAnsi="Arial" w:cs="Arial"/>
+              </w:rPr>
+              <w:t>88 + 5.5</w:t>
+            </w:r>
+          </w:p>
+        </w:tc>
+      </w:tr>
+      <w:tr>
+        <w:tc>
+          <w:tcPr>
+            <w:tcW w:w="1270" w:type="dxa"/>
+          </w:tcPr>
+          <w:p>
+            <w:pPr>
+              <w:rPr>
+                <w:rFonts w:ascii="Arial" w:hAnsi="Arial" w:cs="Arial"/>
+              </w:rPr>
+            </w:pPr>
+            <w:r>
+              <w:rPr>
+                <w:rFonts w:ascii="Arial" w:hAnsi="Arial" w:cs="Arial"/>
+              </w:rPr>
+              <w:t>Rule 25</w:t>
+            </w:r>
+          </w:p>
+        </w:tc>
+        <w:tc>
+          <w:tcPr>
+            <w:tcW w:w="1564" w:type="dxa"/>
+          </w:tcPr>
+          <w:p>
+            <w:pPr>
+              <w:rPr>
+                <w:rFonts w:ascii="Arial" w:hAnsi="Arial" w:cs="Arial"/>
+              </w:rPr>
+            </w:pPr>
+            <w:r>
+              <w:rPr>
+                <w:rFonts w:ascii="Arial" w:hAnsi="Arial" w:cs="Arial"/>
+              </w:rPr>
+              <w:t>34</w:t>
+            </w:r>
+          </w:p>
+        </w:tc>
+        <w:tc>
+          <w:tcPr>
+            <w:tcW w:w="1414" w:type="dxa"/>
+          </w:tcPr>
+          <w:p>
+            <w:pPr>
+              <w:rPr>
+                <w:rFonts w:ascii="Arial" w:hAnsi="Arial" w:cs="Arial"/>
+              </w:rPr>
+            </w:pPr>
+            <w:r>
+              <w:rPr>
+                <w:rFonts w:ascii="Arial" w:hAnsi="Arial" w:cs="Arial"/>
+              </w:rPr>
+              <w:t>9</w:t>
+            </w:r>
+          </w:p>
+        </w:tc>
+        <w:tc>
+          <w:tcPr>
+            <w:tcW w:w="709" w:type="dxa"/>
+          </w:tcPr>
+          <w:p>
+            <w:pPr>
+              <w:rPr>
+                <w:rFonts w:ascii="Arial" w:hAnsi="Arial" w:cs="Arial"/>
+              </w:rPr>
+            </w:pPr>
+            <w:r>
+              <w:rPr>
+                <w:rFonts w:ascii="Arial" w:hAnsi="Arial" w:cs="Arial"/>
+              </w:rPr>
+              <w:t>20</w:t>
+            </w:r>
+          </w:p>
+        </w:tc>
+        <w:tc>
+          <w:tcPr>
+            <w:tcW w:w="1984" w:type="dxa"/>
+          </w:tcPr>
+          <w:p>
+            <w:pPr>
+              <w:rPr>
+                <w:rFonts w:ascii="Arial" w:hAnsi="Arial" w:cs="Arial"/>
+              </w:rPr>
+            </w:pPr>
+            <w:r>
+              <w:rPr>
+                <w:rFonts w:ascii="Arial" w:hAnsi="Arial" w:cs="Arial"/>
+              </w:rPr>
+              <w:t>91.416/91.406</w:t>
+            </w:r>
+          </w:p>
+        </w:tc>
+        <w:tc>
+          <w:tcPr>
+            <w:tcW w:w="2075" w:type="dxa"/>
+          </w:tcPr>
+          <w:p>
+            <w:pPr>
+              <w:rPr>
+                <w:rFonts w:ascii="Arial" w:hAnsi="Arial" w:cs="Arial"/>
+              </w:rPr>
+            </w:pPr>
+            <w:r>
+              <w:rPr>
+                <w:rFonts w:ascii="Arial" w:hAnsi="Arial" w:cs="Arial"/>
+              </w:rPr>
+              <w:t>88 + 5.5</w:t>
+            </w:r>
+          </w:p>
+        </w:tc>
+      </w:tr>
+      <w:tr>
+        <w:tc>
+          <w:tcPr>
+            <w:tcW w:w="1270" w:type="dxa"/>
+          </w:tcPr>
+          <w:p>
+            <w:pPr>
+              <w:rPr>
+                <w:rFonts w:ascii="Arial" w:hAnsi="Arial" w:cs="Arial"/>
+              </w:rPr>
+            </w:pPr>
+            <w:r>
+              <w:rPr>
+                <w:rFonts w:ascii="Arial" w:hAnsi="Arial" w:cs="Arial"/>
+              </w:rPr>
+              <w:t>Rule 26</w:t>
+            </w:r>
+          </w:p>
+        </w:tc>
+        <w:tc>
+          <w:tcPr>
+            <w:tcW w:w="1564" w:type="dxa"/>
+          </w:tcPr>
+          <w:p>
+            <w:pPr>
+              <w:rPr>
+                <w:rFonts w:ascii="Arial" w:hAnsi="Arial" w:cs="Arial"/>
+              </w:rPr>
+            </w:pPr>
+            <w:r>
+              <w:rPr>
+                <w:rFonts w:ascii="Arial" w:hAnsi="Arial" w:cs="Arial"/>
+              </w:rPr>
+              <w:t>34</w:t>
+            </w:r>
+          </w:p>
+        </w:tc>
+        <w:tc>
+          <w:tcPr>
+            <w:tcW w:w="1414" w:type="dxa"/>
+          </w:tcPr>
+          <w:p>
+            <w:pPr>
+              <w:rPr>
+                <w:rFonts w:ascii="Arial" w:hAnsi="Arial" w:cs="Arial"/>
+              </w:rPr>
+            </w:pPr>
+            <w:r>
+              <w:rPr>
+                <w:rFonts w:ascii="Arial" w:hAnsi="Arial" w:cs="Arial"/>
+              </w:rPr>
+              <w:t>9</w:t>
+            </w:r>
+          </w:p>
+        </w:tc>
+        <w:tc>
+          <w:tcPr>
+            <w:tcW w:w="709" w:type="dxa"/>
+          </w:tcPr>
+          <w:p>
+            <w:pPr>
+              <w:rPr>
+                <w:rFonts w:ascii="Arial" w:hAnsi="Arial" w:cs="Arial"/>
+              </w:rPr>
+            </w:pPr>
+            <w:r>
+              <w:rPr>
+                <w:rFonts w:ascii="Arial" w:hAnsi="Arial" w:cs="Arial"/>
+              </w:rPr>
+              <w:t>50</w:t>
+            </w:r>
+          </w:p>
+        </w:tc>
+        <w:tc>
+          <w:tcPr>
+            <w:tcW w:w="1984" w:type="dxa"/>
+          </w:tcPr>
+          <w:p>
+            <w:pPr>
+              <w:rPr>
+                <w:rFonts w:ascii="Arial" w:hAnsi="Arial" w:cs="Arial"/>
+              </w:rPr>
+            </w:pPr>
+            <w:r>
+              <w:rPr>
+                <w:rFonts w:ascii="Arial" w:hAnsi="Arial" w:cs="Arial"/>
+              </w:rPr>
+              <w:t>91.416/91.472</w:t>
+            </w:r>
+          </w:p>
+        </w:tc>
+        <w:tc>
+          <w:tcPr>
+            <w:tcW w:w="2075" w:type="dxa"/>
+          </w:tcPr>
+          <w:p>
+            <w:pPr>
+              <w:rPr>
+                <w:rFonts w:ascii="Arial" w:hAnsi="Arial" w:cs="Arial"/>
+              </w:rPr>
+            </w:pPr>
+            <w:r>
+              <w:rPr>
+                <w:rFonts w:ascii="Arial" w:hAnsi="Arial" w:cs="Arial"/>
+              </w:rPr>
+              <w:t>88 + 5.5</w:t>
+            </w:r>
+          </w:p>
+        </w:tc>
+      </w:tr>
+      <w:tr>
+        <w:tc>
+          <w:tcPr>
+            <w:tcW w:w="1270" w:type="dxa"/>
+          </w:tcPr>
+          <w:p>
+            <w:pPr>
+              <w:rPr>
+                <w:rFonts w:ascii="Arial" w:hAnsi="Arial" w:cs="Arial"/>
+              </w:rPr>
+            </w:pPr>
+            <w:r>
+              <w:rPr>
+                <w:rFonts w:ascii="Arial" w:hAnsi="Arial" w:cs="Arial"/>
+              </w:rPr>
+              <w:t>Rule 27</w:t>
+            </w:r>
+          </w:p>
+        </w:tc>
+        <w:tc>
+          <w:tcPr>
+            <w:tcW w:w="1564" w:type="dxa"/>
+          </w:tcPr>
+          <w:p>
+            <w:pPr>
+              <w:rPr>
+                <w:rFonts w:ascii="Arial" w:hAnsi="Arial" w:cs="Arial"/>
+              </w:rPr>
+            </w:pPr>
+            <w:r>
+              <w:rPr>
+                <w:rFonts w:ascii="Arial" w:hAnsi="Arial" w:cs="Arial"/>
+              </w:rPr>
+              <w:t>34</w:t>
+            </w:r>
+          </w:p>
+        </w:tc>
+        <w:tc>
+          <w:tcPr>
+            <w:tcW w:w="1414" w:type="dxa"/>
+          </w:tcPr>
+          <w:p>
+            <w:pPr>
+              <w:rPr>
+                <w:rFonts w:ascii="Arial" w:hAnsi="Arial" w:cs="Arial"/>
+              </w:rPr>
+            </w:pPr>
+            <w:r>
+              <w:rPr>
+                <w:rFonts w:ascii="Arial" w:hAnsi="Arial" w:cs="Arial"/>
+              </w:rPr>
+              <w:t>9</w:t>
+            </w:r>
+          </w:p>
+        </w:tc>
+        <w:tc>
+          <w:tcPr>
+            <w:tcW w:w="709" w:type="dxa"/>
+          </w:tcPr>
+          <w:p>
+            <w:pPr>
+              <w:rPr>
+                <w:rFonts w:ascii="Arial" w:hAnsi="Arial" w:cs="Arial"/>
+              </w:rPr>
+            </w:pPr>
+            <w:r>
+              <w:rPr>
+                <w:rFonts w:ascii="Arial" w:hAnsi="Arial" w:cs="Arial"/>
+              </w:rPr>
+              <w:t>80</w:t>
+            </w:r>
+          </w:p>
+        </w:tc>
+        <w:tc>
+          <w:tcPr>
+            <w:tcW w:w="1984" w:type="dxa"/>
+          </w:tcPr>
+          <w:p>
+            <w:pPr>
+              <w:rPr>
+                <w:rFonts w:ascii="Arial" w:hAnsi="Arial" w:cs="Arial"/>
+              </w:rPr>
+            </w:pPr>
+            <w:r>
+              <w:rPr>
+                <w:rFonts w:ascii="Arial" w:hAnsi="Arial" w:cs="Arial"/>
+              </w:rPr>
+              <w:t>91.417/91.417</w:t>
+            </w:r>
+          </w:p>
+        </w:tc>
+        <w:tc>
+          <w:tcPr>
+            <w:tcW w:w="2075" w:type="dxa"/>
+          </w:tcPr>
+          <w:p>
+            <w:pPr>
+              <w:rPr>
+                <w:rFonts w:ascii="Arial" w:hAnsi="Arial" w:cs="Arial"/>
+              </w:rPr>
+            </w:pPr>
+            <w:r>
+              <w:rPr>
+                <w:rFonts w:ascii="Arial" w:hAnsi="Arial" w:cs="Arial"/>
+              </w:rPr>
+              <w:t>88 + 5.5</w:t>
             </w:r>
           </w:p>
         </w:tc>
@@ -4929,6 +8251,7 @@
       <w:pPr>
         <w:rPr>
           <w:rFonts w:ascii="Arial" w:hAnsi="Arial" w:cs="Arial"/>
+          <w:lang w:val="en-US" w:eastAsia="zh-CN"/>
         </w:rPr>
       </w:pPr>
     </w:p>
@@ -4938,34 +8261,12 @@
           <w:rFonts w:ascii="Arial" w:hAnsi="Arial" w:cs="Arial"/>
         </w:rPr>
       </w:pPr>
-    </w:p>
-    <w:p>
-      <w:pPr>
+      <w:r>
         <w:rPr>
           <w:rFonts w:ascii="Arial" w:hAnsi="Arial" w:cs="Arial"/>
         </w:rPr>
-      </w:pPr>
-    </w:p>
-    <w:p>
-      <w:pPr>
-        <w:rPr>
-          <w:rFonts w:ascii="Arial" w:hAnsi="Arial" w:cs="Arial"/>
-        </w:rPr>
-      </w:pPr>
-    </w:p>
-    <w:p>
-      <w:pPr>
-        <w:rPr>
-          <w:rFonts w:ascii="Arial" w:hAnsi="Arial" w:cs="Arial"/>
-        </w:rPr>
-      </w:pPr>
-    </w:p>
-    <w:p>
-      <w:pPr>
-        <w:rPr>
-          <w:rFonts w:ascii="Arial" w:hAnsi="Arial" w:cs="Arial"/>
-        </w:rPr>
-      </w:pPr>
+        <w:br w:type="page"/>
+      </w:r>
     </w:p>
     <w:p>
       <w:r>

</xml_diff>